<commit_message>
Updated data definitions and high level architecture
</commit_message>
<xml_diff>
--- a/M1/Milestone 1 Project Proposal and High-level description.docx
+++ b/M1/Milestone 1 Project Proposal and High-level description.docx
@@ -14,8 +14,6 @@
       <w:pPr>
         <w:jc w:val="center"/>
       </w:pPr>
-      <w:bookmarkStart w:id="0" w:name="_GoBack"/>
-      <w:bookmarkEnd w:id="0"/>
       <w:r>
         <w:t>Fall 2021</w:t>
       </w:r>
@@ -43,7 +41,7 @@
         <w:jc w:val="center"/>
       </w:pPr>
       <w:r>
-        <w:t>Project Name</w:t>
+        <w:t xml:space="preserve">LikU: </w:t>
       </w:r>
     </w:p>
     <w:p>
@@ -54,18 +52,22 @@
         <w:t>Group 7</w:t>
       </w:r>
     </w:p>
+    <w:p/>
+    <w:p/>
     <w:p>
       <w:pPr>
         <w:jc w:val="center"/>
       </w:pPr>
-    </w:p>
-    <w:p/>
+      <w:r>
+        <w:t>Gianni Difede</w:t>
+      </w:r>
+    </w:p>
     <w:p>
       <w:pPr>
         <w:jc w:val="center"/>
       </w:pPr>
       <w:r>
-        <w:t>Team lead</w:t>
+        <w:t>Peterling Etienne</w:t>
       </w:r>
     </w:p>
     <w:p>
@@ -73,7 +75,7 @@
         <w:jc w:val="center"/>
       </w:pPr>
       <w:r>
-        <w:t>Member #1</w:t>
+        <w:t>Long Ho</w:t>
       </w:r>
     </w:p>
     <w:p>
@@ -81,7 +83,7 @@
         <w:jc w:val="center"/>
       </w:pPr>
       <w:r>
-        <w:t>Member #2</w:t>
+        <w:t>Dukens Louis</w:t>
       </w:r>
     </w:p>
     <w:p>
@@ -89,15 +91,7 @@
         <w:jc w:val="center"/>
       </w:pPr>
       <w:r>
-        <w:t>Member #3</w:t>
-      </w:r>
-    </w:p>
-    <w:p>
-      <w:pPr>
-        <w:jc w:val="center"/>
-      </w:pPr>
-      <w:r>
-        <w:t>Member #4</w:t>
+        <w:t>Luke Schuknecht</w:t>
       </w:r>
     </w:p>
     <w:p/>
@@ -130,14 +124,8 @@
                 <w:tab w:val="center" w:pos="2229"/>
                 <w:tab w:val="left" w:pos="3064"/>
               </w:tabs>
-              <w:rPr>
-                <w:shd w:val="clear" w:color="auto" w:fill="F2F2F2"/>
-              </w:rPr>
-            </w:pPr>
-            <w:r>
-              <w:rPr>
-                <w:shd w:val="clear" w:color="auto" w:fill="F2F2F2"/>
-              </w:rPr>
+            </w:pPr>
+            <w:r>
               <w:tab/>
               <w:t>Revision #</w:t>
             </w:r>
@@ -150,14 +138,8 @@
           <w:p>
             <w:pPr>
               <w:jc w:val="center"/>
-              <w:rPr>
-                <w:shd w:val="clear" w:color="auto" w:fill="F2F2F2"/>
-              </w:rPr>
-            </w:pPr>
-            <w:r>
-              <w:rPr>
-                <w:shd w:val="clear" w:color="auto" w:fill="F2F2F2"/>
-              </w:rPr>
+            </w:pPr>
+            <w:r>
               <w:t>Date</w:t>
             </w:r>
           </w:p>
@@ -171,14 +153,8 @@
           <w:p>
             <w:pPr>
               <w:jc w:val="center"/>
-              <w:rPr>
-                <w:shd w:val="clear" w:color="auto" w:fill="F2F2F2"/>
-              </w:rPr>
-            </w:pPr>
-            <w:r>
-              <w:rPr>
-                <w:shd w:val="clear" w:color="auto" w:fill="F2F2F2"/>
-              </w:rPr>
+            </w:pPr>
+            <w:r>
               <w:t>1</w:t>
             </w:r>
           </w:p>
@@ -190,14 +166,8 @@
           <w:p>
             <w:pPr>
               <w:jc w:val="center"/>
-              <w:rPr>
-                <w:shd w:val="clear" w:color="auto" w:fill="F2F2F2"/>
-              </w:rPr>
-            </w:pPr>
-            <w:r>
-              <w:rPr>
-                <w:shd w:val="clear" w:color="auto" w:fill="F2F2F2"/>
-              </w:rPr>
+            </w:pPr>
+            <w:r>
               <w:t>9/28/21</w:t>
             </w:r>
           </w:p>
@@ -219,6 +189,12 @@
     </w:p>
     <w:sdt>
       <w:sdtPr>
+        <w:rPr>
+          <w:rFonts w:ascii="Times New Roman" w:eastAsiaTheme="minorHAnsi" w:hAnsi="Times New Roman" w:cs="Times New Roman"/>
+          <w:color w:val="auto"/>
+          <w:sz w:val="24"/>
+          <w:szCs w:val="24"/>
+        </w:rPr>
         <w:id w:val="-1271474584"/>
         <w:docPartObj>
           <w:docPartGallery w:val="Table of Contents"/>
@@ -227,13 +203,9 @@
       </w:sdtPr>
       <w:sdtEndPr>
         <w:rPr>
-          <w:rFonts w:ascii="Times New Roman" w:eastAsiaTheme="minorHAnsi" w:hAnsi="Times New Roman" w:cs="Times New Roman"/>
           <w:b/>
           <w:bCs/>
           <w:noProof/>
-          <w:color w:val="auto"/>
-          <w:sz w:val="24"/>
-          <w:szCs w:val="24"/>
         </w:rPr>
       </w:sdtEndPr>
       <w:sdtContent>
@@ -282,10 +254,11 @@
             </w:rPr>
             <w:fldChar w:fldCharType="separate"/>
           </w:r>
-          <w:hyperlink w:anchor="_Toc83415732" w:history="1">
+          <w:hyperlink w:anchor="_Toc83496319" w:history="1">
             <w:r>
               <w:rPr>
                 <w:rStyle w:val="Hyperlink"/>
+                <w:b/>
                 <w:noProof/>
               </w:rPr>
               <w:t>Executive Summary</w:t>
@@ -309,7 +282,7 @@
                 <w:noProof/>
                 <w:webHidden/>
               </w:rPr>
-              <w:instrText xml:space="preserve"> PAGEREF _Toc83415732 \h </w:instrText>
+              <w:instrText xml:space="preserve"> PAGEREF _Toc83496319 \h </w:instrText>
             </w:r>
             <w:r>
               <w:rPr>
@@ -353,10 +326,11 @@
               <w:szCs w:val="22"/>
             </w:rPr>
           </w:pPr>
-          <w:hyperlink w:anchor="_Toc83415733" w:history="1">
+          <w:hyperlink w:anchor="_Toc83496320" w:history="1">
             <w:r>
               <w:rPr>
                 <w:rStyle w:val="Hyperlink"/>
+                <w:b/>
                 <w:noProof/>
               </w:rPr>
               <w:t>Competitive Analysis</w:t>
@@ -380,7 +354,7 @@
                 <w:noProof/>
                 <w:webHidden/>
               </w:rPr>
-              <w:instrText xml:space="preserve"> PAGEREF _Toc83415733 \h </w:instrText>
+              <w:instrText xml:space="preserve"> PAGEREF _Toc83496320 \h </w:instrText>
             </w:r>
             <w:r>
               <w:rPr>
@@ -424,10 +398,11 @@
               <w:szCs w:val="22"/>
             </w:rPr>
           </w:pPr>
-          <w:hyperlink w:anchor="_Toc83415734" w:history="1">
+          <w:hyperlink w:anchor="_Toc83496321" w:history="1">
             <w:r>
               <w:rPr>
                 <w:rStyle w:val="Hyperlink"/>
+                <w:b/>
                 <w:noProof/>
               </w:rPr>
               <w:t>Analysis Table</w:t>
@@ -451,7 +426,7 @@
                 <w:noProof/>
                 <w:webHidden/>
               </w:rPr>
-              <w:instrText xml:space="preserve"> PAGEREF _Toc83415734 \h </w:instrText>
+              <w:instrText xml:space="preserve"> PAGEREF _Toc83496321 \h </w:instrText>
             </w:r>
             <w:r>
               <w:rPr>
@@ -495,10 +470,11 @@
               <w:szCs w:val="22"/>
             </w:rPr>
           </w:pPr>
-          <w:hyperlink w:anchor="_Toc83415735" w:history="1">
+          <w:hyperlink w:anchor="_Toc83496322" w:history="1">
             <w:r>
               <w:rPr>
                 <w:rStyle w:val="Hyperlink"/>
+                <w:b/>
                 <w:noProof/>
               </w:rPr>
               <w:t>Data Definition</w:t>
@@ -522,7 +498,7 @@
                 <w:noProof/>
                 <w:webHidden/>
               </w:rPr>
-              <w:instrText xml:space="preserve"> PAGEREF _Toc83415735 \h </w:instrText>
+              <w:instrText xml:space="preserve"> PAGEREF _Toc83496322 \h </w:instrText>
             </w:r>
             <w:r>
               <w:rPr>
@@ -566,10 +542,11 @@
               <w:szCs w:val="22"/>
             </w:rPr>
           </w:pPr>
-          <w:hyperlink w:anchor="_Toc83415736" w:history="1">
+          <w:hyperlink w:anchor="_Toc83496323" w:history="1">
             <w:r>
               <w:rPr>
                 <w:rStyle w:val="Hyperlink"/>
+                <w:b/>
                 <w:noProof/>
               </w:rPr>
               <w:t>Use Cases</w:t>
@@ -593,7 +570,7 @@
                 <w:noProof/>
                 <w:webHidden/>
               </w:rPr>
-              <w:instrText xml:space="preserve"> PAGEREF _Toc83415736 \h </w:instrText>
+              <w:instrText xml:space="preserve"> PAGEREF _Toc83496323 \h </w:instrText>
             </w:r>
             <w:r>
               <w:rPr>
@@ -637,10 +614,11 @@
               <w:szCs w:val="22"/>
             </w:rPr>
           </w:pPr>
-          <w:hyperlink w:anchor="_Toc83415737" w:history="1">
+          <w:hyperlink w:anchor="_Toc83496324" w:history="1">
             <w:r>
               <w:rPr>
                 <w:rStyle w:val="Hyperlink"/>
+                <w:b/>
                 <w:noProof/>
               </w:rPr>
               <w:t>Non-functional Requirements</w:t>
@@ -664,7 +642,7 @@
                 <w:noProof/>
                 <w:webHidden/>
               </w:rPr>
-              <w:instrText xml:space="preserve"> PAGEREF _Toc83415737 \h </w:instrText>
+              <w:instrText xml:space="preserve"> PAGEREF _Toc83496324 \h </w:instrText>
             </w:r>
             <w:r>
               <w:rPr>
@@ -708,10 +686,11 @@
               <w:szCs w:val="22"/>
             </w:rPr>
           </w:pPr>
-          <w:hyperlink w:anchor="_Toc83415738" w:history="1">
+          <w:hyperlink w:anchor="_Toc83496325" w:history="1">
             <w:r>
               <w:rPr>
                 <w:rStyle w:val="Hyperlink"/>
+                <w:b/>
                 <w:noProof/>
               </w:rPr>
               <w:t>High-level System Architecture</w:t>
@@ -735,7 +714,7 @@
                 <w:noProof/>
                 <w:webHidden/>
               </w:rPr>
-              <w:instrText xml:space="preserve"> PAGEREF _Toc83415738 \h </w:instrText>
+              <w:instrText xml:space="preserve"> PAGEREF _Toc83496325 \h </w:instrText>
             </w:r>
             <w:r>
               <w:rPr>
@@ -779,10 +758,11 @@
               <w:szCs w:val="22"/>
             </w:rPr>
           </w:pPr>
-          <w:hyperlink w:anchor="_Toc83415739" w:history="1">
+          <w:hyperlink w:anchor="_Toc83496326" w:history="1">
             <w:r>
               <w:rPr>
                 <w:rStyle w:val="Hyperlink"/>
+                <w:b/>
                 <w:noProof/>
               </w:rPr>
               <w:t>Team Roles</w:t>
@@ -806,7 +786,7 @@
                 <w:noProof/>
                 <w:webHidden/>
               </w:rPr>
-              <w:instrText xml:space="preserve"> PAGEREF _Toc83415739 \h </w:instrText>
+              <w:instrText xml:space="preserve"> PAGEREF _Toc83496326 \h </w:instrText>
             </w:r>
             <w:r>
               <w:rPr>
@@ -850,10 +830,11 @@
               <w:szCs w:val="22"/>
             </w:rPr>
           </w:pPr>
-          <w:hyperlink w:anchor="_Toc83415740" w:history="1">
+          <w:hyperlink w:anchor="_Toc83496327" w:history="1">
             <w:r>
               <w:rPr>
                 <w:rStyle w:val="Hyperlink"/>
+                <w:b/>
                 <w:noProof/>
               </w:rPr>
               <w:t>Check List</w:t>
@@ -877,7 +858,7 @@
                 <w:noProof/>
                 <w:webHidden/>
               </w:rPr>
-              <w:instrText xml:space="preserve"> PAGEREF _Toc83415740 \h </w:instrText>
+              <w:instrText xml:space="preserve"> PAGEREF _Toc83496327 \h </w:instrText>
             </w:r>
             <w:r>
               <w:rPr>
@@ -938,15 +919,17 @@
         <w:pStyle w:val="Heading1"/>
         <w:rPr>
           <w:rFonts w:ascii="Times New Roman" w:hAnsi="Times New Roman" w:cs="Times New Roman"/>
+          <w:b/>
           <w:color w:val="auto"/>
           <w:sz w:val="36"/>
           <w:szCs w:val="36"/>
         </w:rPr>
       </w:pPr>
-      <w:bookmarkStart w:id="1" w:name="_Toc83415732"/>
+      <w:bookmarkStart w:id="0" w:name="_Toc83496319"/>
       <w:r>
         <w:rPr>
           <w:rFonts w:ascii="Times New Roman" w:hAnsi="Times New Roman" w:cs="Times New Roman"/>
+          <w:b/>
           <w:color w:val="auto"/>
           <w:sz w:val="36"/>
           <w:szCs w:val="36"/>
@@ -954,10 +937,11 @@
         <w:lastRenderedPageBreak/>
         <w:t>Executive Summary</w:t>
       </w:r>
-      <w:bookmarkEnd w:id="1"/>
+      <w:bookmarkEnd w:id="0"/>
       <w:r>
         <w:rPr>
           <w:rFonts w:ascii="Times New Roman" w:hAnsi="Times New Roman" w:cs="Times New Roman"/>
+          <w:b/>
           <w:color w:val="auto"/>
           <w:sz w:val="36"/>
           <w:szCs w:val="36"/>
@@ -968,6 +952,1499 @@
     <w:p>
       <w:pPr>
         <w:rPr>
+          <w:b/>
+          <w:sz w:val="36"/>
+          <w:szCs w:val="36"/>
+        </w:rPr>
+      </w:pPr>
+      <w:bookmarkStart w:id="1" w:name="_Toc83496320"/>
+      <w:r>
+        <w:rPr>
+          <w:b/>
+          <w:sz w:val="36"/>
+          <w:szCs w:val="36"/>
+        </w:rPr>
+        <w:br w:type="page"/>
+      </w:r>
+    </w:p>
+    <w:p>
+      <w:pPr>
+        <w:rPr>
+          <w:b/>
+          <w:sz w:val="36"/>
+          <w:szCs w:val="36"/>
+        </w:rPr>
+      </w:pPr>
+      <w:r>
+        <w:rPr>
+          <w:b/>
+          <w:sz w:val="36"/>
+          <w:szCs w:val="36"/>
+        </w:rPr>
+        <w:lastRenderedPageBreak/>
+        <w:t>Competitive Analysis</w:t>
+      </w:r>
+      <w:bookmarkEnd w:id="1"/>
+    </w:p>
+    <w:p>
+      <w:pPr>
+        <w:pStyle w:val="Heading2"/>
+        <w:rPr>
+          <w:rFonts w:ascii="Times New Roman" w:hAnsi="Times New Roman" w:cs="Times New Roman"/>
+          <w:b/>
+          <w:color w:val="auto"/>
+          <w:sz w:val="28"/>
+          <w:szCs w:val="28"/>
+        </w:rPr>
+      </w:pPr>
+      <w:bookmarkStart w:id="2" w:name="_Toc83496321"/>
+      <w:r>
+        <w:rPr>
+          <w:rFonts w:ascii="Times New Roman" w:hAnsi="Times New Roman" w:cs="Times New Roman"/>
+          <w:b/>
+          <w:color w:val="auto"/>
+          <w:sz w:val="28"/>
+          <w:szCs w:val="28"/>
+        </w:rPr>
+        <w:t>Analysis Table</w:t>
+      </w:r>
+      <w:bookmarkEnd w:id="2"/>
+    </w:p>
+    <w:p/>
+    <w:p/>
+    <w:p>
+      <w:r>
+        <w:br w:type="page"/>
+      </w:r>
+    </w:p>
+    <w:p>
+      <w:pPr>
+        <w:pStyle w:val="Heading1"/>
+        <w:rPr>
+          <w:rFonts w:ascii="Times New Roman" w:hAnsi="Times New Roman" w:cs="Times New Roman"/>
+          <w:b/>
+          <w:color w:val="auto"/>
+          <w:sz w:val="36"/>
+          <w:szCs w:val="36"/>
+        </w:rPr>
+      </w:pPr>
+      <w:bookmarkStart w:id="3" w:name="_Toc83496322"/>
+      <w:r>
+        <w:rPr>
+          <w:rFonts w:ascii="Times New Roman" w:hAnsi="Times New Roman" w:cs="Times New Roman"/>
+          <w:b/>
+          <w:color w:val="auto"/>
+          <w:sz w:val="36"/>
+          <w:szCs w:val="36"/>
+        </w:rPr>
+        <w:lastRenderedPageBreak/>
+        <w:t>Data Definition</w:t>
+      </w:r>
+      <w:bookmarkEnd w:id="3"/>
+    </w:p>
+    <w:p>
+      <w:pPr>
+        <w:spacing w:line="240" w:lineRule="auto"/>
+      </w:pPr>
+      <w:r>
+        <w:t>The data definition table contains the name, meaning, and usage for all terms</w:t>
+      </w:r>
+      <w:r>
+        <w:t xml:space="preserve"> that hold significant value in the context of LikU</w:t>
+      </w:r>
+      <w:r>
+        <w:t xml:space="preserve">. </w:t>
+      </w:r>
+      <w:r>
+        <w:t xml:space="preserve">The name of a term is how the team refers to the term. The meaning is what the term means or does. </w:t>
+      </w:r>
+      <w:r>
+        <w:t xml:space="preserve">Each term can </w:t>
+      </w:r>
+      <w:r>
+        <w:t>represent a</w:t>
+      </w:r>
+      <w:r>
+        <w:t xml:space="preserve"> main term definition,</w:t>
+      </w:r>
+      <w:r>
+        <w:t xml:space="preserve"> a data element, or an application service. The usage column represents which one of these three groups a term is. </w:t>
+      </w:r>
+    </w:p>
+    <w:p>
+      <w:pPr>
+        <w:spacing w:line="240" w:lineRule="auto"/>
+      </w:pPr>
+    </w:p>
+    <w:tbl>
+      <w:tblPr>
+        <w:tblStyle w:val="TableGrid"/>
+        <w:tblW w:w="9432" w:type="dxa"/>
+        <w:tblLayout w:type="fixed"/>
+        <w:tblLook w:val="04A0" w:firstRow="1" w:lastRow="0" w:firstColumn="1" w:lastColumn="0" w:noHBand="0" w:noVBand="1"/>
+      </w:tblPr>
+      <w:tblGrid>
+        <w:gridCol w:w="3096"/>
+        <w:gridCol w:w="3168"/>
+        <w:gridCol w:w="3168"/>
+      </w:tblGrid>
+      <w:tr>
+        <w:tc>
+          <w:tcPr>
+            <w:tcW w:w="3096" w:type="dxa"/>
+          </w:tcPr>
+          <w:p>
+            <w:pPr>
+              <w:jc w:val="center"/>
+            </w:pPr>
+            <w:r>
+              <w:t>Name</w:t>
+            </w:r>
+          </w:p>
+        </w:tc>
+        <w:tc>
+          <w:tcPr>
+            <w:tcW w:w="3168" w:type="dxa"/>
+          </w:tcPr>
+          <w:p>
+            <w:pPr>
+              <w:jc w:val="center"/>
+            </w:pPr>
+            <w:r>
+              <w:t>Meaning</w:t>
+            </w:r>
+          </w:p>
+        </w:tc>
+        <w:tc>
+          <w:tcPr>
+            <w:tcW w:w="3168" w:type="dxa"/>
+          </w:tcPr>
+          <w:p>
+            <w:pPr>
+              <w:tabs>
+                <w:tab w:val="center" w:pos="1450"/>
+              </w:tabs>
+              <w:jc w:val="center"/>
+            </w:pPr>
+            <w:r>
+              <w:t>Usage</w:t>
+            </w:r>
+          </w:p>
+        </w:tc>
+      </w:tr>
+      <w:tr>
+        <w:tc>
+          <w:tcPr>
+            <w:tcW w:w="3096" w:type="dxa"/>
+          </w:tcPr>
+          <w:p>
+            <w:pPr>
+              <w:jc w:val="center"/>
+            </w:pPr>
+            <w:r>
+              <w:t>LikU</w:t>
+            </w:r>
+          </w:p>
+        </w:tc>
+        <w:tc>
+          <w:tcPr>
+            <w:tcW w:w="3168" w:type="dxa"/>
+          </w:tcPr>
+          <w:p>
+            <w:pPr>
+              <w:jc w:val="center"/>
+            </w:pPr>
+            <w:r>
+              <w:t xml:space="preserve">Name of project that resents the entire web application and the associated web pages. </w:t>
+            </w:r>
+          </w:p>
+        </w:tc>
+        <w:tc>
+          <w:tcPr>
+            <w:tcW w:w="3168" w:type="dxa"/>
+          </w:tcPr>
+          <w:p>
+            <w:pPr>
+              <w:tabs>
+                <w:tab w:val="center" w:pos="1450"/>
+              </w:tabs>
+              <w:jc w:val="center"/>
+            </w:pPr>
+            <w:r>
+              <w:t>Main term</w:t>
+            </w:r>
+          </w:p>
+        </w:tc>
+      </w:tr>
+      <w:tr>
+        <w:tc>
+          <w:tcPr>
+            <w:tcW w:w="3096" w:type="dxa"/>
+          </w:tcPr>
+          <w:p>
+            <w:pPr>
+              <w:jc w:val="center"/>
+            </w:pPr>
+            <w:r>
+              <w:t>Web application</w:t>
+            </w:r>
+          </w:p>
+        </w:tc>
+        <w:tc>
+          <w:tcPr>
+            <w:tcW w:w="3168" w:type="dxa"/>
+          </w:tcPr>
+          <w:p>
+            <w:pPr>
+              <w:jc w:val="center"/>
+            </w:pPr>
+            <w:r>
+              <w:t>Reference to both the back end system and front end visualization for actor interaction</w:t>
+            </w:r>
+          </w:p>
+        </w:tc>
+        <w:tc>
+          <w:tcPr>
+            <w:tcW w:w="3168" w:type="dxa"/>
+          </w:tcPr>
+          <w:p>
+            <w:pPr>
+              <w:tabs>
+                <w:tab w:val="center" w:pos="1450"/>
+              </w:tabs>
+              <w:jc w:val="center"/>
+            </w:pPr>
+            <w:r>
+              <w:t>Main term</w:t>
+            </w:r>
+          </w:p>
+        </w:tc>
+      </w:tr>
+      <w:tr>
+        <w:tc>
+          <w:tcPr>
+            <w:tcW w:w="3096" w:type="dxa"/>
+          </w:tcPr>
+          <w:p>
+            <w:pPr>
+              <w:jc w:val="center"/>
+            </w:pPr>
+            <w:r>
+              <w:t>Website</w:t>
+            </w:r>
+          </w:p>
+        </w:tc>
+        <w:tc>
+          <w:tcPr>
+            <w:tcW w:w="3168" w:type="dxa"/>
+          </w:tcPr>
+          <w:p>
+            <w:pPr>
+              <w:jc w:val="center"/>
+            </w:pPr>
+            <w:r>
+              <w:t>Reference to front end visualization for actor interaction</w:t>
+            </w:r>
+          </w:p>
+        </w:tc>
+        <w:tc>
+          <w:tcPr>
+            <w:tcW w:w="3168" w:type="dxa"/>
+          </w:tcPr>
+          <w:p>
+            <w:pPr>
+              <w:tabs>
+                <w:tab w:val="center" w:pos="1450"/>
+              </w:tabs>
+              <w:jc w:val="center"/>
+            </w:pPr>
+            <w:r>
+              <w:t>Main term</w:t>
+            </w:r>
+          </w:p>
+        </w:tc>
+      </w:tr>
+      <w:tr>
+        <w:tc>
+          <w:tcPr>
+            <w:tcW w:w="3096" w:type="dxa"/>
+          </w:tcPr>
+          <w:p>
+            <w:pPr>
+              <w:jc w:val="center"/>
+            </w:pPr>
+            <w:r>
+              <w:t>System</w:t>
+            </w:r>
+          </w:p>
+        </w:tc>
+        <w:tc>
+          <w:tcPr>
+            <w:tcW w:w="3168" w:type="dxa"/>
+          </w:tcPr>
+          <w:p>
+            <w:pPr>
+              <w:jc w:val="center"/>
+            </w:pPr>
+            <w:r>
+              <w:t>All the data inside the database and the backend of the application</w:t>
+            </w:r>
+          </w:p>
+        </w:tc>
+        <w:tc>
+          <w:tcPr>
+            <w:tcW w:w="3168" w:type="dxa"/>
+          </w:tcPr>
+          <w:p>
+            <w:pPr>
+              <w:tabs>
+                <w:tab w:val="center" w:pos="1450"/>
+              </w:tabs>
+              <w:jc w:val="center"/>
+            </w:pPr>
+            <w:r>
+              <w:t>Main term</w:t>
+            </w:r>
+          </w:p>
+        </w:tc>
+      </w:tr>
+      <w:tr>
+        <w:tc>
+          <w:tcPr>
+            <w:tcW w:w="3096" w:type="dxa"/>
+          </w:tcPr>
+          <w:p>
+            <w:pPr>
+              <w:jc w:val="center"/>
+            </w:pPr>
+            <w:r>
+              <w:t>Actor</w:t>
+            </w:r>
+          </w:p>
+        </w:tc>
+        <w:tc>
+          <w:tcPr>
+            <w:tcW w:w="3168" w:type="dxa"/>
+          </w:tcPr>
+          <w:p>
+            <w:pPr>
+              <w:jc w:val="center"/>
+            </w:pPr>
+            <w:r>
+              <w:t xml:space="preserve">Any induvial that is using LikU </w:t>
+            </w:r>
+          </w:p>
+        </w:tc>
+        <w:tc>
+          <w:tcPr>
+            <w:tcW w:w="3168" w:type="dxa"/>
+          </w:tcPr>
+          <w:p>
+            <w:pPr>
+              <w:tabs>
+                <w:tab w:val="center" w:pos="1450"/>
+              </w:tabs>
+              <w:jc w:val="center"/>
+            </w:pPr>
+            <w:r>
+              <w:t>Main term</w:t>
+            </w:r>
+          </w:p>
+        </w:tc>
+      </w:tr>
+      <w:tr>
+        <w:tc>
+          <w:tcPr>
+            <w:tcW w:w="3096" w:type="dxa"/>
+          </w:tcPr>
+          <w:p>
+            <w:pPr>
+              <w:jc w:val="center"/>
+            </w:pPr>
+            <w:r>
+              <w:t>Guest</w:t>
+            </w:r>
+          </w:p>
+        </w:tc>
+        <w:tc>
+          <w:tcPr>
+            <w:tcW w:w="3168" w:type="dxa"/>
+          </w:tcPr>
+          <w:p>
+            <w:pPr>
+              <w:jc w:val="center"/>
+            </w:pPr>
+            <w:r>
+              <w:t>An actor that is using the application but is not registered in the system</w:t>
+            </w:r>
+          </w:p>
+        </w:tc>
+        <w:tc>
+          <w:tcPr>
+            <w:tcW w:w="3168" w:type="dxa"/>
+          </w:tcPr>
+          <w:p>
+            <w:pPr>
+              <w:tabs>
+                <w:tab w:val="center" w:pos="1450"/>
+              </w:tabs>
+              <w:jc w:val="center"/>
+            </w:pPr>
+            <w:r>
+              <w:t>Main term</w:t>
+            </w:r>
+          </w:p>
+        </w:tc>
+      </w:tr>
+      <w:tr>
+        <w:tc>
+          <w:tcPr>
+            <w:tcW w:w="3096" w:type="dxa"/>
+          </w:tcPr>
+          <w:p>
+            <w:pPr>
+              <w:jc w:val="center"/>
+            </w:pPr>
+            <w:r>
+              <w:t>User</w:t>
+            </w:r>
+          </w:p>
+        </w:tc>
+        <w:tc>
+          <w:tcPr>
+            <w:tcW w:w="3168" w:type="dxa"/>
+          </w:tcPr>
+          <w:p>
+            <w:pPr>
+              <w:jc w:val="center"/>
+            </w:pPr>
+            <w:r>
+              <w:t>An actor that is using the application and is registered in the system</w:t>
+            </w:r>
+          </w:p>
+        </w:tc>
+        <w:tc>
+          <w:tcPr>
+            <w:tcW w:w="3168" w:type="dxa"/>
+          </w:tcPr>
+          <w:p>
+            <w:pPr>
+              <w:tabs>
+                <w:tab w:val="center" w:pos="1450"/>
+              </w:tabs>
+              <w:jc w:val="center"/>
+            </w:pPr>
+            <w:r>
+              <w:t>Main term</w:t>
+            </w:r>
+          </w:p>
+        </w:tc>
+      </w:tr>
+      <w:tr>
+        <w:tc>
+          <w:tcPr>
+            <w:tcW w:w="3096" w:type="dxa"/>
+          </w:tcPr>
+          <w:p>
+            <w:pPr>
+              <w:jc w:val="center"/>
+            </w:pPr>
+            <w:r>
+              <w:t>User name</w:t>
+            </w:r>
+          </w:p>
+        </w:tc>
+        <w:tc>
+          <w:tcPr>
+            <w:tcW w:w="3168" w:type="dxa"/>
+          </w:tcPr>
+          <w:p>
+            <w:pPr>
+              <w:tabs>
+                <w:tab w:val="left" w:pos="630"/>
+              </w:tabs>
+              <w:jc w:val="center"/>
+            </w:pPr>
+            <w:r>
+              <w:t>A displayed representation of a user for both other actors and the system</w:t>
+            </w:r>
+          </w:p>
+        </w:tc>
+        <w:tc>
+          <w:tcPr>
+            <w:tcW w:w="3168" w:type="dxa"/>
+          </w:tcPr>
+          <w:p>
+            <w:pPr>
+              <w:tabs>
+                <w:tab w:val="center" w:pos="1450"/>
+              </w:tabs>
+              <w:jc w:val="center"/>
+            </w:pPr>
+            <w:r>
+              <w:t>Data element</w:t>
+            </w:r>
+          </w:p>
+        </w:tc>
+      </w:tr>
+      <w:tr>
+        <w:tc>
+          <w:tcPr>
+            <w:tcW w:w="3096" w:type="dxa"/>
+          </w:tcPr>
+          <w:p>
+            <w:pPr>
+              <w:jc w:val="center"/>
+            </w:pPr>
+            <w:r>
+              <w:t>Password</w:t>
+            </w:r>
+          </w:p>
+        </w:tc>
+        <w:tc>
+          <w:tcPr>
+            <w:tcW w:w="3168" w:type="dxa"/>
+          </w:tcPr>
+          <w:p>
+            <w:pPr>
+              <w:tabs>
+                <w:tab w:val="left" w:pos="630"/>
+              </w:tabs>
+              <w:jc w:val="center"/>
+            </w:pPr>
+            <w:r>
+              <w:t>A string of characters that allows the system to recognize a user</w:t>
+            </w:r>
+          </w:p>
+        </w:tc>
+        <w:tc>
+          <w:tcPr>
+            <w:tcW w:w="3168" w:type="dxa"/>
+          </w:tcPr>
+          <w:p>
+            <w:pPr>
+              <w:tabs>
+                <w:tab w:val="center" w:pos="1450"/>
+              </w:tabs>
+              <w:jc w:val="center"/>
+            </w:pPr>
+            <w:r>
+              <w:t>Data element</w:t>
+            </w:r>
+          </w:p>
+        </w:tc>
+      </w:tr>
+      <w:tr>
+        <w:tc>
+          <w:tcPr>
+            <w:tcW w:w="3096" w:type="dxa"/>
+          </w:tcPr>
+          <w:p>
+            <w:pPr>
+              <w:jc w:val="center"/>
+            </w:pPr>
+            <w:r>
+              <w:t>Register</w:t>
+            </w:r>
+          </w:p>
+        </w:tc>
+        <w:tc>
+          <w:tcPr>
+            <w:tcW w:w="3168" w:type="dxa"/>
+          </w:tcPr>
+          <w:p>
+            <w:pPr>
+              <w:jc w:val="center"/>
+            </w:pPr>
+            <w:r>
+              <w:t xml:space="preserve">The act of an actor inputting their data into the system for the first time </w:t>
+            </w:r>
+          </w:p>
+        </w:tc>
+        <w:tc>
+          <w:tcPr>
+            <w:tcW w:w="3168" w:type="dxa"/>
+          </w:tcPr>
+          <w:p>
+            <w:pPr>
+              <w:tabs>
+                <w:tab w:val="center" w:pos="1450"/>
+              </w:tabs>
+              <w:jc w:val="center"/>
+            </w:pPr>
+            <w:r>
+              <w:t>Application service</w:t>
+            </w:r>
+          </w:p>
+        </w:tc>
+      </w:tr>
+      <w:tr>
+        <w:tc>
+          <w:tcPr>
+            <w:tcW w:w="3096" w:type="dxa"/>
+          </w:tcPr>
+          <w:p>
+            <w:pPr>
+              <w:jc w:val="center"/>
+            </w:pPr>
+            <w:r>
+              <w:t>Log in</w:t>
+            </w:r>
+          </w:p>
+        </w:tc>
+        <w:tc>
+          <w:tcPr>
+            <w:tcW w:w="3168" w:type="dxa"/>
+          </w:tcPr>
+          <w:p>
+            <w:pPr>
+              <w:jc w:val="center"/>
+            </w:pPr>
+            <w:r>
+              <w:t xml:space="preserve">The act of an actor successfully inputting their password into the system. Allows user to post, comment, and like </w:t>
+            </w:r>
+          </w:p>
+        </w:tc>
+        <w:tc>
+          <w:tcPr>
+            <w:tcW w:w="3168" w:type="dxa"/>
+          </w:tcPr>
+          <w:p>
+            <w:pPr>
+              <w:tabs>
+                <w:tab w:val="center" w:pos="1450"/>
+              </w:tabs>
+              <w:jc w:val="center"/>
+            </w:pPr>
+            <w:r>
+              <w:t>Application service</w:t>
+            </w:r>
+          </w:p>
+        </w:tc>
+      </w:tr>
+      <w:tr>
+        <w:tc>
+          <w:tcPr>
+            <w:tcW w:w="3096" w:type="dxa"/>
+          </w:tcPr>
+          <w:p>
+            <w:pPr>
+              <w:jc w:val="center"/>
+            </w:pPr>
+            <w:r>
+              <w:lastRenderedPageBreak/>
+              <w:t>3-Like-System</w:t>
+            </w:r>
+          </w:p>
+        </w:tc>
+        <w:tc>
+          <w:tcPr>
+            <w:tcW w:w="3168" w:type="dxa"/>
+          </w:tcPr>
+          <w:p>
+            <w:pPr>
+              <w:jc w:val="center"/>
+            </w:pPr>
+            <w:r>
+              <w:t>Reference to a user’s ability to either first like, second like, and third like any given post</w:t>
+            </w:r>
+          </w:p>
+        </w:tc>
+        <w:tc>
+          <w:tcPr>
+            <w:tcW w:w="3168" w:type="dxa"/>
+          </w:tcPr>
+          <w:p>
+            <w:pPr>
+              <w:tabs>
+                <w:tab w:val="center" w:pos="1450"/>
+              </w:tabs>
+              <w:jc w:val="center"/>
+            </w:pPr>
+            <w:r>
+              <w:t>Main term</w:t>
+            </w:r>
+          </w:p>
+        </w:tc>
+      </w:tr>
+      <w:tr>
+        <w:tc>
+          <w:tcPr>
+            <w:tcW w:w="3096" w:type="dxa"/>
+          </w:tcPr>
+          <w:p>
+            <w:pPr>
+              <w:jc w:val="center"/>
+            </w:pPr>
+            <w:r>
+              <w:t>First Like</w:t>
+            </w:r>
+          </w:p>
+        </w:tc>
+        <w:tc>
+          <w:tcPr>
+            <w:tcW w:w="3168" w:type="dxa"/>
+          </w:tcPr>
+          <w:p>
+            <w:pPr>
+              <w:tabs>
+                <w:tab w:val="left" w:pos="435"/>
+              </w:tabs>
+              <w:jc w:val="center"/>
+            </w:pPr>
+            <w:r>
+              <w:t>An action a user can take to indicate that a user enjoyed another users post</w:t>
+            </w:r>
+          </w:p>
+        </w:tc>
+        <w:tc>
+          <w:tcPr>
+            <w:tcW w:w="3168" w:type="dxa"/>
+          </w:tcPr>
+          <w:p>
+            <w:pPr>
+              <w:tabs>
+                <w:tab w:val="center" w:pos="1450"/>
+              </w:tabs>
+              <w:jc w:val="center"/>
+            </w:pPr>
+            <w:r>
+              <w:t>Application service</w:t>
+            </w:r>
+          </w:p>
+        </w:tc>
+      </w:tr>
+      <w:tr>
+        <w:tc>
+          <w:tcPr>
+            <w:tcW w:w="3096" w:type="dxa"/>
+          </w:tcPr>
+          <w:p>
+            <w:pPr>
+              <w:jc w:val="center"/>
+            </w:pPr>
+            <w:r>
+              <w:t>Second Like</w:t>
+            </w:r>
+          </w:p>
+        </w:tc>
+        <w:tc>
+          <w:tcPr>
+            <w:tcW w:w="3168" w:type="dxa"/>
+          </w:tcPr>
+          <w:p>
+            <w:pPr>
+              <w:jc w:val="center"/>
+            </w:pPr>
+            <w:r>
+              <w:t>An action a user can take to follow another user</w:t>
+            </w:r>
+          </w:p>
+        </w:tc>
+        <w:tc>
+          <w:tcPr>
+            <w:tcW w:w="3168" w:type="dxa"/>
+          </w:tcPr>
+          <w:p>
+            <w:pPr>
+              <w:tabs>
+                <w:tab w:val="center" w:pos="1450"/>
+              </w:tabs>
+              <w:jc w:val="center"/>
+            </w:pPr>
+            <w:r>
+              <w:t>Application service</w:t>
+            </w:r>
+          </w:p>
+        </w:tc>
+      </w:tr>
+      <w:tr>
+        <w:tc>
+          <w:tcPr>
+            <w:tcW w:w="3096" w:type="dxa"/>
+          </w:tcPr>
+          <w:p>
+            <w:pPr>
+              <w:jc w:val="center"/>
+            </w:pPr>
+            <w:r>
+              <w:t>Third Like</w:t>
+            </w:r>
+          </w:p>
+        </w:tc>
+        <w:tc>
+          <w:tcPr>
+            <w:tcW w:w="3168" w:type="dxa"/>
+          </w:tcPr>
+          <w:p>
+            <w:pPr>
+              <w:jc w:val="center"/>
+            </w:pPr>
+            <w:r>
+              <w:t>An Action a user can take in order to re-post another user’s post</w:t>
+            </w:r>
+          </w:p>
+        </w:tc>
+        <w:tc>
+          <w:tcPr>
+            <w:tcW w:w="3168" w:type="dxa"/>
+          </w:tcPr>
+          <w:p>
+            <w:pPr>
+              <w:tabs>
+                <w:tab w:val="center" w:pos="1450"/>
+              </w:tabs>
+              <w:jc w:val="center"/>
+            </w:pPr>
+            <w:r>
+              <w:t>Application service</w:t>
+            </w:r>
+          </w:p>
+        </w:tc>
+      </w:tr>
+      <w:tr>
+        <w:tc>
+          <w:tcPr>
+            <w:tcW w:w="3096" w:type="dxa"/>
+          </w:tcPr>
+          <w:p>
+            <w:pPr>
+              <w:jc w:val="center"/>
+            </w:pPr>
+            <w:r>
+              <w:t>Upvote</w:t>
+            </w:r>
+          </w:p>
+        </w:tc>
+        <w:tc>
+          <w:tcPr>
+            <w:tcW w:w="3168" w:type="dxa"/>
+          </w:tcPr>
+          <w:p>
+            <w:pPr>
+              <w:jc w:val="center"/>
+            </w:pPr>
+            <w:r>
+              <w:t>Pushing a post towards the top of the Home Page Activity Hub feed</w:t>
+            </w:r>
+          </w:p>
+        </w:tc>
+        <w:tc>
+          <w:tcPr>
+            <w:tcW w:w="3168" w:type="dxa"/>
+          </w:tcPr>
+          <w:p>
+            <w:pPr>
+              <w:tabs>
+                <w:tab w:val="center" w:pos="1450"/>
+              </w:tabs>
+              <w:jc w:val="center"/>
+            </w:pPr>
+            <w:r>
+              <w:t>Application service</w:t>
+            </w:r>
+          </w:p>
+        </w:tc>
+      </w:tr>
+      <w:tr>
+        <w:tc>
+          <w:tcPr>
+            <w:tcW w:w="3096" w:type="dxa"/>
+          </w:tcPr>
+          <w:p>
+            <w:pPr>
+              <w:jc w:val="center"/>
+            </w:pPr>
+            <w:r>
+              <w:t>Post</w:t>
+            </w:r>
+          </w:p>
+        </w:tc>
+        <w:tc>
+          <w:tcPr>
+            <w:tcW w:w="3168" w:type="dxa"/>
+          </w:tcPr>
+          <w:p>
+            <w:pPr>
+              <w:jc w:val="center"/>
+            </w:pPr>
+            <w:r>
+              <w:t>Refers to both the photo and caption that a user allows their followers, users, or other guests see</w:t>
+            </w:r>
+          </w:p>
+        </w:tc>
+        <w:tc>
+          <w:tcPr>
+            <w:tcW w:w="3168" w:type="dxa"/>
+          </w:tcPr>
+          <w:p>
+            <w:pPr>
+              <w:tabs>
+                <w:tab w:val="center" w:pos="1450"/>
+              </w:tabs>
+              <w:jc w:val="center"/>
+            </w:pPr>
+            <w:r>
+              <w:t>Application service</w:t>
+            </w:r>
+          </w:p>
+        </w:tc>
+      </w:tr>
+      <w:tr>
+        <w:tc>
+          <w:tcPr>
+            <w:tcW w:w="3096" w:type="dxa"/>
+          </w:tcPr>
+          <w:p>
+            <w:pPr>
+              <w:jc w:val="center"/>
+            </w:pPr>
+            <w:r>
+              <w:t>Photo</w:t>
+            </w:r>
+          </w:p>
+        </w:tc>
+        <w:tc>
+          <w:tcPr>
+            <w:tcW w:w="3168" w:type="dxa"/>
+          </w:tcPr>
+          <w:p>
+            <w:pPr>
+              <w:jc w:val="center"/>
+            </w:pPr>
+            <w:r>
+              <w:t xml:space="preserve">Refers specifically to the image that a user uploads to LikU for other </w:t>
+            </w:r>
+          </w:p>
+        </w:tc>
+        <w:tc>
+          <w:tcPr>
+            <w:tcW w:w="3168" w:type="dxa"/>
+          </w:tcPr>
+          <w:p>
+            <w:pPr>
+              <w:tabs>
+                <w:tab w:val="center" w:pos="1450"/>
+              </w:tabs>
+              <w:jc w:val="center"/>
+            </w:pPr>
+            <w:r>
+              <w:t>Data element</w:t>
+            </w:r>
+          </w:p>
+        </w:tc>
+      </w:tr>
+      <w:tr>
+        <w:tc>
+          <w:tcPr>
+            <w:tcW w:w="3096" w:type="dxa"/>
+          </w:tcPr>
+          <w:p>
+            <w:pPr>
+              <w:jc w:val="center"/>
+            </w:pPr>
+            <w:r>
+              <w:t>Caption</w:t>
+            </w:r>
+          </w:p>
+        </w:tc>
+        <w:tc>
+          <w:tcPr>
+            <w:tcW w:w="3168" w:type="dxa"/>
+          </w:tcPr>
+          <w:p>
+            <w:pPr>
+              <w:jc w:val="center"/>
+            </w:pPr>
+            <w:r>
+              <w:t>Refers specifically to the text that a user can add to a photo</w:t>
+            </w:r>
+          </w:p>
+        </w:tc>
+        <w:tc>
+          <w:tcPr>
+            <w:tcW w:w="3168" w:type="dxa"/>
+          </w:tcPr>
+          <w:p>
+            <w:pPr>
+              <w:tabs>
+                <w:tab w:val="center" w:pos="1450"/>
+              </w:tabs>
+              <w:jc w:val="center"/>
+            </w:pPr>
+            <w:r>
+              <w:t>Data element</w:t>
+            </w:r>
+          </w:p>
+        </w:tc>
+      </w:tr>
+      <w:tr>
+        <w:tc>
+          <w:tcPr>
+            <w:tcW w:w="3096" w:type="dxa"/>
+          </w:tcPr>
+          <w:p>
+            <w:pPr>
+              <w:jc w:val="center"/>
+            </w:pPr>
+            <w:r>
+              <w:t>Comment</w:t>
+            </w:r>
+          </w:p>
+        </w:tc>
+        <w:tc>
+          <w:tcPr>
+            <w:tcW w:w="3168" w:type="dxa"/>
+          </w:tcPr>
+          <w:p>
+            <w:pPr>
+              <w:jc w:val="center"/>
+            </w:pPr>
+            <w:r>
+              <w:t>The opinions other users leave on a post</w:t>
+            </w:r>
+          </w:p>
+        </w:tc>
+        <w:tc>
+          <w:tcPr>
+            <w:tcW w:w="3168" w:type="dxa"/>
+          </w:tcPr>
+          <w:p>
+            <w:pPr>
+              <w:tabs>
+                <w:tab w:val="center" w:pos="1450"/>
+              </w:tabs>
+              <w:jc w:val="center"/>
+            </w:pPr>
+            <w:r>
+              <w:t>Application service</w:t>
+            </w:r>
+          </w:p>
+        </w:tc>
+      </w:tr>
+      <w:tr>
+        <w:tc>
+          <w:tcPr>
+            <w:tcW w:w="3096" w:type="dxa"/>
+          </w:tcPr>
+          <w:p>
+            <w:pPr>
+              <w:jc w:val="center"/>
+            </w:pPr>
+            <w:r>
+              <w:t>Discussion</w:t>
+            </w:r>
+          </w:p>
+        </w:tc>
+        <w:tc>
+          <w:tcPr>
+            <w:tcW w:w="3168" w:type="dxa"/>
+          </w:tcPr>
+          <w:p>
+            <w:pPr>
+              <w:jc w:val="center"/>
+            </w:pPr>
+            <w:r>
+              <w:t>Refers to t</w:t>
+            </w:r>
+            <w:r>
+              <w:t xml:space="preserve">he conversation that is happening </w:t>
+            </w:r>
+            <w:r>
+              <w:t>in the comments on a specific user’s post</w:t>
+            </w:r>
+          </w:p>
+        </w:tc>
+        <w:tc>
+          <w:tcPr>
+            <w:tcW w:w="3168" w:type="dxa"/>
+          </w:tcPr>
+          <w:p>
+            <w:pPr>
+              <w:tabs>
+                <w:tab w:val="center" w:pos="1450"/>
+              </w:tabs>
+              <w:jc w:val="center"/>
+            </w:pPr>
+            <w:r>
+              <w:t>Main term</w:t>
+            </w:r>
+          </w:p>
+          <w:p>
+            <w:pPr>
+              <w:tabs>
+                <w:tab w:val="center" w:pos="1450"/>
+              </w:tabs>
+              <w:jc w:val="center"/>
+            </w:pPr>
+          </w:p>
+        </w:tc>
+      </w:tr>
+      <w:tr>
+        <w:tc>
+          <w:tcPr>
+            <w:tcW w:w="3096" w:type="dxa"/>
+          </w:tcPr>
+          <w:p>
+            <w:pPr>
+              <w:jc w:val="center"/>
+            </w:pPr>
+            <w:r>
+              <w:t>Trends</w:t>
+            </w:r>
+          </w:p>
+        </w:tc>
+        <w:tc>
+          <w:tcPr>
+            <w:tcW w:w="3168" w:type="dxa"/>
+          </w:tcPr>
+          <w:p>
+            <w:pPr>
+              <w:jc w:val="center"/>
+            </w:pPr>
+            <w:r>
+              <w:t>A certain type of post that many users are currently enjoying and first liking</w:t>
+            </w:r>
+          </w:p>
+        </w:tc>
+        <w:tc>
+          <w:tcPr>
+            <w:tcW w:w="3168" w:type="dxa"/>
+          </w:tcPr>
+          <w:p>
+            <w:pPr>
+              <w:tabs>
+                <w:tab w:val="center" w:pos="1450"/>
+              </w:tabs>
+              <w:jc w:val="center"/>
+            </w:pPr>
+            <w:r>
+              <w:t>Main term</w:t>
+            </w:r>
+          </w:p>
+        </w:tc>
+      </w:tr>
+      <w:tr>
+        <w:tc>
+          <w:tcPr>
+            <w:tcW w:w="3096" w:type="dxa"/>
+          </w:tcPr>
+          <w:p>
+            <w:pPr>
+              <w:jc w:val="center"/>
+            </w:pPr>
+            <w:r>
+              <w:t>Search</w:t>
+            </w:r>
+          </w:p>
+        </w:tc>
+        <w:tc>
+          <w:tcPr>
+            <w:tcW w:w="3168" w:type="dxa"/>
+          </w:tcPr>
+          <w:p>
+            <w:pPr>
+              <w:jc w:val="center"/>
+            </w:pPr>
+            <w:r>
+              <w:t xml:space="preserve">The act of an actor looking for a specific user or post </w:t>
+            </w:r>
+          </w:p>
+        </w:tc>
+        <w:tc>
+          <w:tcPr>
+            <w:tcW w:w="3168" w:type="dxa"/>
+          </w:tcPr>
+          <w:p>
+            <w:pPr>
+              <w:tabs>
+                <w:tab w:val="center" w:pos="1450"/>
+              </w:tabs>
+              <w:jc w:val="center"/>
+            </w:pPr>
+            <w:r>
+              <w:t>Application service</w:t>
+            </w:r>
+          </w:p>
+        </w:tc>
+      </w:tr>
+      <w:tr>
+        <w:tc>
+          <w:tcPr>
+            <w:tcW w:w="3096" w:type="dxa"/>
+          </w:tcPr>
+          <w:p>
+            <w:pPr>
+              <w:jc w:val="center"/>
+            </w:pPr>
+            <w:r>
+              <w:t>Home Page Activity Hub</w:t>
+            </w:r>
+          </w:p>
+        </w:tc>
+        <w:tc>
+          <w:tcPr>
+            <w:tcW w:w="3168" w:type="dxa"/>
+          </w:tcPr>
+          <w:p>
+            <w:pPr>
+              <w:jc w:val="center"/>
+            </w:pPr>
+            <w:r>
+              <w:t xml:space="preserve">A user specific webpage that contains a feed of all the recent posts from their second liked users </w:t>
+            </w:r>
+          </w:p>
+        </w:tc>
+        <w:tc>
+          <w:tcPr>
+            <w:tcW w:w="3168" w:type="dxa"/>
+          </w:tcPr>
+          <w:p>
+            <w:pPr>
+              <w:tabs>
+                <w:tab w:val="center" w:pos="1450"/>
+              </w:tabs>
+              <w:jc w:val="center"/>
+            </w:pPr>
+            <w:r>
+              <w:t>Main term</w:t>
+            </w:r>
+          </w:p>
+        </w:tc>
+      </w:tr>
+      <w:tr>
+        <w:tc>
+          <w:tcPr>
+            <w:tcW w:w="3096" w:type="dxa"/>
+          </w:tcPr>
+          <w:p>
+            <w:pPr>
+              <w:jc w:val="center"/>
+            </w:pPr>
+            <w:r>
+              <w:t>Profile Page</w:t>
+            </w:r>
+          </w:p>
+        </w:tc>
+        <w:tc>
+          <w:tcPr>
+            <w:tcW w:w="3168" w:type="dxa"/>
+          </w:tcPr>
+          <w:p>
+            <w:pPr>
+              <w:jc w:val="center"/>
+            </w:pPr>
+            <w:r>
+              <w:t>The webpage that contains all posts of a user</w:t>
+            </w:r>
+          </w:p>
+        </w:tc>
+        <w:tc>
+          <w:tcPr>
+            <w:tcW w:w="3168" w:type="dxa"/>
+          </w:tcPr>
+          <w:p>
+            <w:pPr>
+              <w:tabs>
+                <w:tab w:val="left" w:pos="285"/>
+                <w:tab w:val="center" w:pos="1450"/>
+              </w:tabs>
+              <w:jc w:val="center"/>
+            </w:pPr>
+            <w:r>
+              <w:t>Main term</w:t>
+            </w:r>
+          </w:p>
+        </w:tc>
+      </w:tr>
+      <w:tr>
+        <w:tc>
+          <w:tcPr>
+            <w:tcW w:w="3096" w:type="dxa"/>
+          </w:tcPr>
+          <w:p>
+            <w:pPr>
+              <w:jc w:val="center"/>
+            </w:pPr>
+            <w:r>
+              <w:t>Follow</w:t>
+            </w:r>
+          </w:p>
+        </w:tc>
+        <w:tc>
+          <w:tcPr>
+            <w:tcW w:w="3168" w:type="dxa"/>
+          </w:tcPr>
+          <w:p>
+            <w:pPr>
+              <w:jc w:val="center"/>
+            </w:pPr>
+            <w:r>
+              <w:t>An action that allows a user to see another users posts on their feed more frequently</w:t>
+            </w:r>
+          </w:p>
+        </w:tc>
+        <w:tc>
+          <w:tcPr>
+            <w:tcW w:w="3168" w:type="dxa"/>
+          </w:tcPr>
+          <w:p>
+            <w:pPr>
+              <w:tabs>
+                <w:tab w:val="center" w:pos="1450"/>
+              </w:tabs>
+              <w:jc w:val="center"/>
+            </w:pPr>
+            <w:r>
+              <w:t>Application service</w:t>
+            </w:r>
+          </w:p>
+        </w:tc>
+      </w:tr>
+      <w:tr>
+        <w:tc>
+          <w:tcPr>
+            <w:tcW w:w="3096" w:type="dxa"/>
+          </w:tcPr>
+          <w:p>
+            <w:pPr>
+              <w:jc w:val="center"/>
+            </w:pPr>
+            <w:r>
+              <w:t>Followers</w:t>
+            </w:r>
+          </w:p>
+        </w:tc>
+        <w:tc>
+          <w:tcPr>
+            <w:tcW w:w="3168" w:type="dxa"/>
+          </w:tcPr>
+          <w:p>
+            <w:pPr>
+              <w:jc w:val="center"/>
+            </w:pPr>
+            <w:r>
+              <w:t>Refers to the users that have second liked a user</w:t>
+            </w:r>
+            <w:r>
+              <w:t xml:space="preserve"> before</w:t>
+            </w:r>
+          </w:p>
+        </w:tc>
+        <w:tc>
+          <w:tcPr>
+            <w:tcW w:w="3168" w:type="dxa"/>
+          </w:tcPr>
+          <w:p>
+            <w:pPr>
+              <w:tabs>
+                <w:tab w:val="center" w:pos="1450"/>
+              </w:tabs>
+              <w:jc w:val="center"/>
+            </w:pPr>
+            <w:r>
+              <w:t>Main term</w:t>
+            </w:r>
+          </w:p>
+        </w:tc>
+      </w:tr>
+      <w:tr>
+        <w:tc>
+          <w:tcPr>
+            <w:tcW w:w="3096" w:type="dxa"/>
+          </w:tcPr>
+          <w:p>
+            <w:pPr>
+              <w:jc w:val="center"/>
+            </w:pPr>
+            <w:r>
+              <w:lastRenderedPageBreak/>
+              <w:t>Database</w:t>
+            </w:r>
+          </w:p>
+        </w:tc>
+        <w:tc>
+          <w:tcPr>
+            <w:tcW w:w="3168" w:type="dxa"/>
+          </w:tcPr>
+          <w:p>
+            <w:pPr>
+              <w:jc w:val="center"/>
+            </w:pPr>
+            <w:r>
+              <w:t>All the data that the system stores and needs in order to properly function</w:t>
+            </w:r>
+          </w:p>
+        </w:tc>
+        <w:tc>
+          <w:tcPr>
+            <w:tcW w:w="3168" w:type="dxa"/>
+          </w:tcPr>
+          <w:p>
+            <w:pPr>
+              <w:tabs>
+                <w:tab w:val="center" w:pos="1450"/>
+              </w:tabs>
+              <w:jc w:val="center"/>
+            </w:pPr>
+            <w:r>
+              <w:t>Data element</w:t>
+            </w:r>
+          </w:p>
+        </w:tc>
+      </w:tr>
+    </w:tbl>
+    <w:p>
+      <w:bookmarkStart w:id="4" w:name="_Toc83496323"/>
+      <w:r>
+        <w:br w:type="page"/>
+      </w:r>
+    </w:p>
+    <w:p>
+      <w:r>
+        <w:rPr>
+          <w:b/>
+          <w:sz w:val="36"/>
+          <w:szCs w:val="36"/>
+        </w:rPr>
+        <w:lastRenderedPageBreak/>
+        <w:t>Use Cases</w:t>
+      </w:r>
+      <w:bookmarkEnd w:id="4"/>
+    </w:p>
+    <w:p>
+      <w:r>
+        <w:br w:type="page"/>
+      </w:r>
+    </w:p>
+    <w:p>
+      <w:pPr>
+        <w:pStyle w:val="Heading1"/>
+        <w:rPr>
+          <w:rFonts w:ascii="Times New Roman" w:hAnsi="Times New Roman" w:cs="Times New Roman"/>
+          <w:b/>
+          <w:color w:val="auto"/>
+          <w:sz w:val="36"/>
+          <w:szCs w:val="36"/>
+        </w:rPr>
+      </w:pPr>
+      <w:bookmarkStart w:id="5" w:name="_Toc83496324"/>
+      <w:r>
+        <w:rPr>
+          <w:rFonts w:ascii="Times New Roman" w:hAnsi="Times New Roman" w:cs="Times New Roman"/>
+          <w:b/>
+          <w:color w:val="auto"/>
+          <w:sz w:val="36"/>
+          <w:szCs w:val="36"/>
+        </w:rPr>
+        <w:lastRenderedPageBreak/>
+        <w:t>Non-functional Requirements</w:t>
+      </w:r>
+      <w:bookmarkEnd w:id="5"/>
+    </w:p>
+    <w:p>
+      <w:pPr>
+        <w:rPr>
           <w:rFonts w:eastAsiaTheme="majorEastAsia"/>
           <w:sz w:val="36"/>
           <w:szCs w:val="36"/>
@@ -986,78 +2463,869 @@
         <w:pStyle w:val="Heading1"/>
         <w:rPr>
           <w:rFonts w:ascii="Times New Roman" w:hAnsi="Times New Roman" w:cs="Times New Roman"/>
+          <w:b/>
           <w:color w:val="auto"/>
           <w:sz w:val="36"/>
           <w:szCs w:val="36"/>
         </w:rPr>
       </w:pPr>
-      <w:bookmarkStart w:id="2" w:name="_Toc83415733"/>
+      <w:bookmarkStart w:id="6" w:name="_Toc83496325"/>
       <w:r>
         <w:rPr>
           <w:rFonts w:ascii="Times New Roman" w:hAnsi="Times New Roman" w:cs="Times New Roman"/>
+          <w:b/>
           <w:color w:val="auto"/>
           <w:sz w:val="36"/>
           <w:szCs w:val="36"/>
         </w:rPr>
         <w:lastRenderedPageBreak/>
-        <w:t>Competitive Analysis</w:t>
-      </w:r>
-      <w:bookmarkEnd w:id="2"/>
-    </w:p>
-    <w:p>
-      <w:pPr>
-        <w:pStyle w:val="Heading2"/>
+        <w:t>High-level System Architecture</w:t>
+      </w:r>
+      <w:bookmarkEnd w:id="6"/>
+    </w:p>
+    <w:p>
+      <w:pPr>
+        <w:pStyle w:val="ListParagraph"/>
+        <w:numPr>
+          <w:ilvl w:val="0"/>
+          <w:numId w:val="3"/>
+        </w:numPr>
+        <w:spacing w:line="240" w:lineRule="auto"/>
+      </w:pPr>
+      <w:r>
+        <w:rPr>
+          <w:b/>
+        </w:rPr>
+        <w:t>Group 7 Lamp Server:</w:t>
+      </w:r>
+      <w:r>
+        <w:rPr>
+          <w:b/>
+        </w:rPr>
+        <w:t xml:space="preserve"> </w:t>
+      </w:r>
+      <w:r>
+        <w:t xml:space="preserve">Our given group LAMP Server, </w:t>
+      </w:r>
+      <w:r>
+        <w:t>lam</w:t>
+      </w:r>
+      <w:r>
+        <w:t>p.cse.fau.edu/~cen4010_fa21_g07, will be used to host our web application. The lamp server will also give the team access to the necessary PHP and MySQL facilities.</w:t>
+      </w:r>
+    </w:p>
+    <w:p>
+      <w:pPr>
+        <w:pStyle w:val="ListParagraph"/>
+        <w:spacing w:line="240" w:lineRule="auto"/>
+      </w:pPr>
+      <w:r>
+        <w:tab/>
+      </w:r>
+    </w:p>
+    <w:p>
+      <w:pPr>
+        <w:pStyle w:val="ListParagraph"/>
+        <w:numPr>
+          <w:ilvl w:val="0"/>
+          <w:numId w:val="3"/>
+        </w:numPr>
+        <w:spacing w:line="240" w:lineRule="auto"/>
+      </w:pPr>
+      <w:r>
+        <w:rPr>
+          <w:b/>
+        </w:rPr>
+        <w:t xml:space="preserve">VMware Engineering Virtual Environment: </w:t>
+      </w:r>
+      <w:r>
+        <w:t xml:space="preserve">Due to </w:t>
+      </w:r>
+      <w:r>
+        <w:t>security measures put in place by FAU, the team will use the provided virtual environment in order to connect to and make changes to the group LAMP server.</w:t>
+      </w:r>
+      <w:r>
+        <w:t xml:space="preserve"> </w:t>
+      </w:r>
+    </w:p>
+    <w:p>
+      <w:pPr>
+        <w:spacing w:line="240" w:lineRule="auto"/>
+      </w:pPr>
+    </w:p>
+    <w:p>
+      <w:pPr>
+        <w:pStyle w:val="ListParagraph"/>
+        <w:numPr>
+          <w:ilvl w:val="0"/>
+          <w:numId w:val="3"/>
+        </w:numPr>
+        <w:spacing w:line="240" w:lineRule="auto"/>
+      </w:pPr>
+      <w:r>
+        <w:rPr>
+          <w:b/>
+        </w:rPr>
+        <w:t>WinSCP</w:t>
+      </w:r>
+      <w:r>
+        <w:t xml:space="preserve">: </w:t>
+      </w:r>
+      <w:r>
+        <w:t xml:space="preserve">WinSCP is a Secure File Transfer Protocol (SFTP) software. The team shall use WinSCP in order to transfer files to the group LAMP server from our virtual environment. WinSCP will allow the team to create and manage our LAMP </w:t>
+      </w:r>
+      <w:r>
+        <w:t>server</w:t>
+      </w:r>
+      <w:r>
+        <w:t xml:space="preserve">. </w:t>
+      </w:r>
+    </w:p>
+    <w:p>
+      <w:pPr>
+        <w:spacing w:line="240" w:lineRule="auto"/>
+      </w:pPr>
+      <w:r>
+        <w:t xml:space="preserve"> </w:t>
+      </w:r>
+    </w:p>
+    <w:p>
+      <w:pPr>
+        <w:pStyle w:val="ListParagraph"/>
+        <w:numPr>
+          <w:ilvl w:val="0"/>
+          <w:numId w:val="3"/>
+        </w:numPr>
+        <w:spacing w:line="240" w:lineRule="auto"/>
+      </w:pPr>
+      <w:r>
+        <w:rPr>
+          <w:b/>
+        </w:rPr>
+        <w:t>MySQL Database:</w:t>
+      </w:r>
+      <w:r>
+        <w:rPr>
+          <w:b/>
+        </w:rPr>
+        <w:t xml:space="preserve"> </w:t>
+      </w:r>
+      <w:r>
+        <w:t xml:space="preserve">MySQL is a database management system that allows our team to create, update, and delete our database. Our database will contain all the necessary information/data that our </w:t>
+      </w:r>
+      <w:r>
+        <w:t>application</w:t>
+      </w:r>
+      <w:r>
+        <w:t xml:space="preserve"> needs to function. </w:t>
+      </w:r>
+      <w:r>
+        <w:t xml:space="preserve">Users will be able to add or update their data through our application. </w:t>
+      </w:r>
+    </w:p>
+    <w:p>
+      <w:pPr>
+        <w:pStyle w:val="ListParagraph"/>
+        <w:spacing w:line="240" w:lineRule="auto"/>
+      </w:pPr>
+    </w:p>
+    <w:p>
+      <w:pPr>
+        <w:pStyle w:val="ListParagraph"/>
+        <w:numPr>
+          <w:ilvl w:val="0"/>
+          <w:numId w:val="3"/>
+        </w:numPr>
+        <w:spacing w:line="240" w:lineRule="auto"/>
+        <w:rPr>
+          <w:b/>
+        </w:rPr>
+      </w:pPr>
+      <w:r>
+        <w:rPr>
+          <w:b/>
+        </w:rPr>
+        <w:t>phpMyAdmin</w:t>
+      </w:r>
+      <w:r>
+        <w:rPr>
+          <w:b/>
+        </w:rPr>
+        <w:t>:</w:t>
+      </w:r>
+      <w:r>
+        <w:rPr>
+          <w:b/>
+        </w:rPr>
+        <w:t xml:space="preserve"> </w:t>
+      </w:r>
+      <w:r>
+        <w:t>phpMyAdmin is an administrative tool to manage our MySQL database.</w:t>
+      </w:r>
+      <w:r>
+        <w:t xml:space="preserve"> PhpMyAdmin </w:t>
+      </w:r>
+      <w:r>
+        <w:t>allows</w:t>
+      </w:r>
+      <w:r>
+        <w:t xml:space="preserve"> the team to manipulate </w:t>
+      </w:r>
+      <w:r>
+        <w:t>data and</w:t>
+      </w:r>
+      <w:r>
+        <w:t xml:space="preserve"> manage our database </w:t>
+      </w:r>
+      <w:r>
+        <w:t>schema</w:t>
+      </w:r>
+      <w:r>
+        <w:t xml:space="preserve"> in an easier fashion</w:t>
+      </w:r>
+      <w:r>
+        <w:t xml:space="preserve">. </w:t>
+      </w:r>
+    </w:p>
+    <w:p>
+      <w:pPr>
+        <w:pStyle w:val="ListParagraph"/>
+        <w:spacing w:line="240" w:lineRule="auto"/>
+        <w:ind w:firstLine="720"/>
+        <w:rPr>
+          <w:b/>
+        </w:rPr>
+      </w:pPr>
+    </w:p>
+    <w:p>
+      <w:pPr>
+        <w:pStyle w:val="ListParagraph"/>
+        <w:numPr>
+          <w:ilvl w:val="0"/>
+          <w:numId w:val="3"/>
+        </w:numPr>
+        <w:spacing w:line="240" w:lineRule="auto"/>
+        <w:rPr>
+          <w:b/>
+        </w:rPr>
+      </w:pPr>
+      <w:r>
+        <w:rPr>
+          <w:b/>
+        </w:rPr>
+        <w:t>GitHub</w:t>
+      </w:r>
+      <w:r>
+        <w:rPr>
+          <w:b/>
+        </w:rPr>
+        <w:t xml:space="preserve">: </w:t>
+      </w:r>
+      <w:r>
+        <w:t xml:space="preserve">The team shall use GitHub in order to allow for better communication and code/file sharing applications. GitHub will allow the team to simultaneously work on the </w:t>
+      </w:r>
+      <w:r>
+        <w:t xml:space="preserve">web </w:t>
+      </w:r>
+      <w:r>
+        <w:t xml:space="preserve">application. The team will also use GitHub for version control. This means that the team will be able to merge their files with the most updated version of the code or return to earlier version of the </w:t>
+      </w:r>
+      <w:r>
+        <w:t xml:space="preserve">web </w:t>
+      </w:r>
+      <w:r>
+        <w:t xml:space="preserve">application. </w:t>
+      </w:r>
+    </w:p>
+    <w:p>
+      <w:pPr>
+        <w:pStyle w:val="ListParagraph"/>
+        <w:spacing w:line="240" w:lineRule="auto"/>
+        <w:rPr>
+          <w:b/>
+        </w:rPr>
+      </w:pPr>
+    </w:p>
+    <w:p>
+      <w:pPr>
+        <w:spacing w:line="240" w:lineRule="auto"/>
+        <w:rPr>
+          <w:b/>
+        </w:rPr>
+      </w:pPr>
+    </w:p>
+    <w:p>
+      <w:pPr>
+        <w:pStyle w:val="ListParagraph"/>
+        <w:numPr>
+          <w:ilvl w:val="0"/>
+          <w:numId w:val="3"/>
+        </w:numPr>
+        <w:spacing w:line="240" w:lineRule="auto"/>
+        <w:rPr>
+          <w:b/>
+        </w:rPr>
+      </w:pPr>
+      <w:r>
+        <w:rPr>
+          <w:b/>
+        </w:rPr>
+        <w:t>Hyper Text Markup Language</w:t>
+      </w:r>
+      <w:r>
+        <w:rPr>
+          <w:b/>
+        </w:rPr>
+        <w:t xml:space="preserve"> </w:t>
+      </w:r>
+      <w:r>
+        <w:rPr>
+          <w:b/>
+        </w:rPr>
+        <w:t xml:space="preserve">(HTML): </w:t>
+      </w:r>
+      <w:r>
+        <w:t xml:space="preserve">HTML is a programing language that allows for web development. The team will use HTML as the building blocks to define webpage structure for the LikU website. </w:t>
+      </w:r>
+    </w:p>
+    <w:p>
+      <w:pPr>
+        <w:pStyle w:val="ListParagraph"/>
+        <w:spacing w:line="240" w:lineRule="auto"/>
+        <w:rPr>
+          <w:b/>
+        </w:rPr>
+      </w:pPr>
+    </w:p>
+    <w:p>
+      <w:pPr>
+        <w:pStyle w:val="ListParagraph"/>
+        <w:numPr>
+          <w:ilvl w:val="0"/>
+          <w:numId w:val="3"/>
+        </w:numPr>
+        <w:spacing w:line="240" w:lineRule="auto"/>
+        <w:rPr>
+          <w:b/>
+        </w:rPr>
+      </w:pPr>
+      <w:r>
+        <w:rPr>
+          <w:b/>
+        </w:rPr>
+        <w:t xml:space="preserve">Cascading Style Sheet (CSS): </w:t>
+      </w:r>
+      <w:r>
+        <w:t xml:space="preserve">CSS is a programming language that helps better define how a webpage will look. The team will use CSS to make an aesthetically pleasing webpage that is intuitive to browse.  </w:t>
+      </w:r>
+    </w:p>
+    <w:p>
+      <w:pPr>
+        <w:pStyle w:val="ListParagraph"/>
+        <w:spacing w:line="240" w:lineRule="auto"/>
+        <w:ind w:firstLine="720"/>
+        <w:rPr>
+          <w:b/>
+        </w:rPr>
+      </w:pPr>
+    </w:p>
+    <w:p>
+      <w:pPr>
+        <w:pStyle w:val="ListParagraph"/>
+        <w:numPr>
+          <w:ilvl w:val="0"/>
+          <w:numId w:val="3"/>
+        </w:numPr>
+        <w:spacing w:line="240" w:lineRule="auto"/>
+        <w:rPr>
+          <w:b/>
+        </w:rPr>
+      </w:pPr>
+      <w:r>
+        <w:rPr>
+          <w:b/>
+        </w:rPr>
+        <w:t xml:space="preserve">JavaScript: </w:t>
+      </w:r>
+      <w:r>
+        <w:t>JavaScript is a programming language that allows for interactive web pages. The team will use JavaScript to aid in the process of creating an enjoyable user experience.</w:t>
+      </w:r>
+    </w:p>
+    <w:p>
+      <w:pPr>
+        <w:pStyle w:val="ListParagraph"/>
+        <w:tabs>
+          <w:tab w:val="left" w:pos="2055"/>
+        </w:tabs>
+        <w:spacing w:line="240" w:lineRule="auto"/>
+        <w:rPr>
+          <w:b/>
+        </w:rPr>
+      </w:pPr>
+      <w:r>
+        <w:rPr>
+          <w:b/>
+        </w:rPr>
+        <w:tab/>
+      </w:r>
+    </w:p>
+    <w:p>
+      <w:pPr>
+        <w:pStyle w:val="ListParagraph"/>
+        <w:numPr>
+          <w:ilvl w:val="0"/>
+          <w:numId w:val="3"/>
+        </w:numPr>
+        <w:spacing w:line="240" w:lineRule="auto"/>
+        <w:rPr>
+          <w:b/>
+        </w:rPr>
+      </w:pPr>
+      <w:r>
+        <w:rPr>
+          <w:b/>
+        </w:rPr>
+        <w:t>Hypertext Preprocessor (PHP)</w:t>
+      </w:r>
+      <w:r>
+        <w:rPr>
+          <w:b/>
+        </w:rPr>
+        <w:t xml:space="preserve">: </w:t>
+      </w:r>
+      <w:r>
+        <w:t>PHP is a programming language that allows for communication between the website and the database. The team will use PHP to communicate and make changes to the database.</w:t>
+      </w:r>
+    </w:p>
+    <w:p>
+      <w:pPr>
+        <w:pStyle w:val="ListParagraph"/>
+        <w:tabs>
+          <w:tab w:val="left" w:pos="2670"/>
+        </w:tabs>
+        <w:spacing w:line="240" w:lineRule="auto"/>
+        <w:rPr>
+          <w:b/>
+        </w:rPr>
+      </w:pPr>
+      <w:r>
+        <w:rPr>
+          <w:b/>
+        </w:rPr>
+        <w:lastRenderedPageBreak/>
+        <w:tab/>
+      </w:r>
+    </w:p>
+    <w:p>
+      <w:pPr>
+        <w:pStyle w:val="ListParagraph"/>
+        <w:numPr>
+          <w:ilvl w:val="0"/>
+          <w:numId w:val="3"/>
+        </w:numPr>
+        <w:spacing w:line="240" w:lineRule="auto"/>
+        <w:rPr>
+          <w:b/>
+        </w:rPr>
+      </w:pPr>
+      <w:r>
+        <w:rPr>
+          <w:b/>
+        </w:rPr>
+        <w:t xml:space="preserve">Personal Integrated Development Environment (IDE): </w:t>
+      </w:r>
+      <w:r>
+        <w:t xml:space="preserve">An IDE is a software application that makes </w:t>
+      </w:r>
+      <w:r>
+        <w:t>development easier. An IDE contains an editor for source code, contains suggestions, and a debugger. Every team member will use an IDE of his or her choice.</w:t>
+      </w:r>
+    </w:p>
+    <w:p>
+      <w:pPr>
+        <w:spacing w:line="240" w:lineRule="auto"/>
+        <w:rPr>
+          <w:b/>
+        </w:rPr>
+      </w:pPr>
+      <w:r>
+        <w:rPr>
+          <w:b/>
+        </w:rPr>
+        <w:tab/>
+      </w:r>
+    </w:p>
+    <w:p>
+      <w:pPr>
+        <w:pStyle w:val="ListParagraph"/>
+        <w:numPr>
+          <w:ilvl w:val="0"/>
+          <w:numId w:val="3"/>
+        </w:numPr>
+        <w:spacing w:line="240" w:lineRule="auto"/>
+        <w:rPr>
+          <w:b/>
+        </w:rPr>
+      </w:pPr>
+      <w:r>
+        <w:rPr>
+          <w:b/>
+        </w:rPr>
+        <w:t>Bootstrap:</w:t>
+      </w:r>
+      <w:r>
+        <w:rPr>
+          <w:b/>
+        </w:rPr>
+        <w:t xml:space="preserve"> </w:t>
+      </w:r>
+      <w:r>
+        <w:t xml:space="preserve">Bootstrap is a framework that contains both CSS and JavaScript that makes front end development easier. The team will use Bootstrap to create better looking webpages easier. License link: </w:t>
+      </w:r>
+      <w:r>
+        <w:t>https://github.com/twbs/bootstrap/blob/main/LICENSE</w:t>
+      </w:r>
+    </w:p>
+    <w:p>
+      <w:pPr>
+        <w:pStyle w:val="ListParagraph"/>
+        <w:spacing w:line="240" w:lineRule="auto"/>
+        <w:rPr>
+          <w:b/>
+        </w:rPr>
+      </w:pPr>
+      <w:bookmarkStart w:id="7" w:name="_GoBack"/>
+      <w:bookmarkEnd w:id="7"/>
+    </w:p>
+    <w:p>
+      <w:pPr>
+        <w:pStyle w:val="ListParagraph"/>
+        <w:numPr>
+          <w:ilvl w:val="0"/>
+          <w:numId w:val="3"/>
+        </w:numPr>
+        <w:spacing w:line="240" w:lineRule="auto"/>
+        <w:rPr>
+          <w:b/>
+        </w:rPr>
+      </w:pPr>
+      <w:r>
+        <w:rPr>
+          <w:b/>
+        </w:rPr>
+        <w:t xml:space="preserve"> </w:t>
+      </w:r>
+      <w:r>
+        <w:rPr>
+          <w:b/>
+        </w:rPr>
+        <w:t>Supported Browsers:</w:t>
+      </w:r>
+      <w:r>
+        <w:rPr>
+          <w:b/>
+        </w:rPr>
+        <w:t xml:space="preserve"> </w:t>
+      </w:r>
+      <w:r>
+        <w:t xml:space="preserve">The team will take the necessary efforts to ensure that the web application works on Mozilla Firefox, Google Chrome, and Internet Explorer. The team will ensure that any functionality is supported by these web browsers.  </w:t>
+      </w:r>
+    </w:p>
+    <w:p>
+      <w:pPr>
+        <w:rPr>
+          <w:rFonts w:eastAsiaTheme="majorEastAsia"/>
+          <w:sz w:val="36"/>
+          <w:szCs w:val="36"/>
+        </w:rPr>
+      </w:pPr>
+      <w:r>
+        <w:rPr>
+          <w:sz w:val="36"/>
+          <w:szCs w:val="36"/>
+        </w:rPr>
+        <w:br w:type="page"/>
+      </w:r>
+    </w:p>
+    <w:p>
+      <w:pPr>
+        <w:pStyle w:val="Heading1"/>
+        <w:spacing w:line="240" w:lineRule="auto"/>
         <w:rPr>
           <w:rFonts w:ascii="Times New Roman" w:hAnsi="Times New Roman" w:cs="Times New Roman"/>
-          <w:color w:val="auto"/>
-          <w:sz w:val="28"/>
-          <w:szCs w:val="28"/>
-        </w:rPr>
-      </w:pPr>
-      <w:bookmarkStart w:id="3" w:name="_Toc83415734"/>
-      <w:r>
-        <w:rPr>
-          <w:rFonts w:ascii="Times New Roman" w:hAnsi="Times New Roman" w:cs="Times New Roman"/>
-          <w:color w:val="auto"/>
-          <w:sz w:val="28"/>
-          <w:szCs w:val="28"/>
-        </w:rPr>
-        <w:t>Analysis Table</w:t>
-      </w:r>
-      <w:bookmarkEnd w:id="3"/>
-    </w:p>
-    <w:p/>
-    <w:p/>
-    <w:p>
-      <w:r>
-        <w:br w:type="page"/>
-      </w:r>
-    </w:p>
-    <w:p>
-      <w:pPr>
-        <w:pStyle w:val="Heading1"/>
-        <w:rPr>
-          <w:rFonts w:ascii="Times New Roman" w:hAnsi="Times New Roman" w:cs="Times New Roman"/>
+          <w:b/>
           <w:color w:val="auto"/>
           <w:sz w:val="36"/>
           <w:szCs w:val="36"/>
         </w:rPr>
       </w:pPr>
-      <w:bookmarkStart w:id="4" w:name="_Toc83415735"/>
+      <w:bookmarkStart w:id="8" w:name="_Toc83496326"/>
       <w:r>
         <w:rPr>
           <w:rFonts w:ascii="Times New Roman" w:hAnsi="Times New Roman" w:cs="Times New Roman"/>
+          <w:b/>
           <w:color w:val="auto"/>
           <w:sz w:val="36"/>
           <w:szCs w:val="36"/>
         </w:rPr>
         <w:lastRenderedPageBreak/>
-        <w:t>Data Definition</w:t>
-      </w:r>
-      <w:bookmarkEnd w:id="4"/>
-    </w:p>
-    <w:p>
-      <w:r>
+        <w:t>Team Roles</w:t>
+      </w:r>
+      <w:bookmarkEnd w:id="8"/>
+    </w:p>
+    <w:p>
+      <w:pPr>
+        <w:spacing w:line="240" w:lineRule="auto"/>
+        <w:rPr>
+          <w:b/>
+          <w:sz w:val="28"/>
+          <w:szCs w:val="28"/>
+        </w:rPr>
+      </w:pPr>
+      <w:r>
+        <w:rPr>
+          <w:b/>
+          <w:sz w:val="28"/>
+          <w:szCs w:val="28"/>
+        </w:rPr>
+        <w:t>Team Lead</w:t>
+      </w:r>
+      <w:r>
+        <w:rPr>
+          <w:b/>
+          <w:sz w:val="28"/>
+          <w:szCs w:val="28"/>
+        </w:rPr>
+        <w:t xml:space="preserve"> and Back End Developer</w:t>
+      </w:r>
+      <w:r>
+        <w:rPr>
+          <w:b/>
+          <w:sz w:val="28"/>
+          <w:szCs w:val="28"/>
+        </w:rPr>
+        <w:t>:</w:t>
+      </w:r>
+    </w:p>
+    <w:p>
+      <w:pPr>
+        <w:pStyle w:val="ListParagraph"/>
+        <w:numPr>
+          <w:ilvl w:val="0"/>
+          <w:numId w:val="2"/>
+        </w:numPr>
+        <w:spacing w:line="240" w:lineRule="auto"/>
+        <w:rPr>
+          <w:sz w:val="28"/>
+          <w:szCs w:val="28"/>
+        </w:rPr>
+      </w:pPr>
+      <w:r>
+        <w:t>Gianni Difede</w:t>
+      </w:r>
+    </w:p>
+    <w:p>
+      <w:pPr>
+        <w:spacing w:line="240" w:lineRule="auto"/>
+        <w:rPr>
+          <w:sz w:val="28"/>
+          <w:szCs w:val="28"/>
+        </w:rPr>
+      </w:pPr>
+    </w:p>
+    <w:p>
+      <w:pPr>
+        <w:spacing w:line="240" w:lineRule="auto"/>
+        <w:rPr>
+          <w:b/>
+          <w:sz w:val="28"/>
+          <w:szCs w:val="28"/>
+        </w:rPr>
+      </w:pPr>
+      <w:r>
+        <w:rPr>
+          <w:b/>
+          <w:sz w:val="28"/>
+          <w:szCs w:val="28"/>
+        </w:rPr>
+        <w:t>Scrum Master:</w:t>
+      </w:r>
+    </w:p>
+    <w:p>
+      <w:pPr>
+        <w:pStyle w:val="ListParagraph"/>
+        <w:numPr>
+          <w:ilvl w:val="0"/>
+          <w:numId w:val="2"/>
+        </w:numPr>
+        <w:spacing w:line="240" w:lineRule="auto"/>
+        <w:rPr>
+          <w:sz w:val="28"/>
+          <w:szCs w:val="28"/>
+        </w:rPr>
+      </w:pPr>
+      <w:r>
+        <w:t>Long Ho</w:t>
+      </w:r>
+    </w:p>
+    <w:p>
+      <w:pPr>
+        <w:spacing w:line="240" w:lineRule="auto"/>
+        <w:rPr>
+          <w:b/>
+          <w:sz w:val="28"/>
+          <w:szCs w:val="28"/>
+        </w:rPr>
+      </w:pPr>
+    </w:p>
+    <w:p>
+      <w:pPr>
+        <w:spacing w:line="240" w:lineRule="auto"/>
+        <w:rPr>
+          <w:b/>
+          <w:sz w:val="28"/>
+          <w:szCs w:val="28"/>
+        </w:rPr>
+      </w:pPr>
+      <w:r>
+        <w:rPr>
+          <w:b/>
+          <w:sz w:val="28"/>
+          <w:szCs w:val="28"/>
+        </w:rPr>
+        <w:t>Product Owner:</w:t>
+      </w:r>
+    </w:p>
+    <w:p>
+      <w:pPr>
+        <w:pStyle w:val="ListParagraph"/>
+        <w:numPr>
+          <w:ilvl w:val="0"/>
+          <w:numId w:val="2"/>
+        </w:numPr>
+        <w:spacing w:line="240" w:lineRule="auto"/>
+        <w:rPr>
+          <w:sz w:val="28"/>
+          <w:szCs w:val="28"/>
+        </w:rPr>
+      </w:pPr>
+      <w:r>
+        <w:t>Dukens Louis</w:t>
+      </w:r>
+    </w:p>
+    <w:p>
+      <w:pPr>
+        <w:spacing w:line="240" w:lineRule="auto"/>
+        <w:rPr>
+          <w:b/>
+          <w:sz w:val="28"/>
+          <w:szCs w:val="28"/>
+        </w:rPr>
+      </w:pPr>
+    </w:p>
+    <w:p>
+      <w:pPr>
+        <w:spacing w:line="240" w:lineRule="auto"/>
+        <w:rPr>
+          <w:b/>
+          <w:sz w:val="28"/>
+          <w:szCs w:val="28"/>
+        </w:rPr>
+      </w:pPr>
+      <w:r>
+        <w:rPr>
+          <w:b/>
+          <w:sz w:val="28"/>
+          <w:szCs w:val="28"/>
+        </w:rPr>
+        <w:t>Back End Lead:</w:t>
+      </w:r>
+    </w:p>
+    <w:p>
+      <w:pPr>
+        <w:pStyle w:val="ListParagraph"/>
+        <w:numPr>
+          <w:ilvl w:val="0"/>
+          <w:numId w:val="2"/>
+        </w:numPr>
+        <w:spacing w:line="240" w:lineRule="auto"/>
+        <w:rPr>
+          <w:sz w:val="28"/>
+          <w:szCs w:val="28"/>
+        </w:rPr>
+      </w:pPr>
+      <w:r>
+        <w:t>Luke Schuknecht</w:t>
+      </w:r>
+    </w:p>
+    <w:p>
+      <w:pPr>
+        <w:spacing w:line="240" w:lineRule="auto"/>
+        <w:rPr>
+          <w:b/>
+          <w:sz w:val="28"/>
+          <w:szCs w:val="28"/>
+        </w:rPr>
+      </w:pPr>
+    </w:p>
+    <w:p>
+      <w:pPr>
+        <w:spacing w:line="240" w:lineRule="auto"/>
+        <w:rPr>
+          <w:b/>
+          <w:sz w:val="28"/>
+          <w:szCs w:val="28"/>
+        </w:rPr>
+      </w:pPr>
+      <w:r>
+        <w:rPr>
+          <w:b/>
+          <w:sz w:val="28"/>
+          <w:szCs w:val="28"/>
+        </w:rPr>
+        <w:t>Front End Lead:</w:t>
+      </w:r>
+    </w:p>
+    <w:p>
+      <w:pPr>
+        <w:pStyle w:val="ListParagraph"/>
+        <w:numPr>
+          <w:ilvl w:val="0"/>
+          <w:numId w:val="2"/>
+        </w:numPr>
+        <w:spacing w:line="240" w:lineRule="auto"/>
+        <w:rPr>
+          <w:sz w:val="28"/>
+          <w:szCs w:val="28"/>
+        </w:rPr>
+      </w:pPr>
+      <w:r>
+        <w:t>Peterling Etienne</w:t>
+      </w:r>
+    </w:p>
+    <w:p>
+      <w:pPr>
+        <w:spacing w:line="240" w:lineRule="auto"/>
+        <w:rPr>
+          <w:b/>
+          <w:sz w:val="28"/>
+          <w:szCs w:val="28"/>
+        </w:rPr>
+      </w:pPr>
+    </w:p>
+    <w:p>
+      <w:pPr>
+        <w:rPr>
+          <w:rFonts w:eastAsiaTheme="majorEastAsia"/>
+          <w:sz w:val="36"/>
+          <w:szCs w:val="36"/>
+        </w:rPr>
+      </w:pPr>
+      <w:r>
+        <w:rPr>
+          <w:sz w:val="36"/>
+          <w:szCs w:val="36"/>
+        </w:rPr>
         <w:br w:type="page"/>
       </w:r>
     </w:p>
@@ -1066,211 +3334,102 @@
         <w:pStyle w:val="Heading1"/>
         <w:rPr>
           <w:rFonts w:ascii="Times New Roman" w:hAnsi="Times New Roman" w:cs="Times New Roman"/>
+          <w:b/>
           <w:color w:val="auto"/>
           <w:sz w:val="36"/>
           <w:szCs w:val="36"/>
         </w:rPr>
       </w:pPr>
-      <w:bookmarkStart w:id="5" w:name="_Toc83415736"/>
+      <w:bookmarkStart w:id="9" w:name="_Toc83496327"/>
       <w:r>
         <w:rPr>
           <w:rFonts w:ascii="Times New Roman" w:hAnsi="Times New Roman" w:cs="Times New Roman"/>
+          <w:b/>
           <w:color w:val="auto"/>
           <w:sz w:val="36"/>
           <w:szCs w:val="36"/>
         </w:rPr>
         <w:lastRenderedPageBreak/>
-        <w:t>Use Cases</w:t>
-      </w:r>
-      <w:bookmarkEnd w:id="5"/>
-    </w:p>
-    <w:p>
-      <w:r>
-        <w:br w:type="page"/>
-      </w:r>
-    </w:p>
-    <w:p>
-      <w:pPr>
-        <w:pStyle w:val="Heading1"/>
+        <w:t>Check List</w:t>
+      </w:r>
+      <w:bookmarkEnd w:id="9"/>
+      <w:r>
         <w:rPr>
           <w:rFonts w:ascii="Times New Roman" w:hAnsi="Times New Roman" w:cs="Times New Roman"/>
+          <w:b/>
           <w:color w:val="auto"/>
           <w:sz w:val="36"/>
           <w:szCs w:val="36"/>
         </w:rPr>
-      </w:pPr>
-      <w:bookmarkStart w:id="6" w:name="_Toc83415737"/>
-      <w:r>
-        <w:rPr>
-          <w:rFonts w:ascii="Times New Roman" w:hAnsi="Times New Roman" w:cs="Times New Roman"/>
-          <w:color w:val="auto"/>
-          <w:sz w:val="36"/>
-          <w:szCs w:val="36"/>
-        </w:rPr>
-        <w:lastRenderedPageBreak/>
-        <w:t>Non-functional Requirements</w:t>
-      </w:r>
-      <w:bookmarkEnd w:id="6"/>
-    </w:p>
-    <w:p>
-      <w:pPr>
-        <w:rPr>
-          <w:rFonts w:eastAsiaTheme="majorEastAsia"/>
-          <w:sz w:val="36"/>
-          <w:szCs w:val="36"/>
-        </w:rPr>
-      </w:pPr>
-      <w:r>
-        <w:rPr>
-          <w:sz w:val="36"/>
-          <w:szCs w:val="36"/>
-        </w:rPr>
-        <w:br w:type="page"/>
-      </w:r>
-    </w:p>
-    <w:p>
-      <w:pPr>
-        <w:pStyle w:val="Heading1"/>
-        <w:rPr>
-          <w:rFonts w:ascii="Times New Roman" w:hAnsi="Times New Roman" w:cs="Times New Roman"/>
-          <w:color w:val="auto"/>
-          <w:sz w:val="36"/>
-          <w:szCs w:val="36"/>
-        </w:rPr>
-      </w:pPr>
-      <w:bookmarkStart w:id="7" w:name="_Toc83415738"/>
-      <w:r>
-        <w:rPr>
-          <w:rFonts w:ascii="Times New Roman" w:hAnsi="Times New Roman" w:cs="Times New Roman"/>
-          <w:color w:val="auto"/>
-          <w:sz w:val="36"/>
-          <w:szCs w:val="36"/>
-        </w:rPr>
-        <w:lastRenderedPageBreak/>
-        <w:t>High-level System Architecture</w:t>
-      </w:r>
-      <w:bookmarkEnd w:id="7"/>
-    </w:p>
-    <w:p>
-      <w:pPr>
-        <w:rPr>
-          <w:rFonts w:eastAsiaTheme="majorEastAsia"/>
-          <w:sz w:val="36"/>
-          <w:szCs w:val="36"/>
-        </w:rPr>
-      </w:pPr>
-      <w:r>
-        <w:rPr>
-          <w:sz w:val="36"/>
-          <w:szCs w:val="36"/>
-        </w:rPr>
-        <w:br w:type="page"/>
-      </w:r>
-    </w:p>
-    <w:p>
-      <w:pPr>
-        <w:pStyle w:val="Heading1"/>
-        <w:rPr>
-          <w:rFonts w:ascii="Times New Roman" w:hAnsi="Times New Roman" w:cs="Times New Roman"/>
-          <w:color w:val="auto"/>
-          <w:sz w:val="36"/>
-          <w:szCs w:val="36"/>
-        </w:rPr>
-      </w:pPr>
-      <w:bookmarkStart w:id="8" w:name="_Toc83415739"/>
-      <w:r>
-        <w:rPr>
-          <w:rFonts w:ascii="Times New Roman" w:hAnsi="Times New Roman" w:cs="Times New Roman"/>
-          <w:color w:val="auto"/>
-          <w:sz w:val="36"/>
-          <w:szCs w:val="36"/>
-        </w:rPr>
-        <w:lastRenderedPageBreak/>
-        <w:t>Team Roles</w:t>
-      </w:r>
-      <w:bookmarkEnd w:id="8"/>
-    </w:p>
-    <w:p>
-      <w:pPr>
-        <w:rPr>
-          <w:rFonts w:eastAsiaTheme="majorEastAsia"/>
-          <w:sz w:val="36"/>
-          <w:szCs w:val="36"/>
-        </w:rPr>
-      </w:pPr>
-      <w:r>
-        <w:rPr>
-          <w:sz w:val="36"/>
-          <w:szCs w:val="36"/>
-        </w:rPr>
-        <w:br w:type="page"/>
-      </w:r>
-    </w:p>
-    <w:p>
-      <w:pPr>
-        <w:pStyle w:val="Heading1"/>
-        <w:rPr>
-          <w:rFonts w:ascii="Times New Roman" w:hAnsi="Times New Roman" w:cs="Times New Roman"/>
-          <w:color w:val="auto"/>
-          <w:sz w:val="36"/>
-          <w:szCs w:val="36"/>
-        </w:rPr>
-      </w:pPr>
-      <w:bookmarkStart w:id="9" w:name="_Toc83415740"/>
-      <w:r>
-        <w:rPr>
-          <w:rFonts w:ascii="Times New Roman" w:hAnsi="Times New Roman" w:cs="Times New Roman"/>
-          <w:color w:val="auto"/>
-          <w:sz w:val="36"/>
-          <w:szCs w:val="36"/>
-        </w:rPr>
-        <w:lastRenderedPageBreak/>
-        <w:t>Check List</w:t>
-      </w:r>
-      <w:bookmarkEnd w:id="9"/>
-      <w:r>
-        <w:rPr>
-          <w:rFonts w:ascii="Times New Roman" w:hAnsi="Times New Roman" w:cs="Times New Roman"/>
-          <w:color w:val="auto"/>
-          <w:sz w:val="36"/>
-          <w:szCs w:val="36"/>
-        </w:rPr>
         <w:t xml:space="preserve"> </w:t>
       </w:r>
     </w:p>
     <w:p>
       <w:r>
-        <w:t xml:space="preserve">Team decided on basic means of communications -  </w:t>
+        <w:t>Team decided on b</w:t>
+      </w:r>
+      <w:r>
+        <w:t>asic means of communications - Done</w:t>
       </w:r>
     </w:p>
     <w:p>
       <w:r>
         <w:t xml:space="preserve">Team found a time slot to meet outside of the class - </w:t>
       </w:r>
+      <w:r>
+        <w:t>Done</w:t>
+      </w:r>
     </w:p>
     <w:p>
       <w:r>
         <w:t xml:space="preserve"> Front and back end team leads chosen - </w:t>
       </w:r>
+      <w:r>
+        <w:t>Done</w:t>
+      </w:r>
     </w:p>
     <w:p>
       <w:r>
         <w:t xml:space="preserve">Github master chosen - </w:t>
       </w:r>
-    </w:p>
-    <w:p>
-      <w:r>
-        <w:t xml:space="preserve">Team ready and able to use the chosen back and front-end frameworks - </w:t>
+      <w:r>
+        <w:t>Done</w:t>
+      </w:r>
+    </w:p>
+    <w:p>
+      <w:r>
+        <w:t xml:space="preserve">Team ready and able to use the chosen back and front-end frameworks </w:t>
+      </w:r>
+      <w:r>
+        <w:t>–</w:t>
+      </w:r>
+      <w:r>
+        <w:t xml:space="preserve"> </w:t>
+      </w:r>
+      <w:r>
+        <w:t>On Track</w:t>
       </w:r>
     </w:p>
     <w:p>
       <w:r>
         <w:t xml:space="preserve">Skills of each team member defined and known to all – </w:t>
       </w:r>
-    </w:p>
-    <w:p>
-      <w:r>
-        <w:t xml:space="preserve">Team   lead   ensured   that   all   team   members   read   the   final   M1   and agree/understand it before submission - </w:t>
+      <w:r>
+        <w:t>Done</w:t>
+      </w:r>
+    </w:p>
+    <w:p>
+      <w:r>
+        <w:t xml:space="preserve">Team   lead   ensured   that   all   team   members   read   the   final   M1   and agree/understand it before submission </w:t>
+      </w:r>
+      <w:r>
+        <w:t>–</w:t>
+      </w:r>
+      <w:r>
+        <w:t xml:space="preserve"> </w:t>
+      </w:r>
+      <w:r>
+        <w:t>On Track</w:t>
       </w:r>
     </w:p>
     <w:p>
@@ -1340,6 +3499,335 @@
     </w:p>
   </w:footnote>
 </w:footnotes>
+</file>
+
+<file path=word/numbering.xml><?xml version="1.0" encoding="utf-8"?>
+<w:numbering xmlns:wpc="http://schemas.microsoft.com/office/word/2010/wordprocessingCanvas" xmlns:mc="http://schemas.openxmlformats.org/markup-compatibility/2006" xmlns:o="urn:schemas-microsoft-com:office:office" xmlns:r="http://schemas.openxmlformats.org/officeDocument/2006/relationships" xmlns:m="http://schemas.openxmlformats.org/officeDocument/2006/math" xmlns:v="urn:schemas-microsoft-com:vml" xmlns:wp14="http://schemas.microsoft.com/office/word/2010/wordprocessingDrawing" xmlns:wp="http://schemas.openxmlformats.org/drawingml/2006/wordprocessingDrawing" xmlns:w10="urn:schemas-microsoft-com:office:word" xmlns:w="http://schemas.openxmlformats.org/wordprocessingml/2006/main" xmlns:w14="http://schemas.microsoft.com/office/word/2010/wordml" xmlns:w15="http://schemas.microsoft.com/office/word/2012/wordml" xmlns:wpg="http://schemas.microsoft.com/office/word/2010/wordprocessingGroup" xmlns:wpi="http://schemas.microsoft.com/office/word/2010/wordprocessingInk" xmlns:wne="http://schemas.microsoft.com/office/word/2006/wordml" xmlns:wps="http://schemas.microsoft.com/office/word/2010/wordprocessingShape" mc:Ignorable="w14 w15 wp14">
+  <w:abstractNum w:abstractNumId="0" w15:restartNumberingAfterBreak="0">
+    <w:nsid w:val="15E94418"/>
+    <w:multiLevelType w:val="hybridMultilevel"/>
+    <w:tmpl w:val="65B8D300"/>
+    <w:lvl w:ilvl="0" w:tplc="4104927E">
+      <w:start w:val="1"/>
+      <w:numFmt w:val="decimal"/>
+      <w:lvlText w:val="%1."/>
+      <w:lvlJc w:val="left"/>
+      <w:pPr>
+        <w:ind w:left="720" w:hanging="360"/>
+      </w:pPr>
+      <w:rPr>
+        <w:b w:val="0"/>
+      </w:rPr>
+    </w:lvl>
+    <w:lvl w:ilvl="1" w:tplc="04090019" w:tentative="1">
+      <w:start w:val="1"/>
+      <w:numFmt w:val="lowerLetter"/>
+      <w:lvlText w:val="%2."/>
+      <w:lvlJc w:val="left"/>
+      <w:pPr>
+        <w:ind w:left="1440" w:hanging="360"/>
+      </w:pPr>
+    </w:lvl>
+    <w:lvl w:ilvl="2" w:tplc="0409001B" w:tentative="1">
+      <w:start w:val="1"/>
+      <w:numFmt w:val="lowerRoman"/>
+      <w:lvlText w:val="%3."/>
+      <w:lvlJc w:val="right"/>
+      <w:pPr>
+        <w:ind w:left="2160" w:hanging="180"/>
+      </w:pPr>
+    </w:lvl>
+    <w:lvl w:ilvl="3" w:tplc="0409000F" w:tentative="1">
+      <w:start w:val="1"/>
+      <w:numFmt w:val="decimal"/>
+      <w:lvlText w:val="%4."/>
+      <w:lvlJc w:val="left"/>
+      <w:pPr>
+        <w:ind w:left="2880" w:hanging="360"/>
+      </w:pPr>
+    </w:lvl>
+    <w:lvl w:ilvl="4" w:tplc="04090019" w:tentative="1">
+      <w:start w:val="1"/>
+      <w:numFmt w:val="lowerLetter"/>
+      <w:lvlText w:val="%5."/>
+      <w:lvlJc w:val="left"/>
+      <w:pPr>
+        <w:ind w:left="3600" w:hanging="360"/>
+      </w:pPr>
+    </w:lvl>
+    <w:lvl w:ilvl="5" w:tplc="0409001B" w:tentative="1">
+      <w:start w:val="1"/>
+      <w:numFmt w:val="lowerRoman"/>
+      <w:lvlText w:val="%6."/>
+      <w:lvlJc w:val="right"/>
+      <w:pPr>
+        <w:ind w:left="4320" w:hanging="180"/>
+      </w:pPr>
+    </w:lvl>
+    <w:lvl w:ilvl="6" w:tplc="0409000F" w:tentative="1">
+      <w:start w:val="1"/>
+      <w:numFmt w:val="decimal"/>
+      <w:lvlText w:val="%7."/>
+      <w:lvlJc w:val="left"/>
+      <w:pPr>
+        <w:ind w:left="5040" w:hanging="360"/>
+      </w:pPr>
+    </w:lvl>
+    <w:lvl w:ilvl="7" w:tplc="04090019" w:tentative="1">
+      <w:start w:val="1"/>
+      <w:numFmt w:val="lowerLetter"/>
+      <w:lvlText w:val="%8."/>
+      <w:lvlJc w:val="left"/>
+      <w:pPr>
+        <w:ind w:left="5760" w:hanging="360"/>
+      </w:pPr>
+    </w:lvl>
+    <w:lvl w:ilvl="8" w:tplc="0409001B" w:tentative="1">
+      <w:start w:val="1"/>
+      <w:numFmt w:val="lowerRoman"/>
+      <w:lvlText w:val="%9."/>
+      <w:lvlJc w:val="right"/>
+      <w:pPr>
+        <w:ind w:left="6480" w:hanging="180"/>
+      </w:pPr>
+    </w:lvl>
+  </w:abstractNum>
+  <w:abstractNum w:abstractNumId="1" w15:restartNumberingAfterBreak="0">
+    <w:nsid w:val="34E74513"/>
+    <w:multiLevelType w:val="hybridMultilevel"/>
+    <w:tmpl w:val="78F840BA"/>
+    <w:lvl w:ilvl="0" w:tplc="04090001">
+      <w:start w:val="1"/>
+      <w:numFmt w:val="bullet"/>
+      <w:lvlText w:val=""/>
+      <w:lvlJc w:val="left"/>
+      <w:pPr>
+        <w:ind w:left="720" w:hanging="360"/>
+      </w:pPr>
+      <w:rPr>
+        <w:rFonts w:ascii="Symbol" w:hAnsi="Symbol" w:hint="default"/>
+      </w:rPr>
+    </w:lvl>
+    <w:lvl w:ilvl="1" w:tplc="04090003" w:tentative="1">
+      <w:start w:val="1"/>
+      <w:numFmt w:val="bullet"/>
+      <w:lvlText w:val="o"/>
+      <w:lvlJc w:val="left"/>
+      <w:pPr>
+        <w:ind w:left="1440" w:hanging="360"/>
+      </w:pPr>
+      <w:rPr>
+        <w:rFonts w:ascii="Courier New" w:hAnsi="Courier New" w:cs="Courier New" w:hint="default"/>
+      </w:rPr>
+    </w:lvl>
+    <w:lvl w:ilvl="2" w:tplc="04090005" w:tentative="1">
+      <w:start w:val="1"/>
+      <w:numFmt w:val="bullet"/>
+      <w:lvlText w:val=""/>
+      <w:lvlJc w:val="left"/>
+      <w:pPr>
+        <w:ind w:left="2160" w:hanging="360"/>
+      </w:pPr>
+      <w:rPr>
+        <w:rFonts w:ascii="Wingdings" w:hAnsi="Wingdings" w:hint="default"/>
+      </w:rPr>
+    </w:lvl>
+    <w:lvl w:ilvl="3" w:tplc="04090001" w:tentative="1">
+      <w:start w:val="1"/>
+      <w:numFmt w:val="bullet"/>
+      <w:lvlText w:val=""/>
+      <w:lvlJc w:val="left"/>
+      <w:pPr>
+        <w:ind w:left="2880" w:hanging="360"/>
+      </w:pPr>
+      <w:rPr>
+        <w:rFonts w:ascii="Symbol" w:hAnsi="Symbol" w:hint="default"/>
+      </w:rPr>
+    </w:lvl>
+    <w:lvl w:ilvl="4" w:tplc="04090003" w:tentative="1">
+      <w:start w:val="1"/>
+      <w:numFmt w:val="bullet"/>
+      <w:lvlText w:val="o"/>
+      <w:lvlJc w:val="left"/>
+      <w:pPr>
+        <w:ind w:left="3600" w:hanging="360"/>
+      </w:pPr>
+      <w:rPr>
+        <w:rFonts w:ascii="Courier New" w:hAnsi="Courier New" w:cs="Courier New" w:hint="default"/>
+      </w:rPr>
+    </w:lvl>
+    <w:lvl w:ilvl="5" w:tplc="04090005" w:tentative="1">
+      <w:start w:val="1"/>
+      <w:numFmt w:val="bullet"/>
+      <w:lvlText w:val=""/>
+      <w:lvlJc w:val="left"/>
+      <w:pPr>
+        <w:ind w:left="4320" w:hanging="360"/>
+      </w:pPr>
+      <w:rPr>
+        <w:rFonts w:ascii="Wingdings" w:hAnsi="Wingdings" w:hint="default"/>
+      </w:rPr>
+    </w:lvl>
+    <w:lvl w:ilvl="6" w:tplc="04090001" w:tentative="1">
+      <w:start w:val="1"/>
+      <w:numFmt w:val="bullet"/>
+      <w:lvlText w:val=""/>
+      <w:lvlJc w:val="left"/>
+      <w:pPr>
+        <w:ind w:left="5040" w:hanging="360"/>
+      </w:pPr>
+      <w:rPr>
+        <w:rFonts w:ascii="Symbol" w:hAnsi="Symbol" w:hint="default"/>
+      </w:rPr>
+    </w:lvl>
+    <w:lvl w:ilvl="7" w:tplc="04090003" w:tentative="1">
+      <w:start w:val="1"/>
+      <w:numFmt w:val="bullet"/>
+      <w:lvlText w:val="o"/>
+      <w:lvlJc w:val="left"/>
+      <w:pPr>
+        <w:ind w:left="5760" w:hanging="360"/>
+      </w:pPr>
+      <w:rPr>
+        <w:rFonts w:ascii="Courier New" w:hAnsi="Courier New" w:cs="Courier New" w:hint="default"/>
+      </w:rPr>
+    </w:lvl>
+    <w:lvl w:ilvl="8" w:tplc="04090005" w:tentative="1">
+      <w:start w:val="1"/>
+      <w:numFmt w:val="bullet"/>
+      <w:lvlText w:val=""/>
+      <w:lvlJc w:val="left"/>
+      <w:pPr>
+        <w:ind w:left="6480" w:hanging="360"/>
+      </w:pPr>
+      <w:rPr>
+        <w:rFonts w:ascii="Wingdings" w:hAnsi="Wingdings" w:hint="default"/>
+      </w:rPr>
+    </w:lvl>
+  </w:abstractNum>
+  <w:abstractNum w:abstractNumId="2" w15:restartNumberingAfterBreak="0">
+    <w:nsid w:val="4B177C6A"/>
+    <w:multiLevelType w:val="hybridMultilevel"/>
+    <w:tmpl w:val="7C8ECD76"/>
+    <w:lvl w:ilvl="0" w:tplc="04090001">
+      <w:start w:val="1"/>
+      <w:numFmt w:val="bullet"/>
+      <w:lvlText w:val=""/>
+      <w:lvlJc w:val="left"/>
+      <w:pPr>
+        <w:ind w:left="720" w:hanging="360"/>
+      </w:pPr>
+      <w:rPr>
+        <w:rFonts w:ascii="Symbol" w:hAnsi="Symbol" w:hint="default"/>
+      </w:rPr>
+    </w:lvl>
+    <w:lvl w:ilvl="1" w:tplc="04090003" w:tentative="1">
+      <w:start w:val="1"/>
+      <w:numFmt w:val="bullet"/>
+      <w:lvlText w:val="o"/>
+      <w:lvlJc w:val="left"/>
+      <w:pPr>
+        <w:ind w:left="1440" w:hanging="360"/>
+      </w:pPr>
+      <w:rPr>
+        <w:rFonts w:ascii="Courier New" w:hAnsi="Courier New" w:cs="Courier New" w:hint="default"/>
+      </w:rPr>
+    </w:lvl>
+    <w:lvl w:ilvl="2" w:tplc="04090005" w:tentative="1">
+      <w:start w:val="1"/>
+      <w:numFmt w:val="bullet"/>
+      <w:lvlText w:val=""/>
+      <w:lvlJc w:val="left"/>
+      <w:pPr>
+        <w:ind w:left="2160" w:hanging="360"/>
+      </w:pPr>
+      <w:rPr>
+        <w:rFonts w:ascii="Wingdings" w:hAnsi="Wingdings" w:hint="default"/>
+      </w:rPr>
+    </w:lvl>
+    <w:lvl w:ilvl="3" w:tplc="04090001" w:tentative="1">
+      <w:start w:val="1"/>
+      <w:numFmt w:val="bullet"/>
+      <w:lvlText w:val=""/>
+      <w:lvlJc w:val="left"/>
+      <w:pPr>
+        <w:ind w:left="2880" w:hanging="360"/>
+      </w:pPr>
+      <w:rPr>
+        <w:rFonts w:ascii="Symbol" w:hAnsi="Symbol" w:hint="default"/>
+      </w:rPr>
+    </w:lvl>
+    <w:lvl w:ilvl="4" w:tplc="04090003" w:tentative="1">
+      <w:start w:val="1"/>
+      <w:numFmt w:val="bullet"/>
+      <w:lvlText w:val="o"/>
+      <w:lvlJc w:val="left"/>
+      <w:pPr>
+        <w:ind w:left="3600" w:hanging="360"/>
+      </w:pPr>
+      <w:rPr>
+        <w:rFonts w:ascii="Courier New" w:hAnsi="Courier New" w:cs="Courier New" w:hint="default"/>
+      </w:rPr>
+    </w:lvl>
+    <w:lvl w:ilvl="5" w:tplc="04090005" w:tentative="1">
+      <w:start w:val="1"/>
+      <w:numFmt w:val="bullet"/>
+      <w:lvlText w:val=""/>
+      <w:lvlJc w:val="left"/>
+      <w:pPr>
+        <w:ind w:left="4320" w:hanging="360"/>
+      </w:pPr>
+      <w:rPr>
+        <w:rFonts w:ascii="Wingdings" w:hAnsi="Wingdings" w:hint="default"/>
+      </w:rPr>
+    </w:lvl>
+    <w:lvl w:ilvl="6" w:tplc="04090001" w:tentative="1">
+      <w:start w:val="1"/>
+      <w:numFmt w:val="bullet"/>
+      <w:lvlText w:val=""/>
+      <w:lvlJc w:val="left"/>
+      <w:pPr>
+        <w:ind w:left="5040" w:hanging="360"/>
+      </w:pPr>
+      <w:rPr>
+        <w:rFonts w:ascii="Symbol" w:hAnsi="Symbol" w:hint="default"/>
+      </w:rPr>
+    </w:lvl>
+    <w:lvl w:ilvl="7" w:tplc="04090003" w:tentative="1">
+      <w:start w:val="1"/>
+      <w:numFmt w:val="bullet"/>
+      <w:lvlText w:val="o"/>
+      <w:lvlJc w:val="left"/>
+      <w:pPr>
+        <w:ind w:left="5760" w:hanging="360"/>
+      </w:pPr>
+      <w:rPr>
+        <w:rFonts w:ascii="Courier New" w:hAnsi="Courier New" w:cs="Courier New" w:hint="default"/>
+      </w:rPr>
+    </w:lvl>
+    <w:lvl w:ilvl="8" w:tplc="04090005" w:tentative="1">
+      <w:start w:val="1"/>
+      <w:numFmt w:val="bullet"/>
+      <w:lvlText w:val=""/>
+      <w:lvlJc w:val="left"/>
+      <w:pPr>
+        <w:ind w:left="6480" w:hanging="360"/>
+      </w:pPr>
+      <w:rPr>
+        <w:rFonts w:ascii="Wingdings" w:hAnsi="Wingdings" w:hint="default"/>
+      </w:rPr>
+    </w:lvl>
+  </w:abstractNum>
+  <w:num w:numId="1">
+    <w:abstractNumId w:val="2"/>
+  </w:num>
+  <w:num w:numId="2">
+    <w:abstractNumId w:val="1"/>
+  </w:num>
+  <w:num w:numId="3">
+    <w:abstractNumId w:val="0"/>
+  </w:num>
+</w:numbering>
 </file>
 
 <file path=word/styles.xml><?xml version="1.0" encoding="utf-8"?>
@@ -1802,6 +4290,7 @@
   <w:style w:type="character" w:default="1" w:styleId="DefaultParagraphFont">
     <w:name w:val="Default Paragraph Font"/>
     <w:uiPriority w:val="1"/>
+    <w:semiHidden/>
     <w:unhideWhenUsed/>
   </w:style>
   <w:style w:type="table" w:default="1" w:styleId="TableNormal">
@@ -1978,6 +4467,17 @@
     <w:name w:val="textlayer--absolute"/>
     <w:basedOn w:val="DefaultParagraphFont"/>
     <w:rsid w:val="007A2391"/>
+  </w:style>
+  <w:style w:type="paragraph" w:styleId="ListParagraph">
+    <w:name w:val="List Paragraph"/>
+    <w:basedOn w:val="Normal"/>
+    <w:uiPriority w:val="34"/>
+    <w:qFormat/>
+    <w:rsid w:val="004A0E8F"/>
+    <w:pPr>
+      <w:ind w:left="720"/>
+      <w:contextualSpacing/>
+    </w:pPr>
   </w:style>
 </w:styles>
 </file>
@@ -2248,7 +4748,7 @@
 </file>
 
 <file path=customXml/itemProps1.xml><?xml version="1.0" encoding="utf-8"?>
-<ds:datastoreItem xmlns:ds="http://schemas.openxmlformats.org/officeDocument/2006/customXml" ds:itemID="{462FB55F-F9DB-4789-8DBA-5B1944AF81D4}">
+<ds:datastoreItem xmlns:ds="http://schemas.openxmlformats.org/officeDocument/2006/customXml" ds:itemID="{13268C1C-1E7E-4797-887E-B53F250F576A}">
   <ds:schemaRefs>
     <ds:schemaRef ds:uri="http://schemas.openxmlformats.org/officeDocument/2006/bibliography"/>
   </ds:schemaRefs>

</xml_diff>

<commit_message>
Added all parts and review sections
</commit_message>
<xml_diff>
--- a/M1/Milestone 1 Project Proposal and High-level description.docx
+++ b/M1/Milestone 1 Project Proposal and High-level description.docx
@@ -23,40 +23,42 @@
         <w:jc w:val="center"/>
       </w:pPr>
       <w:r>
-        <w:t>Milestone 1 Project Proposal and High-level description</w:t>
-      </w:r>
-    </w:p>
-    <w:p>
-      <w:pPr>
-        <w:jc w:val="center"/>
-      </w:pPr>
-    </w:p>
-    <w:p>
-      <w:pPr>
-        <w:jc w:val="center"/>
-      </w:pPr>
-    </w:p>
-    <w:p>
-      <w:pPr>
-        <w:jc w:val="center"/>
-      </w:pPr>
-      <w:r>
-        <w:t xml:space="preserve">LikU: </w:t>
-      </w:r>
-    </w:p>
-    <w:p>
-      <w:pPr>
-        <w:jc w:val="center"/>
-      </w:pPr>
-      <w:r>
-        <w:t>Group 7</w:t>
-      </w:r>
-    </w:p>
-    <w:p/>
-    <w:p>
+        <w:t>Milestone 1 Project Proposal and High-level desc</w:t>
+      </w:r>
       <w:bookmarkStart w:id="0" w:name="_GoBack"/>
       <w:bookmarkEnd w:id="0"/>
-    </w:p>
+      <w:r>
+        <w:t>ription</w:t>
+      </w:r>
+    </w:p>
+    <w:p>
+      <w:pPr>
+        <w:jc w:val="center"/>
+      </w:pPr>
+    </w:p>
+    <w:p>
+      <w:pPr>
+        <w:jc w:val="center"/>
+      </w:pPr>
+    </w:p>
+    <w:p>
+      <w:pPr>
+        <w:jc w:val="center"/>
+      </w:pPr>
+      <w:r>
+        <w:t xml:space="preserve">LikU: </w:t>
+      </w:r>
+    </w:p>
+    <w:p>
+      <w:pPr>
+        <w:jc w:val="center"/>
+      </w:pPr>
+      <w:r>
+        <w:t>Group 7</w:t>
+      </w:r>
+    </w:p>
+    <w:p/>
+    <w:p/>
     <w:p>
       <w:pPr>
         <w:spacing w:line="276" w:lineRule="auto"/>
@@ -13427,7 +13429,7 @@
 </file>
 
 <file path=customXml/itemProps1.xml><?xml version="1.0" encoding="utf-8"?>
-<ds:datastoreItem xmlns:ds="http://schemas.openxmlformats.org/officeDocument/2006/customXml" ds:itemID="{B39F64E6-2970-469B-849C-5681C589668C}">
+<ds:datastoreItem xmlns:ds="http://schemas.openxmlformats.org/officeDocument/2006/customXml" ds:itemID="{442993DE-0C4D-43E2-B4B2-978A6D58A53D}">
   <ds:schemaRefs>
     <ds:schemaRef ds:uri="http://schemas.openxmlformats.org/officeDocument/2006/bibliography"/>
   </ds:schemaRefs>

</xml_diff>

<commit_message>
Updated for lamp deployment
</commit_message>
<xml_diff>
--- a/M1/Milestone 1 Project Proposal and High-level description.docx
+++ b/M1/Milestone 1 Project Proposal and High-level description.docx
@@ -6,7 +6,236 @@
       <w:pPr>
         <w:jc w:val="center"/>
       </w:pPr>
-      <w:r>
+      <w:bookmarkStart w:id="0" w:name="_GoBack"/>
+      <w:bookmarkEnd w:id="0"/>
+      <w:r>
+        <w:t>Vertical Prototype Notes / Features</w:t>
+      </w:r>
+    </w:p>
+    <w:p>
+      <w:r>
+        <w:t xml:space="preserve">Since this is a vertical prototype and the team members lacked prior knowledge, some features are not implemented </w:t>
+      </w:r>
+      <w:r>
+        <w:t xml:space="preserve">exactly like specifications or GUI mockup. This will be fixed for future versions. </w:t>
+      </w:r>
+    </w:p>
+    <w:p>
+      <w:r>
+        <w:t>Major features implemented:</w:t>
+      </w:r>
+    </w:p>
+    <w:p>
+      <w:pPr>
+        <w:pStyle w:val="ListParagraph"/>
+        <w:numPr>
+          <w:ilvl w:val="0"/>
+          <w:numId w:val="19"/>
+        </w:numPr>
+      </w:pPr>
+      <w:r>
+        <w:t>Log in, Register, and logout</w:t>
+      </w:r>
+    </w:p>
+    <w:p>
+      <w:pPr>
+        <w:pStyle w:val="ListParagraph"/>
+        <w:numPr>
+          <w:ilvl w:val="0"/>
+          <w:numId w:val="19"/>
+        </w:numPr>
+      </w:pPr>
+      <w:r>
+        <w:t>Main hub feed</w:t>
+      </w:r>
+    </w:p>
+    <w:p>
+      <w:pPr>
+        <w:pStyle w:val="ListParagraph"/>
+        <w:numPr>
+          <w:ilvl w:val="0"/>
+          <w:numId w:val="19"/>
+        </w:numPr>
+      </w:pPr>
+      <w:r>
+        <w:t>Posting</w:t>
+      </w:r>
+    </w:p>
+    <w:p>
+      <w:pPr>
+        <w:pStyle w:val="ListParagraph"/>
+        <w:numPr>
+          <w:ilvl w:val="0"/>
+          <w:numId w:val="19"/>
+        </w:numPr>
+      </w:pPr>
+      <w:r>
+        <w:t>Visiting other people’s profile</w:t>
+      </w:r>
+    </w:p>
+    <w:p>
+      <w:pPr>
+        <w:pStyle w:val="ListParagraph"/>
+        <w:numPr>
+          <w:ilvl w:val="0"/>
+          <w:numId w:val="19"/>
+        </w:numPr>
+      </w:pPr>
+      <w:r>
+        <w:t>Visiting your profile</w:t>
+      </w:r>
+    </w:p>
+    <w:p>
+      <w:pPr>
+        <w:pStyle w:val="ListParagraph"/>
+        <w:numPr>
+          <w:ilvl w:val="0"/>
+          <w:numId w:val="19"/>
+        </w:numPr>
+      </w:pPr>
+      <w:r>
+        <w:t>Editing your profile</w:t>
+      </w:r>
+    </w:p>
+    <w:p>
+      <w:r>
+        <w:t>Testing major features:</w:t>
+      </w:r>
+    </w:p>
+    <w:p>
+      <w:pPr>
+        <w:pStyle w:val="ListParagraph"/>
+        <w:numPr>
+          <w:ilvl w:val="0"/>
+          <w:numId w:val="20"/>
+        </w:numPr>
+      </w:pPr>
+      <w:r>
+        <w:t xml:space="preserve">Login in </w:t>
+      </w:r>
+      <w:r>
+        <w:t>– user name: Demo, password: demo123</w:t>
+      </w:r>
+    </w:p>
+    <w:p>
+      <w:pPr>
+        <w:pStyle w:val="ListParagraph"/>
+        <w:numPr>
+          <w:ilvl w:val="0"/>
+          <w:numId w:val="20"/>
+        </w:numPr>
+      </w:pPr>
+      <w:r>
+        <w:t>Create account</w:t>
+      </w:r>
+    </w:p>
+    <w:p>
+      <w:pPr>
+        <w:pStyle w:val="ListParagraph"/>
+        <w:numPr>
+          <w:ilvl w:val="0"/>
+          <w:numId w:val="20"/>
+        </w:numPr>
+      </w:pPr>
+      <w:r>
+        <w:t>Visit other accounts</w:t>
+      </w:r>
+    </w:p>
+    <w:p>
+      <w:pPr>
+        <w:pStyle w:val="ListParagraph"/>
+        <w:numPr>
+          <w:ilvl w:val="0"/>
+          <w:numId w:val="20"/>
+        </w:numPr>
+      </w:pPr>
+      <w:r>
+        <w:t>Visit your account</w:t>
+      </w:r>
+    </w:p>
+    <w:p>
+      <w:pPr>
+        <w:pStyle w:val="ListParagraph"/>
+        <w:numPr>
+          <w:ilvl w:val="0"/>
+          <w:numId w:val="20"/>
+        </w:numPr>
+      </w:pPr>
+      <w:r>
+        <w:t>Edit your profile</w:t>
+      </w:r>
+    </w:p>
+    <w:p>
+      <w:pPr>
+        <w:pStyle w:val="ListParagraph"/>
+        <w:numPr>
+          <w:ilvl w:val="0"/>
+          <w:numId w:val="20"/>
+        </w:numPr>
+      </w:pPr>
+      <w:r>
+        <w:t>Add a post</w:t>
+      </w:r>
+    </w:p>
+    <w:p>
+      <w:pPr>
+        <w:pStyle w:val="ListParagraph"/>
+        <w:numPr>
+          <w:ilvl w:val="0"/>
+          <w:numId w:val="20"/>
+        </w:numPr>
+      </w:pPr>
+      <w:r>
+        <w:t>Logout</w:t>
+      </w:r>
+    </w:p>
+    <w:p>
+      <w:r>
+        <w:t>Major features not implemented yet:</w:t>
+      </w:r>
+    </w:p>
+    <w:p>
+      <w:pPr>
+        <w:pStyle w:val="ListParagraph"/>
+        <w:numPr>
+          <w:ilvl w:val="0"/>
+          <w:numId w:val="21"/>
+        </w:numPr>
+      </w:pPr>
+      <w:r>
+        <w:t xml:space="preserve">Feed priority </w:t>
+      </w:r>
+    </w:p>
+    <w:p>
+      <w:pPr>
+        <w:pStyle w:val="ListParagraph"/>
+        <w:numPr>
+          <w:ilvl w:val="0"/>
+          <w:numId w:val="21"/>
+        </w:numPr>
+      </w:pPr>
+      <w:r>
+        <w:t xml:space="preserve">Like functionality </w:t>
+      </w:r>
+    </w:p>
+    <w:p>
+      <w:pPr>
+        <w:pStyle w:val="ListParagraph"/>
+        <w:numPr>
+          <w:ilvl w:val="0"/>
+          <w:numId w:val="21"/>
+        </w:numPr>
+      </w:pPr>
+      <w:r>
+        <w:t>User posts showing up on profile page</w:t>
+      </w:r>
+    </w:p>
+    <w:p>
+      <w:pPr>
+        <w:jc w:val="center"/>
+      </w:pPr>
+      <w:r>
+        <w:lastRenderedPageBreak/>
         <w:t>CEN 4010 Principles of Software Engineering</w:t>
       </w:r>
     </w:p>
@@ -206,6 +435,34 @@
             </w:pPr>
             <w:r>
               <w:t>9/28/21</w:t>
+            </w:r>
+          </w:p>
+        </w:tc>
+      </w:tr>
+      <w:tr>
+        <w:tc>
+          <w:tcPr>
+            <w:tcW w:w="4675" w:type="dxa"/>
+          </w:tcPr>
+          <w:p>
+            <w:pPr>
+              <w:jc w:val="center"/>
+            </w:pPr>
+            <w:r>
+              <w:t>2</w:t>
+            </w:r>
+          </w:p>
+        </w:tc>
+        <w:tc>
+          <w:tcPr>
+            <w:tcW w:w="4675" w:type="dxa"/>
+          </w:tcPr>
+          <w:p>
+            <w:pPr>
+              <w:jc w:val="center"/>
+            </w:pPr>
+            <w:r>
+              <w:t>10/25/21</w:t>
             </w:r>
           </w:p>
         </w:tc>
@@ -1805,7 +2062,7 @@
           <w:szCs w:val="36"/>
         </w:rPr>
       </w:pPr>
-      <w:bookmarkStart w:id="0" w:name="_Toc83749575"/>
+      <w:bookmarkStart w:id="1" w:name="_Toc83749575"/>
       <w:r>
         <w:rPr>
           <w:rFonts w:ascii="Times New Roman" w:hAnsi="Times New Roman" w:cs="Times New Roman"/>
@@ -1817,7 +2074,7 @@
         <w:lastRenderedPageBreak/>
         <w:t>Executive Summary</w:t>
       </w:r>
-      <w:bookmarkEnd w:id="0"/>
+      <w:bookmarkEnd w:id="1"/>
       <w:r>
         <w:rPr>
           <w:rFonts w:ascii="Times New Roman" w:hAnsi="Times New Roman" w:cs="Times New Roman"/>
@@ -1885,11 +2142,11 @@
         <w:spacing w:line="276" w:lineRule="auto"/>
         <w:ind w:firstLine="720"/>
       </w:pPr>
-      <w:bookmarkStart w:id="1" w:name="_Hlk83577348"/>
+      <w:bookmarkStart w:id="2" w:name="_Hlk83577348"/>
       <w:r>
         <w:t>likU</w:t>
       </w:r>
-      <w:bookmarkEnd w:id="1"/>
+      <w:bookmarkEnd w:id="2"/>
       <w:r>
         <w:t xml:space="preserve">.com would be first website that allows the user to gauge the level in which they Like content. This would be </w:t>
       </w:r>
@@ -1987,7 +2244,7 @@
       <w:r>
         <w:br w:type="page"/>
       </w:r>
-      <w:bookmarkStart w:id="2" w:name="_Toc83749576"/>
+      <w:bookmarkStart w:id="3" w:name="_Toc83749576"/>
       <w:r>
         <w:rPr>
           <w:rStyle w:val="Heading1Char"/>
@@ -2000,7 +2257,7 @@
         <w:lastRenderedPageBreak/>
         <w:t>Competitive Analysis</w:t>
       </w:r>
-      <w:bookmarkEnd w:id="2"/>
+      <w:bookmarkEnd w:id="3"/>
     </w:p>
     <w:p>
       <w:pPr>
@@ -2035,7 +2292,7 @@
           <w:szCs w:val="28"/>
         </w:rPr>
       </w:pPr>
-      <w:bookmarkStart w:id="3" w:name="_Toc83749577"/>
+      <w:bookmarkStart w:id="4" w:name="_Toc83749577"/>
       <w:r>
         <w:rPr>
           <w:rFonts w:ascii="Times New Roman" w:hAnsi="Times New Roman" w:cs="Times New Roman"/>
@@ -2046,7 +2303,7 @@
         </w:rPr>
         <w:t>Analysis Table</w:t>
       </w:r>
-      <w:bookmarkEnd w:id="3"/>
+      <w:bookmarkEnd w:id="4"/>
     </w:p>
     <w:tbl>
       <w:tblPr>
@@ -2169,7 +2426,7 @@
                 <w:bCs/>
               </w:rPr>
             </w:pPr>
-            <w:bookmarkStart w:id="4" w:name="_Hlk83653921"/>
+            <w:bookmarkStart w:id="5" w:name="_Hlk83653921"/>
             <w:r>
               <w:rPr>
                 <w:b/>
@@ -2177,7 +2434,7 @@
               </w:rPr>
               <w:t xml:space="preserve">Pinterest </w:t>
             </w:r>
-            <w:bookmarkEnd w:id="4"/>
+            <w:bookmarkEnd w:id="5"/>
           </w:p>
         </w:tc>
         <w:tc>
@@ -3053,7 +3310,6 @@
           <w:b/>
           <w:bCs/>
         </w:rPr>
-        <w:lastRenderedPageBreak/>
         <w:t xml:space="preserve">Twitter Rating </w:t>
       </w:r>
       <w:r>
@@ -3506,7 +3762,7 @@
           <w:szCs w:val="36"/>
         </w:rPr>
       </w:pPr>
-      <w:bookmarkStart w:id="5" w:name="_Toc83749578"/>
+      <w:bookmarkStart w:id="6" w:name="_Toc83749578"/>
       <w:r>
         <w:rPr>
           <w:rFonts w:ascii="Times New Roman" w:hAnsi="Times New Roman" w:cs="Times New Roman"/>
@@ -3515,10 +3771,9 @@
           <w:sz w:val="36"/>
           <w:szCs w:val="36"/>
         </w:rPr>
-        <w:lastRenderedPageBreak/>
         <w:t>Data Definition</w:t>
       </w:r>
-      <w:bookmarkEnd w:id="5"/>
+      <w:bookmarkEnd w:id="6"/>
     </w:p>
     <w:p>
       <w:pPr>
@@ -4103,7 +4358,6 @@
               <w:jc w:val="center"/>
             </w:pPr>
             <w:r>
-              <w:lastRenderedPageBreak/>
               <w:t>Register</w:t>
             </w:r>
           </w:p>
@@ -4745,7 +4999,6 @@
               <w:jc w:val="center"/>
             </w:pPr>
             <w:r>
-              <w:lastRenderedPageBreak/>
               <w:t>Search</w:t>
             </w:r>
           </w:p>
@@ -5098,7 +5351,6 @@
           <w:sz w:val="36"/>
           <w:szCs w:val="36"/>
         </w:rPr>
-        <w:lastRenderedPageBreak/>
         <w:t>Use Cases</w:t>
       </w:r>
       <w:r>
@@ -5514,7 +5766,6 @@
           <w:sz w:val="28"/>
           <w:szCs w:val="28"/>
         </w:rPr>
-        <w:lastRenderedPageBreak/>
         <w:t>Home Page Activity Hub</w:t>
       </w:r>
     </w:p>
@@ -5634,8 +5885,6 @@
           <w:color w:val="000000"/>
         </w:rPr>
       </w:pPr>
-      <w:bookmarkStart w:id="6" w:name="_GoBack"/>
-      <w:bookmarkEnd w:id="6"/>
     </w:p>
     <w:p>
       <w:pPr>
@@ -5763,7 +6012,6 @@
           <w:sz w:val="36"/>
           <w:szCs w:val="36"/>
         </w:rPr>
-        <w:lastRenderedPageBreak/>
         <w:t>High-Level functional requirements</w:t>
       </w:r>
       <w:bookmarkEnd w:id="7"/>
@@ -6501,7 +6749,6 @@
           <w:b/>
           <w:bCs/>
         </w:rPr>
-        <w:lastRenderedPageBreak/>
         <w:t xml:space="preserve">View Specific Activity </w:t>
       </w:r>
       <w:r>
@@ -6772,7 +7019,21 @@
           <w:rFonts w:eastAsia="Times New Roman"/>
           <w:color w:val="000000" w:themeColor="text1"/>
         </w:rPr>
-        <w:t xml:space="preserve">back to the topics. The system shall not allow the </w:t>
+        <w:t xml:space="preserve">back to the topics. </w:t>
+      </w:r>
+      <w:r>
+        <w:rPr>
+          <w:rFonts w:eastAsia="Times New Roman"/>
+          <w:color w:val="000000" w:themeColor="text1"/>
+        </w:rPr>
+        <w:t xml:space="preserve">The Actor will also be able to see core values, FAQ, and the team. </w:t>
+      </w:r>
+      <w:r>
+        <w:rPr>
+          <w:rFonts w:eastAsia="Times New Roman"/>
+          <w:color w:val="000000" w:themeColor="text1"/>
+        </w:rPr>
+        <w:t xml:space="preserve">The system shall not allow the </w:t>
       </w:r>
       <w:r>
         <w:rPr>
@@ -6902,7 +7163,19 @@
         <w:rPr>
           <w:rFonts w:eastAsia="Times New Roman"/>
         </w:rPr>
-        <w:t>sees links about topics at the top of the page</w:t>
+        <w:t xml:space="preserve">sees links about topics </w:t>
+      </w:r>
+      <w:r>
+        <w:rPr>
+          <w:rFonts w:eastAsia="Times New Roman"/>
+        </w:rPr>
+        <w:t>in the FAQ section of the</w:t>
+      </w:r>
+      <w:r>
+        <w:rPr>
+          <w:rFonts w:eastAsia="Times New Roman"/>
+        </w:rPr>
+        <w:t xml:space="preserve"> page</w:t>
       </w:r>
     </w:p>
     <w:p>
@@ -7111,7 +7384,37 @@
         <w:rPr>
           <w:rFonts w:eastAsia="Times New Roman"/>
         </w:rPr>
-        <w:t xml:space="preserve"> User shall be able to edit their profile by providing a name, date of birth, and a brief summary about themselves and the System shall store name, date of birth, and summary when the user clicks the save button. The System shall prevent any changes to the User’s profile if any of the fields are left blank. The user has typed the information in a valid format in order for the system to store the information.</w:t>
+        <w:t xml:space="preserve"> User shall be able to edit their profile by providing a name, </w:t>
+      </w:r>
+      <w:r>
+        <w:rPr>
+          <w:rFonts w:eastAsia="Times New Roman"/>
+        </w:rPr>
+        <w:t xml:space="preserve">username, </w:t>
+      </w:r>
+      <w:r>
+        <w:rPr>
+          <w:rFonts w:eastAsia="Times New Roman"/>
+        </w:rPr>
+        <w:t xml:space="preserve">date of birth, and a brief summary about themselves and the System shall store name, date of birth, and summary when the user clicks the save button. </w:t>
+      </w:r>
+      <w:r>
+        <w:rPr>
+          <w:rFonts w:eastAsia="Times New Roman"/>
+        </w:rPr>
+        <w:t xml:space="preserve">The </w:t>
+      </w:r>
+      <w:r>
+        <w:rPr>
+          <w:rFonts w:eastAsia="Times New Roman"/>
+        </w:rPr>
+        <w:t xml:space="preserve">user will also be able update a new password and email by enter an old password and username. </w:t>
+      </w:r>
+      <w:r>
+        <w:rPr>
+          <w:rFonts w:eastAsia="Times New Roman"/>
+        </w:rPr>
+        <w:t>The System shall prevent any changes to the User’s profile if any of the fields are left blank. The user has typed the information in a valid format in order for the system to store the information.</w:t>
       </w:r>
     </w:p>
     <w:p>
@@ -7274,7 +7577,6 @@
           <w:bCs/>
           <w:color w:val="000000" w:themeColor="text1"/>
         </w:rPr>
-        <w:lastRenderedPageBreak/>
         <w:t>Function Requirement Label</w:t>
       </w:r>
       <w:r>
@@ -8213,7 +8515,6 @@
           <w:rFonts w:eastAsia="Times New Roman"/>
           <w:color w:val="000000" w:themeColor="text1"/>
         </w:rPr>
-        <w:lastRenderedPageBreak/>
         <w:t xml:space="preserve">System shall prompt user, "Do you wish to add </w:t>
       </w:r>
       <w:r>
@@ -8578,6 +8879,212 @@
         <w:t>– Contact Us</w:t>
       </w:r>
     </w:p>
+    <w:p>
+      <w:pPr>
+        <w:pStyle w:val="ListParagraph"/>
+        <w:numPr>
+          <w:ilvl w:val="0"/>
+          <w:numId w:val="18"/>
+        </w:numPr>
+        <w:spacing w:after="160" w:line="276" w:lineRule="auto"/>
+        <w:rPr>
+          <w:rFonts w:eastAsia="Times New Roman"/>
+          <w:color w:val="000000" w:themeColor="text1"/>
+        </w:rPr>
+      </w:pPr>
+      <w:r>
+        <w:rPr>
+          <w:rFonts w:eastAsia="Times New Roman"/>
+          <w:b/>
+          <w:bCs/>
+          <w:color w:val="000000" w:themeColor="text1"/>
+        </w:rPr>
+        <w:t xml:space="preserve">User </w:t>
+      </w:r>
+      <w:r>
+        <w:rPr>
+          <w:rFonts w:eastAsia="Times New Roman"/>
+          <w:b/>
+          <w:bCs/>
+          <w:color w:val="000000" w:themeColor="text1"/>
+        </w:rPr>
+        <w:t>Log out</w:t>
+      </w:r>
+      <w:r>
+        <w:rPr>
+          <w:rFonts w:eastAsia="Times New Roman"/>
+          <w:color w:val="000000" w:themeColor="text1"/>
+        </w:rPr>
+        <w:t xml:space="preserve"> – </w:t>
+      </w:r>
+      <w:r>
+        <w:rPr>
+          <w:rFonts w:eastAsia="Times New Roman"/>
+        </w:rPr>
+        <w:t>User</w:t>
+      </w:r>
+      <w:r>
+        <w:rPr>
+          <w:rFonts w:eastAsia="Times New Roman"/>
+        </w:rPr>
+        <w:t xml:space="preserve"> shall be able to log out of their account by clicking on the logout button. </w:t>
+      </w:r>
+      <w:r>
+        <w:rPr>
+          <w:rFonts w:eastAsia="Times New Roman"/>
+        </w:rPr>
+        <w:t>System shall</w:t>
+      </w:r>
+      <w:r>
+        <w:rPr>
+          <w:rFonts w:eastAsia="Times New Roman"/>
+        </w:rPr>
+        <w:t xml:space="preserve"> stop storing all user related fields upon logout.</w:t>
+      </w:r>
+    </w:p>
+    <w:p>
+      <w:pPr>
+        <w:pStyle w:val="ListParagraph"/>
+        <w:numPr>
+          <w:ilvl w:val="0"/>
+          <w:numId w:val="8"/>
+        </w:numPr>
+        <w:spacing w:after="160" w:line="276" w:lineRule="auto"/>
+        <w:rPr>
+          <w:rFonts w:eastAsiaTheme="minorEastAsia"/>
+          <w:color w:val="000000" w:themeColor="text1"/>
+        </w:rPr>
+      </w:pPr>
+      <w:r>
+        <w:rPr>
+          <w:rFonts w:eastAsia="Times New Roman"/>
+          <w:b/>
+          <w:bCs/>
+          <w:color w:val="000000" w:themeColor="text1"/>
+        </w:rPr>
+        <w:t>Responsive Sequence</w:t>
+      </w:r>
+      <w:r>
+        <w:rPr>
+          <w:rFonts w:eastAsia="Times New Roman"/>
+          <w:color w:val="000000" w:themeColor="text1"/>
+        </w:rPr>
+        <w:t xml:space="preserve"> – </w:t>
+      </w:r>
+    </w:p>
+    <w:p>
+      <w:pPr>
+        <w:spacing w:line="276" w:lineRule="auto"/>
+        <w:ind w:left="1440"/>
+        <w:rPr>
+          <w:rFonts w:eastAsia="Times New Roman"/>
+        </w:rPr>
+      </w:pPr>
+      <w:r>
+        <w:rPr>
+          <w:rFonts w:eastAsia="Times New Roman"/>
+        </w:rPr>
+        <w:t xml:space="preserve">User shall navigate to </w:t>
+      </w:r>
+      <w:r>
+        <w:rPr>
+          <w:rFonts w:eastAsia="Times New Roman"/>
+        </w:rPr>
+        <w:t>the log out button on the settings page</w:t>
+      </w:r>
+    </w:p>
+    <w:p>
+      <w:pPr>
+        <w:spacing w:line="276" w:lineRule="auto"/>
+        <w:ind w:left="1440"/>
+        <w:rPr>
+          <w:rFonts w:eastAsia="Times New Roman"/>
+        </w:rPr>
+      </w:pPr>
+      <w:r>
+        <w:rPr>
+          <w:rFonts w:eastAsia="Times New Roman"/>
+        </w:rPr>
+        <w:t xml:space="preserve">User shall </w:t>
+      </w:r>
+      <w:r>
+        <w:rPr>
+          <w:rFonts w:eastAsia="Times New Roman"/>
+        </w:rPr>
+        <w:t>click the log out button</w:t>
+      </w:r>
+    </w:p>
+    <w:p>
+      <w:pPr>
+        <w:spacing w:line="276" w:lineRule="auto"/>
+        <w:ind w:left="1440"/>
+        <w:rPr>
+          <w:rFonts w:eastAsia="Times New Roman"/>
+        </w:rPr>
+      </w:pPr>
+      <w:r>
+        <w:rPr>
+          <w:rFonts w:eastAsia="Times New Roman"/>
+        </w:rPr>
+        <w:t xml:space="preserve">System shall </w:t>
+      </w:r>
+      <w:r>
+        <w:rPr>
+          <w:rFonts w:eastAsia="Times New Roman"/>
+        </w:rPr>
+        <w:t>stop storing all session data about user</w:t>
+      </w:r>
+    </w:p>
+    <w:p>
+      <w:pPr>
+        <w:pStyle w:val="ListParagraph"/>
+        <w:numPr>
+          <w:ilvl w:val="0"/>
+          <w:numId w:val="8"/>
+        </w:numPr>
+        <w:spacing w:after="160" w:line="276" w:lineRule="auto"/>
+        <w:rPr>
+          <w:rFonts w:eastAsia="Times New Roman"/>
+          <w:b/>
+          <w:bCs/>
+          <w:color w:val="000000" w:themeColor="text1"/>
+        </w:rPr>
+      </w:pPr>
+      <w:r>
+        <w:rPr>
+          <w:rFonts w:eastAsia="Times New Roman"/>
+          <w:b/>
+          <w:bCs/>
+          <w:color w:val="000000" w:themeColor="text1"/>
+        </w:rPr>
+        <w:t xml:space="preserve">Function Requirement Label </w:t>
+      </w:r>
+      <w:r>
+        <w:rPr>
+          <w:rFonts w:eastAsia="Times New Roman"/>
+          <w:color w:val="000000" w:themeColor="text1"/>
+        </w:rPr>
+        <w:t xml:space="preserve">– </w:t>
+      </w:r>
+      <w:r>
+        <w:rPr>
+          <w:rFonts w:eastAsia="Times New Roman"/>
+          <w:color w:val="000000" w:themeColor="text1"/>
+        </w:rPr>
+        <w:t>Log out</w:t>
+      </w:r>
+    </w:p>
+    <w:p>
+      <w:pPr>
+        <w:spacing w:after="160" w:line="276" w:lineRule="auto"/>
+        <w:rPr>
+          <w:rFonts w:eastAsia="Times New Roman"/>
+          <w:b/>
+          <w:bCs/>
+          <w:color w:val="000000" w:themeColor="text1"/>
+        </w:rPr>
+      </w:pPr>
+    </w:p>
     <w:p/>
     <w:p>
       <w:r>
@@ -8604,7 +9111,6 @@
           <w:sz w:val="36"/>
           <w:szCs w:val="36"/>
         </w:rPr>
-        <w:lastRenderedPageBreak/>
         <w:t>Non-functional Requirements</w:t>
       </w:r>
       <w:bookmarkEnd w:id="10"/>
@@ -9601,10 +10107,34 @@
           <w:sz w:val="36"/>
           <w:szCs w:val="36"/>
         </w:rPr>
-        <w:lastRenderedPageBreak/>
         <w:t>High-level System Architecture</w:t>
       </w:r>
       <w:bookmarkEnd w:id="20"/>
+    </w:p>
+    <w:p>
+      <w:pPr>
+        <w:pStyle w:val="Heading2"/>
+      </w:pPr>
+      <w:r>
+        <w:rPr>
+          <w:rFonts w:ascii="Times New Roman" w:eastAsia="Times New Roman" w:hAnsi="Times New Roman" w:cs="Times New Roman"/>
+          <w:b/>
+          <w:color w:val="auto"/>
+          <w:sz w:val="28"/>
+          <w:szCs w:val="28"/>
+        </w:rPr>
+        <w:t xml:space="preserve">System </w:t>
+      </w:r>
+      <w:r>
+        <w:rPr>
+          <w:rFonts w:ascii="Times New Roman" w:eastAsia="Times New Roman" w:hAnsi="Times New Roman" w:cs="Times New Roman"/>
+          <w:b/>
+          <w:color w:val="auto"/>
+          <w:sz w:val="28"/>
+          <w:szCs w:val="28"/>
+        </w:rPr>
+        <w:t>Software/Tools</w:t>
+      </w:r>
     </w:p>
     <w:p>
       <w:pPr>
@@ -9974,7 +10504,6 @@
         <w:rPr>
           <w:b/>
         </w:rPr>
-        <w:lastRenderedPageBreak/>
         <w:t xml:space="preserve">JavaScript: </w:t>
       </w:r>
       <w:r>
@@ -10178,6 +10707,962 @@
     </w:p>
     <w:p>
       <w:pPr>
+        <w:pStyle w:val="ListParagraph"/>
+        <w:rPr>
+          <w:b/>
+        </w:rPr>
+      </w:pPr>
+    </w:p>
+    <w:p>
+      <w:pPr>
+        <w:pStyle w:val="Heading2"/>
+        <w:spacing w:line="276" w:lineRule="auto"/>
+        <w:rPr>
+          <w:rFonts w:ascii="Times New Roman" w:eastAsia="Times New Roman" w:hAnsi="Times New Roman" w:cs="Times New Roman"/>
+          <w:b/>
+          <w:color w:val="auto"/>
+          <w:sz w:val="28"/>
+          <w:szCs w:val="28"/>
+        </w:rPr>
+      </w:pPr>
+      <w:r>
+        <w:rPr>
+          <w:rFonts w:ascii="Times New Roman" w:eastAsia="Times New Roman" w:hAnsi="Times New Roman" w:cs="Times New Roman"/>
+          <w:b/>
+          <w:color w:val="auto"/>
+          <w:sz w:val="28"/>
+          <w:szCs w:val="28"/>
+        </w:rPr>
+        <w:t>Database Schema</w:t>
+      </w:r>
+    </w:p>
+    <w:p>
+      <w:pPr>
+        <w:spacing w:line="276" w:lineRule="auto"/>
+      </w:pPr>
+    </w:p>
+    <w:p>
+      <w:pPr>
+        <w:spacing w:line="276" w:lineRule="auto"/>
+        <w:rPr>
+          <w:b/>
+        </w:rPr>
+      </w:pPr>
+      <w:r>
+        <w:rPr>
+          <w:b/>
+        </w:rPr>
+        <w:t>Tables</w:t>
+      </w:r>
+    </w:p>
+    <w:p>
+      <w:pPr>
+        <w:spacing w:line="276" w:lineRule="auto"/>
+        <w:rPr>
+          <w:b/>
+        </w:rPr>
+      </w:pPr>
+    </w:p>
+    <w:p>
+      <w:pPr>
+        <w:spacing w:line="276" w:lineRule="auto"/>
+      </w:pPr>
+      <w:r>
+        <w:t xml:space="preserve">The database will contain three different tables. These tables are a table to store user information, post information, and comment information. The user table will contain all data required to have a log in system and display personalized profile pages. The post table will contain all data required to display all post content and like counts. The comment table will contain all data required to display all comment content and sort comments. </w:t>
+      </w:r>
+    </w:p>
+    <w:p>
+      <w:pPr>
+        <w:spacing w:line="276" w:lineRule="auto"/>
+      </w:pPr>
+    </w:p>
+    <w:p>
+      <w:pPr>
+        <w:spacing w:line="276" w:lineRule="auto"/>
+        <w:rPr>
+          <w:b/>
+        </w:rPr>
+      </w:pPr>
+      <w:r>
+        <w:rPr>
+          <w:b/>
+        </w:rPr>
+        <w:t>User Table</w:t>
+      </w:r>
+    </w:p>
+    <w:p>
+      <w:pPr>
+        <w:spacing w:line="276" w:lineRule="auto"/>
+      </w:pPr>
+    </w:p>
+    <w:p>
+      <w:pPr>
+        <w:spacing w:line="276" w:lineRule="auto"/>
+      </w:pPr>
+      <w:r>
+        <w:t>The user table will have the following items in the table:</w:t>
+      </w:r>
+    </w:p>
+    <w:p>
+      <w:pPr>
+        <w:pStyle w:val="ListParagraph"/>
+        <w:numPr>
+          <w:ilvl w:val="0"/>
+          <w:numId w:val="22"/>
+        </w:numPr>
+        <w:spacing w:line="276" w:lineRule="auto"/>
+      </w:pPr>
+      <w:r>
+        <w:t>Id – primary key</w:t>
+      </w:r>
+    </w:p>
+    <w:p>
+      <w:pPr>
+        <w:pStyle w:val="ListParagraph"/>
+        <w:numPr>
+          <w:ilvl w:val="0"/>
+          <w:numId w:val="22"/>
+        </w:numPr>
+        <w:spacing w:line="276" w:lineRule="auto"/>
+      </w:pPr>
+      <w:r>
+        <w:t>First – user’s first name</w:t>
+      </w:r>
+    </w:p>
+    <w:p>
+      <w:pPr>
+        <w:pStyle w:val="ListParagraph"/>
+        <w:numPr>
+          <w:ilvl w:val="0"/>
+          <w:numId w:val="22"/>
+        </w:numPr>
+        <w:spacing w:line="276" w:lineRule="auto"/>
+      </w:pPr>
+      <w:r>
+        <w:t>Last – user’s last name</w:t>
+      </w:r>
+    </w:p>
+    <w:p>
+      <w:pPr>
+        <w:pStyle w:val="ListParagraph"/>
+        <w:numPr>
+          <w:ilvl w:val="0"/>
+          <w:numId w:val="22"/>
+        </w:numPr>
+        <w:spacing w:line="276" w:lineRule="auto"/>
+      </w:pPr>
+      <w:r>
+        <w:t>Username – user’s display and login name</w:t>
+      </w:r>
+    </w:p>
+    <w:p>
+      <w:pPr>
+        <w:pStyle w:val="ListParagraph"/>
+        <w:numPr>
+          <w:ilvl w:val="0"/>
+          <w:numId w:val="22"/>
+        </w:numPr>
+        <w:spacing w:line="276" w:lineRule="auto"/>
+      </w:pPr>
+      <w:r>
+        <w:t>Password – user’s password</w:t>
+      </w:r>
+    </w:p>
+    <w:p>
+      <w:pPr>
+        <w:pStyle w:val="ListParagraph"/>
+        <w:numPr>
+          <w:ilvl w:val="0"/>
+          <w:numId w:val="22"/>
+        </w:numPr>
+        <w:spacing w:line="276" w:lineRule="auto"/>
+      </w:pPr>
+      <w:r>
+        <w:t>Dob – date of birth</w:t>
+      </w:r>
+    </w:p>
+    <w:p>
+      <w:pPr>
+        <w:pStyle w:val="ListParagraph"/>
+        <w:numPr>
+          <w:ilvl w:val="0"/>
+          <w:numId w:val="22"/>
+        </w:numPr>
+        <w:spacing w:line="276" w:lineRule="auto"/>
+      </w:pPr>
+      <w:r>
+        <w:t>Following – List of users that a user wis</w:t>
+      </w:r>
+      <w:r>
+        <w:t>hes to see more of on their feed</w:t>
+      </w:r>
+    </w:p>
+    <w:p>
+      <w:pPr>
+        <w:spacing w:line="276" w:lineRule="auto"/>
+      </w:pPr>
+    </w:p>
+    <w:p>
+      <w:pPr>
+        <w:spacing w:line="276" w:lineRule="auto"/>
+        <w:rPr>
+          <w:b/>
+        </w:rPr>
+      </w:pPr>
+      <w:r>
+        <w:rPr>
+          <w:b/>
+        </w:rPr>
+        <w:t>Post Table</w:t>
+      </w:r>
+    </w:p>
+    <w:p>
+      <w:pPr>
+        <w:spacing w:line="276" w:lineRule="auto"/>
+      </w:pPr>
+    </w:p>
+    <w:p>
+      <w:pPr>
+        <w:spacing w:line="276" w:lineRule="auto"/>
+      </w:pPr>
+      <w:r>
+        <w:t>The post table will have the following items in the table:</w:t>
+      </w:r>
+    </w:p>
+    <w:p>
+      <w:pPr>
+        <w:pStyle w:val="ListParagraph"/>
+        <w:numPr>
+          <w:ilvl w:val="0"/>
+          <w:numId w:val="23"/>
+        </w:numPr>
+        <w:spacing w:line="276" w:lineRule="auto"/>
+      </w:pPr>
+      <w:r>
+        <w:t>Id – primary key</w:t>
+      </w:r>
+    </w:p>
+    <w:p>
+      <w:pPr>
+        <w:pStyle w:val="ListParagraph"/>
+        <w:numPr>
+          <w:ilvl w:val="0"/>
+          <w:numId w:val="23"/>
+        </w:numPr>
+        <w:spacing w:line="276" w:lineRule="auto"/>
+      </w:pPr>
+      <w:r>
+        <w:t xml:space="preserve">user_id – foreign key to show who the post belongs to </w:t>
+      </w:r>
+    </w:p>
+    <w:p>
+      <w:pPr>
+        <w:pStyle w:val="ListParagraph"/>
+        <w:numPr>
+          <w:ilvl w:val="0"/>
+          <w:numId w:val="23"/>
+        </w:numPr>
+        <w:spacing w:line="276" w:lineRule="auto"/>
+      </w:pPr>
+      <w:r>
+        <w:t>caption – poster’s caption added to a image</w:t>
+      </w:r>
+    </w:p>
+    <w:p>
+      <w:pPr>
+        <w:pStyle w:val="ListParagraph"/>
+        <w:numPr>
+          <w:ilvl w:val="0"/>
+          <w:numId w:val="23"/>
+        </w:numPr>
+        <w:spacing w:line="276" w:lineRule="auto"/>
+      </w:pPr>
+      <w:r>
+        <w:t>img – post’s photo</w:t>
+      </w:r>
+    </w:p>
+    <w:p>
+      <w:pPr>
+        <w:pStyle w:val="ListParagraph"/>
+        <w:numPr>
+          <w:ilvl w:val="0"/>
+          <w:numId w:val="23"/>
+        </w:numPr>
+        <w:spacing w:line="276" w:lineRule="auto"/>
+      </w:pPr>
+      <w:r>
+        <w:t>like1 – total number of 1</w:t>
+      </w:r>
+      <w:r>
+        <w:rPr>
+          <w:vertAlign w:val="superscript"/>
+        </w:rPr>
+        <w:t>st</w:t>
+      </w:r>
+      <w:r>
+        <w:t xml:space="preserve"> likes on a post</w:t>
+      </w:r>
+    </w:p>
+    <w:p>
+      <w:pPr>
+        <w:pStyle w:val="ListParagraph"/>
+        <w:numPr>
+          <w:ilvl w:val="0"/>
+          <w:numId w:val="23"/>
+        </w:numPr>
+        <w:spacing w:line="276" w:lineRule="auto"/>
+      </w:pPr>
+      <w:r>
+        <w:t>like2 – total number of 2</w:t>
+      </w:r>
+      <w:r>
+        <w:rPr>
+          <w:vertAlign w:val="superscript"/>
+        </w:rPr>
+        <w:t>nd</w:t>
+      </w:r>
+      <w:r>
+        <w:t xml:space="preserve"> likes on a post</w:t>
+      </w:r>
+    </w:p>
+    <w:p>
+      <w:pPr>
+        <w:pStyle w:val="ListParagraph"/>
+        <w:numPr>
+          <w:ilvl w:val="0"/>
+          <w:numId w:val="23"/>
+        </w:numPr>
+        <w:spacing w:line="276" w:lineRule="auto"/>
+      </w:pPr>
+      <w:r>
+        <w:t>like3 – total number of 3</w:t>
+      </w:r>
+      <w:r>
+        <w:rPr>
+          <w:vertAlign w:val="superscript"/>
+        </w:rPr>
+        <w:t>rd</w:t>
+      </w:r>
+      <w:r>
+        <w:t xml:space="preserve"> likes on a post</w:t>
+      </w:r>
+    </w:p>
+    <w:p>
+      <w:pPr>
+        <w:pStyle w:val="ListParagraph"/>
+        <w:numPr>
+          <w:ilvl w:val="0"/>
+          <w:numId w:val="23"/>
+        </w:numPr>
+        <w:spacing w:line="276" w:lineRule="auto"/>
+      </w:pPr>
+      <w:r>
+        <w:t>time – the time of posting</w:t>
+      </w:r>
+    </w:p>
+    <w:p>
+      <w:pPr>
+        <w:spacing w:line="276" w:lineRule="auto"/>
+        <w:rPr>
+          <w:b/>
+        </w:rPr>
+      </w:pPr>
+    </w:p>
+    <w:p>
+      <w:pPr>
+        <w:spacing w:line="276" w:lineRule="auto"/>
+        <w:rPr>
+          <w:b/>
+        </w:rPr>
+      </w:pPr>
+      <w:r>
+        <w:rPr>
+          <w:b/>
+        </w:rPr>
+        <w:t>Comments Table</w:t>
+      </w:r>
+    </w:p>
+    <w:p>
+      <w:pPr>
+        <w:spacing w:line="276" w:lineRule="auto"/>
+        <w:rPr>
+          <w:b/>
+        </w:rPr>
+      </w:pPr>
+    </w:p>
+    <w:p>
+      <w:pPr>
+        <w:spacing w:line="276" w:lineRule="auto"/>
+      </w:pPr>
+      <w:r>
+        <w:t>The comments table will have the following items in the table:</w:t>
+      </w:r>
+    </w:p>
+    <w:p>
+      <w:pPr>
+        <w:pStyle w:val="ListParagraph"/>
+        <w:numPr>
+          <w:ilvl w:val="0"/>
+          <w:numId w:val="24"/>
+        </w:numPr>
+        <w:spacing w:line="276" w:lineRule="auto"/>
+      </w:pPr>
+      <w:r>
+        <w:t>id – primary key</w:t>
+      </w:r>
+    </w:p>
+    <w:p>
+      <w:pPr>
+        <w:pStyle w:val="ListParagraph"/>
+        <w:numPr>
+          <w:ilvl w:val="0"/>
+          <w:numId w:val="24"/>
+        </w:numPr>
+        <w:spacing w:line="276" w:lineRule="auto"/>
+      </w:pPr>
+      <w:r>
+        <w:t xml:space="preserve">post_id – foreign key to show what post user made comment on </w:t>
+      </w:r>
+    </w:p>
+    <w:p>
+      <w:pPr>
+        <w:pStyle w:val="ListParagraph"/>
+        <w:numPr>
+          <w:ilvl w:val="0"/>
+          <w:numId w:val="24"/>
+        </w:numPr>
+        <w:spacing w:line="276" w:lineRule="auto"/>
+      </w:pPr>
+      <w:r>
+        <w:t>content – the comment itself</w:t>
+      </w:r>
+    </w:p>
+    <w:p>
+      <w:pPr>
+        <w:pStyle w:val="ListParagraph"/>
+        <w:numPr>
+          <w:ilvl w:val="0"/>
+          <w:numId w:val="24"/>
+        </w:numPr>
+        <w:spacing w:line="276" w:lineRule="auto"/>
+      </w:pPr>
+      <w:r>
+        <w:t>time – the time of posting</w:t>
+      </w:r>
+    </w:p>
+    <w:p>
+      <w:pPr>
+        <w:spacing w:line="276" w:lineRule="auto"/>
+      </w:pPr>
+    </w:p>
+    <w:p>
+      <w:pPr>
+        <w:pStyle w:val="Heading2"/>
+        <w:spacing w:line="276" w:lineRule="auto"/>
+        <w:rPr>
+          <w:rFonts w:ascii="Times New Roman" w:eastAsia="Times New Roman" w:hAnsi="Times New Roman" w:cs="Times New Roman"/>
+          <w:b/>
+          <w:color w:val="auto"/>
+          <w:sz w:val="28"/>
+          <w:szCs w:val="28"/>
+        </w:rPr>
+      </w:pPr>
+      <w:r>
+        <w:rPr>
+          <w:rFonts w:ascii="Times New Roman" w:eastAsia="Times New Roman" w:hAnsi="Times New Roman" w:cs="Times New Roman"/>
+          <w:b/>
+          <w:color w:val="auto"/>
+          <w:sz w:val="28"/>
+          <w:szCs w:val="28"/>
+        </w:rPr>
+        <w:t>Media Storage:</w:t>
+      </w:r>
+    </w:p>
+    <w:p>
+      <w:pPr>
+        <w:spacing w:line="276" w:lineRule="auto"/>
+      </w:pPr>
+    </w:p>
+    <w:p>
+      <w:pPr>
+        <w:spacing w:line="276" w:lineRule="auto"/>
+      </w:pPr>
+      <w:r>
+        <w:t>The post photo is the only special data that will be stored. The images will be store within the post table of the database as a BLOB.</w:t>
+      </w:r>
+    </w:p>
+    <w:p>
+      <w:pPr>
+        <w:spacing w:line="276" w:lineRule="auto"/>
+      </w:pPr>
+    </w:p>
+    <w:p>
+      <w:pPr>
+        <w:pStyle w:val="Heading2"/>
+        <w:rPr>
+          <w:rFonts w:ascii="Times New Roman" w:eastAsia="Times New Roman" w:hAnsi="Times New Roman" w:cs="Times New Roman"/>
+          <w:b/>
+          <w:color w:val="auto"/>
+          <w:sz w:val="28"/>
+          <w:szCs w:val="28"/>
+        </w:rPr>
+      </w:pPr>
+      <w:r>
+        <w:rPr>
+          <w:rFonts w:ascii="Times New Roman" w:eastAsia="Times New Roman" w:hAnsi="Times New Roman" w:cs="Times New Roman"/>
+          <w:b/>
+          <w:color w:val="auto"/>
+          <w:sz w:val="28"/>
+          <w:szCs w:val="28"/>
+        </w:rPr>
+        <w:t>Search and Algorithm implementation:</w:t>
+      </w:r>
+    </w:p>
+    <w:p>
+      <w:r>
+        <w:t>Users will be able to search for other user’s thro</w:t>
+      </w:r>
+      <w:r>
+        <w:t>ugh the use of their usernames. A user will be able to enter a part of another user’s username and the system will display all usernames that contain that phrase. The main hub feed will be sorted/filtered through three main constraints. These three constraints are liked content, trending posts, and time. The system will prioritize posts made by other users that the user has second liked in the past. After that the system will prioritize posts that currently have the most amount of likes. Finally, the system will ensure that the posts shown first are less than 24 hours old.</w:t>
+      </w:r>
+      <w:r>
+        <w:br w:type="page"/>
+      </w:r>
+    </w:p>
+    <w:p>
+      <w:pPr>
+        <w:pStyle w:val="Heading1"/>
+        <w:spacing w:line="276" w:lineRule="auto"/>
+      </w:pPr>
+      <w:r>
+        <w:rPr>
+          <w:rFonts w:ascii="Times New Roman" w:hAnsi="Times New Roman" w:cs="Times New Roman"/>
+          <w:b/>
+          <w:color w:val="auto"/>
+          <w:sz w:val="36"/>
+          <w:szCs w:val="36"/>
+        </w:rPr>
+        <w:t>R</w:t>
+      </w:r>
+      <w:r>
+        <w:rPr>
+          <w:rFonts w:ascii="Times New Roman" w:hAnsi="Times New Roman" w:cs="Times New Roman"/>
+          <w:b/>
+          <w:color w:val="auto"/>
+          <w:sz w:val="36"/>
+          <w:szCs w:val="36"/>
+        </w:rPr>
+        <w:t>isks</w:t>
+      </w:r>
+      <w:r>
+        <w:t xml:space="preserve">: </w:t>
+      </w:r>
+    </w:p>
+    <w:p>
+      <w:pPr>
+        <w:spacing w:line="276" w:lineRule="auto"/>
+      </w:pPr>
+    </w:p>
+    <w:p>
+      <w:pPr>
+        <w:pStyle w:val="Heading2"/>
+        <w:spacing w:line="276" w:lineRule="auto"/>
+        <w:rPr>
+          <w:rFonts w:ascii="Times New Roman" w:eastAsia="Times New Roman" w:hAnsi="Times New Roman" w:cs="Times New Roman"/>
+          <w:b/>
+          <w:color w:val="auto"/>
+          <w:sz w:val="28"/>
+          <w:szCs w:val="28"/>
+        </w:rPr>
+      </w:pPr>
+      <w:r>
+        <w:rPr>
+          <w:rFonts w:ascii="Times New Roman" w:eastAsia="Times New Roman" w:hAnsi="Times New Roman" w:cs="Times New Roman"/>
+          <w:b/>
+          <w:color w:val="auto"/>
+          <w:sz w:val="28"/>
+          <w:szCs w:val="28"/>
+        </w:rPr>
+        <w:t>Skill risks</w:t>
+      </w:r>
+    </w:p>
+    <w:p>
+      <w:pPr>
+        <w:spacing w:line="276" w:lineRule="auto"/>
+      </w:pPr>
+    </w:p>
+    <w:p>
+      <w:pPr>
+        <w:spacing w:line="276" w:lineRule="auto"/>
+      </w:pPr>
+      <w:r>
+        <w:t xml:space="preserve"> </w:t>
+      </w:r>
+      <w:r>
+        <w:tab/>
+        <w:t>This project requires a high level in database management as well strong comfort with HTML and CSS. As a team, our biggest weakness is the fact that we don’t have many people with strong background in database management. Database management is vital to the project because we would be managing users’ data. This includes things date of birth, name, and email etc. Managing such vital information would require delicate care. Although we have and enthusiastic team that is more than capable of adapting to this risk.</w:t>
+      </w:r>
+    </w:p>
+    <w:p>
+      <w:pPr>
+        <w:spacing w:line="276" w:lineRule="auto"/>
+      </w:pPr>
+      <w:r>
+        <w:t xml:space="preserve">Solution: </w:t>
+      </w:r>
+    </w:p>
+    <w:p>
+      <w:pPr>
+        <w:spacing w:line="276" w:lineRule="auto"/>
+        <w:ind w:firstLine="720"/>
+      </w:pPr>
+      <w:r>
+        <w:t xml:space="preserve">The solution is to try and get started on this early and utilize all the resources available. This would all more time to implement what we learn. Thus, leaving us a greater advantage on this project. </w:t>
+      </w:r>
+    </w:p>
+    <w:p>
+      <w:pPr>
+        <w:spacing w:line="276" w:lineRule="auto"/>
+        <w:ind w:firstLine="720"/>
+      </w:pPr>
+    </w:p>
+    <w:p>
+      <w:pPr>
+        <w:pStyle w:val="Heading2"/>
+        <w:spacing w:line="276" w:lineRule="auto"/>
+        <w:rPr>
+          <w:rFonts w:ascii="Times New Roman" w:eastAsia="Times New Roman" w:hAnsi="Times New Roman" w:cs="Times New Roman"/>
+          <w:b/>
+          <w:color w:val="auto"/>
+          <w:sz w:val="28"/>
+          <w:szCs w:val="28"/>
+        </w:rPr>
+      </w:pPr>
+      <w:r>
+        <w:rPr>
+          <w:rFonts w:ascii="Times New Roman" w:eastAsia="Times New Roman" w:hAnsi="Times New Roman" w:cs="Times New Roman"/>
+          <w:b/>
+          <w:color w:val="auto"/>
+          <w:sz w:val="28"/>
+          <w:szCs w:val="28"/>
+        </w:rPr>
+        <w:t>Schedule risks:</w:t>
+      </w:r>
+    </w:p>
+    <w:p>
+      <w:pPr>
+        <w:spacing w:line="276" w:lineRule="auto"/>
+      </w:pPr>
+    </w:p>
+    <w:p>
+      <w:pPr>
+        <w:spacing w:line="276" w:lineRule="auto"/>
+        <w:ind w:firstLine="720"/>
+      </w:pPr>
+      <w:r>
+        <w:t xml:space="preserve">To ensure the success of this project, commitment is vital to the project. The includes things like scheduling meets to discuss different aspects of this project. The only risks are that everyone on the team has other priorities like jobs, family, and school. </w:t>
+      </w:r>
+    </w:p>
+    <w:p>
+      <w:pPr>
+        <w:spacing w:line="276" w:lineRule="auto"/>
+      </w:pPr>
+      <w:r>
+        <w:t>Solution:</w:t>
+      </w:r>
+    </w:p>
+    <w:p>
+      <w:pPr>
+        <w:spacing w:line="276" w:lineRule="auto"/>
+        <w:ind w:firstLine="720"/>
+      </w:pPr>
+      <w:r>
+        <w:t>The solution is</w:t>
+      </w:r>
+      <w:r>
+        <w:t xml:space="preserve"> to have a </w:t>
+      </w:r>
+      <w:r>
+        <w:t xml:space="preserve">weekly team meeting that we hold on Saturday to discuss the project. We also have a group chat on WhatsApp so that the group is in constant communication. </w:t>
+      </w:r>
+    </w:p>
+    <w:p>
+      <w:pPr>
+        <w:spacing w:line="276" w:lineRule="auto"/>
+        <w:ind w:firstLine="720"/>
+      </w:pPr>
+    </w:p>
+    <w:p>
+      <w:pPr>
+        <w:pStyle w:val="Heading2"/>
+        <w:spacing w:line="276" w:lineRule="auto"/>
+        <w:rPr>
+          <w:rFonts w:ascii="Times New Roman" w:eastAsia="Times New Roman" w:hAnsi="Times New Roman" w:cs="Times New Roman"/>
+          <w:b/>
+          <w:color w:val="auto"/>
+          <w:sz w:val="28"/>
+          <w:szCs w:val="28"/>
+        </w:rPr>
+      </w:pPr>
+      <w:r>
+        <w:rPr>
+          <w:rFonts w:ascii="Times New Roman" w:eastAsia="Times New Roman" w:hAnsi="Times New Roman" w:cs="Times New Roman"/>
+          <w:b/>
+          <w:color w:val="auto"/>
+          <w:sz w:val="28"/>
+          <w:szCs w:val="28"/>
+        </w:rPr>
+        <w:t>Technical risks:</w:t>
+      </w:r>
+    </w:p>
+    <w:p>
+      <w:pPr>
+        <w:spacing w:line="276" w:lineRule="auto"/>
+      </w:pPr>
+    </w:p>
+    <w:p>
+      <w:pPr>
+        <w:spacing w:line="276" w:lineRule="auto"/>
+        <w:ind w:firstLine="720"/>
+      </w:pPr>
+      <w:r>
+        <w:t xml:space="preserve">A major technical risk is that some group members had trouble connecting </w:t>
+      </w:r>
+      <w:r>
+        <w:t>their</w:t>
+      </w:r>
+      <w:r>
+        <w:t xml:space="preserve"> php to </w:t>
+      </w:r>
+      <w:r>
+        <w:t xml:space="preserve">the </w:t>
+      </w:r>
+      <w:r>
+        <w:t xml:space="preserve">phpMyAdmin database. This makes it difficult to run test when developing php code. Php is the backbone of this project, and it </w:t>
+      </w:r>
+      <w:r>
+        <w:t>is required</w:t>
+      </w:r>
+      <w:r>
+        <w:t xml:space="preserve"> because it allow us to access the </w:t>
+      </w:r>
+      <w:r>
+        <w:t>database</w:t>
+      </w:r>
+      <w:r>
+        <w:t xml:space="preserve"> from phpMyAdmin so that we</w:t>
+      </w:r>
+      <w:r>
+        <w:t xml:space="preserve"> can </w:t>
+      </w:r>
+      <w:r>
+        <w:t>display what</w:t>
+      </w:r>
+      <w:r>
+        <w:t xml:space="preserve"> is</w:t>
+      </w:r>
+      <w:r>
+        <w:t xml:space="preserve"> in the database to the website. </w:t>
+      </w:r>
+    </w:p>
+    <w:p>
+      <w:pPr>
+        <w:spacing w:line="276" w:lineRule="auto"/>
+      </w:pPr>
+      <w:r>
+        <w:t xml:space="preserve">Solution: </w:t>
+      </w:r>
+    </w:p>
+    <w:p>
+      <w:pPr>
+        <w:spacing w:line="276" w:lineRule="auto"/>
+        <w:ind w:firstLine="720"/>
+      </w:pPr>
+      <w:r>
+        <w:t>We still developing the skills to address these issues. This solution requires time, research and communication.</w:t>
+      </w:r>
+    </w:p>
+    <w:p>
+      <w:pPr>
+        <w:spacing w:line="276" w:lineRule="auto"/>
+        <w:ind w:firstLine="720"/>
+      </w:pPr>
+    </w:p>
+    <w:p>
+      <w:pPr>
+        <w:pStyle w:val="Heading2"/>
+        <w:spacing w:line="276" w:lineRule="auto"/>
+      </w:pPr>
+      <w:r>
+        <w:rPr>
+          <w:rFonts w:ascii="Times New Roman" w:eastAsia="Times New Roman" w:hAnsi="Times New Roman" w:cs="Times New Roman"/>
+          <w:b/>
+          <w:color w:val="auto"/>
+          <w:sz w:val="28"/>
+          <w:szCs w:val="28"/>
+        </w:rPr>
+        <w:t>Teamwork risks:</w:t>
+      </w:r>
+      <w:r>
+        <w:t xml:space="preserve"> </w:t>
+      </w:r>
+    </w:p>
+    <w:p>
+      <w:pPr>
+        <w:spacing w:line="276" w:lineRule="auto"/>
+      </w:pPr>
+    </w:p>
+    <w:p>
+      <w:pPr>
+        <w:spacing w:line="276" w:lineRule="auto"/>
+        <w:ind w:firstLine="720"/>
+      </w:pPr>
+      <w:r>
+        <w:t xml:space="preserve">Teamwork risks include would be a subset of schedule risk because we </w:t>
+      </w:r>
+      <w:r>
+        <w:t>do not</w:t>
+      </w:r>
+      <w:r>
+        <w:t xml:space="preserve"> meet every day. </w:t>
+      </w:r>
+      <w:r>
+        <w:t>Due to this, i</w:t>
+      </w:r>
+      <w:r>
+        <w:t xml:space="preserve">t </w:t>
+      </w:r>
+      <w:r>
+        <w:t>is</w:t>
+      </w:r>
+      <w:r>
+        <w:t xml:space="preserve"> </w:t>
+      </w:r>
+      <w:r>
+        <w:t>difficult</w:t>
+      </w:r>
+      <w:r>
+        <w:t xml:space="preserve"> to gauge everyone commitment.</w:t>
+      </w:r>
+    </w:p>
+    <w:p>
+      <w:pPr>
+        <w:spacing w:line="276" w:lineRule="auto"/>
+      </w:pPr>
+      <w:r>
+        <w:t>Solution:</w:t>
+      </w:r>
+    </w:p>
+    <w:p>
+      <w:pPr>
+        <w:spacing w:line="276" w:lineRule="auto"/>
+        <w:ind w:firstLine="720"/>
+      </w:pPr>
+      <w:r>
+        <w:t>Jira is also a tool that we that updates everyone on the progress projects.</w:t>
+      </w:r>
+      <w:r>
+        <w:t xml:space="preserve"> This would allow us to address the problems with teamwork. GitHub also allow us to communicate and see each other progress in the project. </w:t>
+      </w:r>
+    </w:p>
+    <w:p>
+      <w:pPr>
+        <w:spacing w:line="276" w:lineRule="auto"/>
+      </w:pPr>
+    </w:p>
+    <w:p>
+      <w:pPr>
+        <w:pStyle w:val="Heading2"/>
+        <w:spacing w:line="276" w:lineRule="auto"/>
+        <w:rPr>
+          <w:rFonts w:ascii="Times New Roman" w:eastAsia="Times New Roman" w:hAnsi="Times New Roman" w:cs="Times New Roman"/>
+          <w:b/>
+          <w:color w:val="auto"/>
+          <w:sz w:val="28"/>
+          <w:szCs w:val="28"/>
+        </w:rPr>
+      </w:pPr>
+      <w:r>
+        <w:rPr>
+          <w:rFonts w:ascii="Times New Roman" w:eastAsia="Times New Roman" w:hAnsi="Times New Roman" w:cs="Times New Roman"/>
+          <w:b/>
+          <w:color w:val="auto"/>
+          <w:sz w:val="28"/>
+          <w:szCs w:val="28"/>
+        </w:rPr>
+        <w:t>Legal/content risks:</w:t>
+      </w:r>
+    </w:p>
+    <w:p>
+      <w:pPr>
+        <w:spacing w:line="276" w:lineRule="auto"/>
+      </w:pPr>
+    </w:p>
+    <w:p>
+      <w:pPr>
+        <w:spacing w:line="276" w:lineRule="auto"/>
+      </w:pPr>
+      <w:r>
+        <w:t xml:space="preserve">The type of website that we are creating allows the users to upload pictures, files and videos to our server. We are not </w:t>
+      </w:r>
+      <w:r>
+        <w:t xml:space="preserve">currently </w:t>
+      </w:r>
+      <w:r>
+        <w:t xml:space="preserve">able to </w:t>
+      </w:r>
+      <w:r>
+        <w:t xml:space="preserve">efficiently </w:t>
+      </w:r>
+      <w:r>
+        <w:t xml:space="preserve">control and monitor </w:t>
+      </w:r>
+      <w:r>
+        <w:t>what gets posted to the website</w:t>
+      </w:r>
+      <w:r>
+        <w:t>. We will also be using bootstrap to help with design.</w:t>
+      </w:r>
+    </w:p>
+    <w:p>
+      <w:pPr>
+        <w:spacing w:line="276" w:lineRule="auto"/>
+      </w:pPr>
+      <w:r>
+        <w:t>Solution:</w:t>
+      </w:r>
+    </w:p>
+    <w:p>
+      <w:pPr>
+        <w:spacing w:line="276" w:lineRule="auto"/>
+      </w:pPr>
+      <w:r>
+        <w:t>The primary solution to this is only</w:t>
+      </w:r>
+      <w:r>
+        <w:t xml:space="preserve"> using copyright free bootstrap and to s</w:t>
+      </w:r>
+      <w:r>
+        <w:t xml:space="preserve">et a terms and condition for the website that set expectations for how we would like the users to use your website. </w:t>
+      </w:r>
+    </w:p>
+    <w:p/>
+    <w:p/>
+    <w:p>
+      <w:pPr>
+        <w:pStyle w:val="ListParagraph"/>
+        <w:rPr>
+          <w:b/>
+        </w:rPr>
+      </w:pPr>
+    </w:p>
+    <w:p>
+      <w:pPr>
+        <w:pStyle w:val="Heading2"/>
+      </w:pPr>
+    </w:p>
+    <w:p>
+      <w:pPr>
         <w:rPr>
           <w:rFonts w:eastAsiaTheme="majorEastAsia"/>
           <w:sz w:val="36"/>
@@ -10213,7 +11698,6 @@
           <w:sz w:val="36"/>
           <w:szCs w:val="36"/>
         </w:rPr>
-        <w:lastRenderedPageBreak/>
         <w:t>Team Roles</w:t>
       </w:r>
       <w:bookmarkEnd w:id="21"/>
@@ -10494,7 +11978,6 @@
           <w:sz w:val="36"/>
           <w:szCs w:val="36"/>
         </w:rPr>
-        <w:lastRenderedPageBreak/>
         <w:t>Check List</w:t>
       </w:r>
       <w:bookmarkEnd w:id="22"/>
@@ -10670,6 +12153,119 @@
 <file path=word/numbering.xml><?xml version="1.0" encoding="utf-8"?>
 <w:numbering xmlns:wpc="http://schemas.microsoft.com/office/word/2010/wordprocessingCanvas" xmlns:mc="http://schemas.openxmlformats.org/markup-compatibility/2006" xmlns:o="urn:schemas-microsoft-com:office:office" xmlns:r="http://schemas.openxmlformats.org/officeDocument/2006/relationships" xmlns:m="http://schemas.openxmlformats.org/officeDocument/2006/math" xmlns:v="urn:schemas-microsoft-com:vml" xmlns:wp14="http://schemas.microsoft.com/office/word/2010/wordprocessingDrawing" xmlns:wp="http://schemas.openxmlformats.org/drawingml/2006/wordprocessingDrawing" xmlns:w10="urn:schemas-microsoft-com:office:word" xmlns:w="http://schemas.openxmlformats.org/wordprocessingml/2006/main" xmlns:w14="http://schemas.microsoft.com/office/word/2010/wordml" xmlns:w15="http://schemas.microsoft.com/office/word/2012/wordml" xmlns:wpg="http://schemas.microsoft.com/office/word/2010/wordprocessingGroup" xmlns:wpi="http://schemas.microsoft.com/office/word/2010/wordprocessingInk" xmlns:wne="http://schemas.microsoft.com/office/word/2006/wordml" xmlns:wps="http://schemas.microsoft.com/office/word/2010/wordprocessingShape" mc:Ignorable="w14 w15 wp14">
   <w:abstractNum w:abstractNumId="0" w15:restartNumberingAfterBreak="0">
+    <w:nsid w:val="049D2EEB"/>
+    <w:multiLevelType w:val="hybridMultilevel"/>
+    <w:tmpl w:val="693C904C"/>
+    <w:lvl w:ilvl="0" w:tplc="04090001">
+      <w:start w:val="1"/>
+      <w:numFmt w:val="bullet"/>
+      <w:lvlText w:val=""/>
+      <w:lvlJc w:val="left"/>
+      <w:pPr>
+        <w:ind w:left="720" w:hanging="360"/>
+      </w:pPr>
+      <w:rPr>
+        <w:rFonts w:ascii="Symbol" w:hAnsi="Symbol" w:hint="default"/>
+      </w:rPr>
+    </w:lvl>
+    <w:lvl w:ilvl="1" w:tplc="04090003" w:tentative="1">
+      <w:start w:val="1"/>
+      <w:numFmt w:val="bullet"/>
+      <w:lvlText w:val="o"/>
+      <w:lvlJc w:val="left"/>
+      <w:pPr>
+        <w:ind w:left="1440" w:hanging="360"/>
+      </w:pPr>
+      <w:rPr>
+        <w:rFonts w:ascii="Courier New" w:hAnsi="Courier New" w:cs="Courier New" w:hint="default"/>
+      </w:rPr>
+    </w:lvl>
+    <w:lvl w:ilvl="2" w:tplc="04090005" w:tentative="1">
+      <w:start w:val="1"/>
+      <w:numFmt w:val="bullet"/>
+      <w:lvlText w:val=""/>
+      <w:lvlJc w:val="left"/>
+      <w:pPr>
+        <w:ind w:left="2160" w:hanging="360"/>
+      </w:pPr>
+      <w:rPr>
+        <w:rFonts w:ascii="Wingdings" w:hAnsi="Wingdings" w:hint="default"/>
+      </w:rPr>
+    </w:lvl>
+    <w:lvl w:ilvl="3" w:tplc="04090001" w:tentative="1">
+      <w:start w:val="1"/>
+      <w:numFmt w:val="bullet"/>
+      <w:lvlText w:val=""/>
+      <w:lvlJc w:val="left"/>
+      <w:pPr>
+        <w:ind w:left="2880" w:hanging="360"/>
+      </w:pPr>
+      <w:rPr>
+        <w:rFonts w:ascii="Symbol" w:hAnsi="Symbol" w:hint="default"/>
+      </w:rPr>
+    </w:lvl>
+    <w:lvl w:ilvl="4" w:tplc="04090003" w:tentative="1">
+      <w:start w:val="1"/>
+      <w:numFmt w:val="bullet"/>
+      <w:lvlText w:val="o"/>
+      <w:lvlJc w:val="left"/>
+      <w:pPr>
+        <w:ind w:left="3600" w:hanging="360"/>
+      </w:pPr>
+      <w:rPr>
+        <w:rFonts w:ascii="Courier New" w:hAnsi="Courier New" w:cs="Courier New" w:hint="default"/>
+      </w:rPr>
+    </w:lvl>
+    <w:lvl w:ilvl="5" w:tplc="04090005" w:tentative="1">
+      <w:start w:val="1"/>
+      <w:numFmt w:val="bullet"/>
+      <w:lvlText w:val=""/>
+      <w:lvlJc w:val="left"/>
+      <w:pPr>
+        <w:ind w:left="4320" w:hanging="360"/>
+      </w:pPr>
+      <w:rPr>
+        <w:rFonts w:ascii="Wingdings" w:hAnsi="Wingdings" w:hint="default"/>
+      </w:rPr>
+    </w:lvl>
+    <w:lvl w:ilvl="6" w:tplc="04090001" w:tentative="1">
+      <w:start w:val="1"/>
+      <w:numFmt w:val="bullet"/>
+      <w:lvlText w:val=""/>
+      <w:lvlJc w:val="left"/>
+      <w:pPr>
+        <w:ind w:left="5040" w:hanging="360"/>
+      </w:pPr>
+      <w:rPr>
+        <w:rFonts w:ascii="Symbol" w:hAnsi="Symbol" w:hint="default"/>
+      </w:rPr>
+    </w:lvl>
+    <w:lvl w:ilvl="7" w:tplc="04090003" w:tentative="1">
+      <w:start w:val="1"/>
+      <w:numFmt w:val="bullet"/>
+      <w:lvlText w:val="o"/>
+      <w:lvlJc w:val="left"/>
+      <w:pPr>
+        <w:ind w:left="5760" w:hanging="360"/>
+      </w:pPr>
+      <w:rPr>
+        <w:rFonts w:ascii="Courier New" w:hAnsi="Courier New" w:cs="Courier New" w:hint="default"/>
+      </w:rPr>
+    </w:lvl>
+    <w:lvl w:ilvl="8" w:tplc="04090005" w:tentative="1">
+      <w:start w:val="1"/>
+      <w:numFmt w:val="bullet"/>
+      <w:lvlText w:val=""/>
+      <w:lvlJc w:val="left"/>
+      <w:pPr>
+        <w:ind w:left="6480" w:hanging="360"/>
+      </w:pPr>
+      <w:rPr>
+        <w:rFonts w:ascii="Wingdings" w:hAnsi="Wingdings" w:hint="default"/>
+      </w:rPr>
+    </w:lvl>
+  </w:abstractNum>
+  <w:abstractNum w:abstractNumId="1" w15:restartNumberingAfterBreak="0">
     <w:nsid w:val="05D56FBB"/>
     <w:multiLevelType w:val="hybridMultilevel"/>
     <w:tmpl w:val="5868E106"/>
@@ -10758,7 +12354,7 @@
       </w:pPr>
     </w:lvl>
   </w:abstractNum>
-  <w:abstractNum w:abstractNumId="1" w15:restartNumberingAfterBreak="0">
+  <w:abstractNum w:abstractNumId="2" w15:restartNumberingAfterBreak="0">
     <w:nsid w:val="080C62E9"/>
     <w:multiLevelType w:val="hybridMultilevel"/>
     <w:tmpl w:val="A2E24122"/>
@@ -10871,7 +12467,7 @@
       </w:rPr>
     </w:lvl>
   </w:abstractNum>
-  <w:abstractNum w:abstractNumId="2" w15:restartNumberingAfterBreak="0">
+  <w:abstractNum w:abstractNumId="3" w15:restartNumberingAfterBreak="0">
     <w:nsid w:val="0EC13067"/>
     <w:multiLevelType w:val="hybridMultilevel"/>
     <w:tmpl w:val="31ECAACA"/>
@@ -10984,7 +12580,7 @@
       </w:rPr>
     </w:lvl>
   </w:abstractNum>
-  <w:abstractNum w:abstractNumId="3" w15:restartNumberingAfterBreak="0">
+  <w:abstractNum w:abstractNumId="4" w15:restartNumberingAfterBreak="0">
     <w:nsid w:val="124B0BAA"/>
     <w:multiLevelType w:val="hybridMultilevel"/>
     <w:tmpl w:val="61542BB0"/>
@@ -11097,7 +12693,7 @@
       </w:rPr>
     </w:lvl>
   </w:abstractNum>
-  <w:abstractNum w:abstractNumId="4" w15:restartNumberingAfterBreak="0">
+  <w:abstractNum w:abstractNumId="5" w15:restartNumberingAfterBreak="0">
     <w:nsid w:val="15E94418"/>
     <w:multiLevelType w:val="hybridMultilevel"/>
     <w:tmpl w:val="65B8D300"/>
@@ -11186,7 +12782,7 @@
       </w:pPr>
     </w:lvl>
   </w:abstractNum>
-  <w:abstractNum w:abstractNumId="5" w15:restartNumberingAfterBreak="0">
+  <w:abstractNum w:abstractNumId="6" w15:restartNumberingAfterBreak="0">
     <w:nsid w:val="1A931F7F"/>
     <w:multiLevelType w:val="hybridMultilevel"/>
     <w:tmpl w:val="4F4A1D46"/>
@@ -11275,7 +12871,7 @@
       </w:pPr>
     </w:lvl>
   </w:abstractNum>
-  <w:abstractNum w:abstractNumId="6" w15:restartNumberingAfterBreak="0">
+  <w:abstractNum w:abstractNumId="7" w15:restartNumberingAfterBreak="0">
     <w:nsid w:val="252F2C53"/>
     <w:multiLevelType w:val="hybridMultilevel"/>
     <w:tmpl w:val="5D341CCC"/>
@@ -11364,7 +12960,7 @@
       </w:pPr>
     </w:lvl>
   </w:abstractNum>
-  <w:abstractNum w:abstractNumId="7" w15:restartNumberingAfterBreak="0">
+  <w:abstractNum w:abstractNumId="8" w15:restartNumberingAfterBreak="0">
     <w:nsid w:val="2DB41027"/>
     <w:multiLevelType w:val="hybridMultilevel"/>
     <w:tmpl w:val="AC2802B6"/>
@@ -11477,7 +13073,7 @@
       </w:rPr>
     </w:lvl>
   </w:abstractNum>
-  <w:abstractNum w:abstractNumId="8" w15:restartNumberingAfterBreak="0">
+  <w:abstractNum w:abstractNumId="9" w15:restartNumberingAfterBreak="0">
     <w:nsid w:val="34085AE7"/>
     <w:multiLevelType w:val="hybridMultilevel"/>
     <w:tmpl w:val="17C6634E"/>
@@ -11590,7 +13186,7 @@
       </w:rPr>
     </w:lvl>
   </w:abstractNum>
-  <w:abstractNum w:abstractNumId="9" w15:restartNumberingAfterBreak="0">
+  <w:abstractNum w:abstractNumId="10" w15:restartNumberingAfterBreak="0">
     <w:nsid w:val="34E74513"/>
     <w:multiLevelType w:val="hybridMultilevel"/>
     <w:tmpl w:val="78F840BA"/>
@@ -11703,7 +13299,346 @@
       </w:rPr>
     </w:lvl>
   </w:abstractNum>
-  <w:abstractNum w:abstractNumId="10" w15:restartNumberingAfterBreak="0">
+  <w:abstractNum w:abstractNumId="11" w15:restartNumberingAfterBreak="0">
+    <w:nsid w:val="3B7B204D"/>
+    <w:multiLevelType w:val="hybridMultilevel"/>
+    <w:tmpl w:val="A30CA838"/>
+    <w:lvl w:ilvl="0" w:tplc="04090001">
+      <w:start w:val="1"/>
+      <w:numFmt w:val="bullet"/>
+      <w:lvlText w:val=""/>
+      <w:lvlJc w:val="left"/>
+      <w:pPr>
+        <w:ind w:left="720" w:hanging="360"/>
+      </w:pPr>
+      <w:rPr>
+        <w:rFonts w:ascii="Symbol" w:hAnsi="Symbol" w:hint="default"/>
+      </w:rPr>
+    </w:lvl>
+    <w:lvl w:ilvl="1" w:tplc="04090003" w:tentative="1">
+      <w:start w:val="1"/>
+      <w:numFmt w:val="bullet"/>
+      <w:lvlText w:val="o"/>
+      <w:lvlJc w:val="left"/>
+      <w:pPr>
+        <w:ind w:left="1440" w:hanging="360"/>
+      </w:pPr>
+      <w:rPr>
+        <w:rFonts w:ascii="Courier New" w:hAnsi="Courier New" w:cs="Courier New" w:hint="default"/>
+      </w:rPr>
+    </w:lvl>
+    <w:lvl w:ilvl="2" w:tplc="04090005" w:tentative="1">
+      <w:start w:val="1"/>
+      <w:numFmt w:val="bullet"/>
+      <w:lvlText w:val=""/>
+      <w:lvlJc w:val="left"/>
+      <w:pPr>
+        <w:ind w:left="2160" w:hanging="360"/>
+      </w:pPr>
+      <w:rPr>
+        <w:rFonts w:ascii="Wingdings" w:hAnsi="Wingdings" w:hint="default"/>
+      </w:rPr>
+    </w:lvl>
+    <w:lvl w:ilvl="3" w:tplc="04090001" w:tentative="1">
+      <w:start w:val="1"/>
+      <w:numFmt w:val="bullet"/>
+      <w:lvlText w:val=""/>
+      <w:lvlJc w:val="left"/>
+      <w:pPr>
+        <w:ind w:left="2880" w:hanging="360"/>
+      </w:pPr>
+      <w:rPr>
+        <w:rFonts w:ascii="Symbol" w:hAnsi="Symbol" w:hint="default"/>
+      </w:rPr>
+    </w:lvl>
+    <w:lvl w:ilvl="4" w:tplc="04090003" w:tentative="1">
+      <w:start w:val="1"/>
+      <w:numFmt w:val="bullet"/>
+      <w:lvlText w:val="o"/>
+      <w:lvlJc w:val="left"/>
+      <w:pPr>
+        <w:ind w:left="3600" w:hanging="360"/>
+      </w:pPr>
+      <w:rPr>
+        <w:rFonts w:ascii="Courier New" w:hAnsi="Courier New" w:cs="Courier New" w:hint="default"/>
+      </w:rPr>
+    </w:lvl>
+    <w:lvl w:ilvl="5" w:tplc="04090005" w:tentative="1">
+      <w:start w:val="1"/>
+      <w:numFmt w:val="bullet"/>
+      <w:lvlText w:val=""/>
+      <w:lvlJc w:val="left"/>
+      <w:pPr>
+        <w:ind w:left="4320" w:hanging="360"/>
+      </w:pPr>
+      <w:rPr>
+        <w:rFonts w:ascii="Wingdings" w:hAnsi="Wingdings" w:hint="default"/>
+      </w:rPr>
+    </w:lvl>
+    <w:lvl w:ilvl="6" w:tplc="04090001" w:tentative="1">
+      <w:start w:val="1"/>
+      <w:numFmt w:val="bullet"/>
+      <w:lvlText w:val=""/>
+      <w:lvlJc w:val="left"/>
+      <w:pPr>
+        <w:ind w:left="5040" w:hanging="360"/>
+      </w:pPr>
+      <w:rPr>
+        <w:rFonts w:ascii="Symbol" w:hAnsi="Symbol" w:hint="default"/>
+      </w:rPr>
+    </w:lvl>
+    <w:lvl w:ilvl="7" w:tplc="04090003" w:tentative="1">
+      <w:start w:val="1"/>
+      <w:numFmt w:val="bullet"/>
+      <w:lvlText w:val="o"/>
+      <w:lvlJc w:val="left"/>
+      <w:pPr>
+        <w:ind w:left="5760" w:hanging="360"/>
+      </w:pPr>
+      <w:rPr>
+        <w:rFonts w:ascii="Courier New" w:hAnsi="Courier New" w:cs="Courier New" w:hint="default"/>
+      </w:rPr>
+    </w:lvl>
+    <w:lvl w:ilvl="8" w:tplc="04090005" w:tentative="1">
+      <w:start w:val="1"/>
+      <w:numFmt w:val="bullet"/>
+      <w:lvlText w:val=""/>
+      <w:lvlJc w:val="left"/>
+      <w:pPr>
+        <w:ind w:left="6480" w:hanging="360"/>
+      </w:pPr>
+      <w:rPr>
+        <w:rFonts w:ascii="Wingdings" w:hAnsi="Wingdings" w:hint="default"/>
+      </w:rPr>
+    </w:lvl>
+  </w:abstractNum>
+  <w:abstractNum w:abstractNumId="12" w15:restartNumberingAfterBreak="0">
+    <w:nsid w:val="3DEB129B"/>
+    <w:multiLevelType w:val="hybridMultilevel"/>
+    <w:tmpl w:val="D8CC8C76"/>
+    <w:lvl w:ilvl="0" w:tplc="04090001">
+      <w:start w:val="1"/>
+      <w:numFmt w:val="bullet"/>
+      <w:lvlText w:val=""/>
+      <w:lvlJc w:val="left"/>
+      <w:pPr>
+        <w:ind w:left="720" w:hanging="360"/>
+      </w:pPr>
+      <w:rPr>
+        <w:rFonts w:ascii="Symbol" w:hAnsi="Symbol" w:hint="default"/>
+      </w:rPr>
+    </w:lvl>
+    <w:lvl w:ilvl="1" w:tplc="04090003" w:tentative="1">
+      <w:start w:val="1"/>
+      <w:numFmt w:val="bullet"/>
+      <w:lvlText w:val="o"/>
+      <w:lvlJc w:val="left"/>
+      <w:pPr>
+        <w:ind w:left="1440" w:hanging="360"/>
+      </w:pPr>
+      <w:rPr>
+        <w:rFonts w:ascii="Courier New" w:hAnsi="Courier New" w:cs="Courier New" w:hint="default"/>
+      </w:rPr>
+    </w:lvl>
+    <w:lvl w:ilvl="2" w:tplc="04090005" w:tentative="1">
+      <w:start w:val="1"/>
+      <w:numFmt w:val="bullet"/>
+      <w:lvlText w:val=""/>
+      <w:lvlJc w:val="left"/>
+      <w:pPr>
+        <w:ind w:left="2160" w:hanging="360"/>
+      </w:pPr>
+      <w:rPr>
+        <w:rFonts w:ascii="Wingdings" w:hAnsi="Wingdings" w:hint="default"/>
+      </w:rPr>
+    </w:lvl>
+    <w:lvl w:ilvl="3" w:tplc="04090001" w:tentative="1">
+      <w:start w:val="1"/>
+      <w:numFmt w:val="bullet"/>
+      <w:lvlText w:val=""/>
+      <w:lvlJc w:val="left"/>
+      <w:pPr>
+        <w:ind w:left="2880" w:hanging="360"/>
+      </w:pPr>
+      <w:rPr>
+        <w:rFonts w:ascii="Symbol" w:hAnsi="Symbol" w:hint="default"/>
+      </w:rPr>
+    </w:lvl>
+    <w:lvl w:ilvl="4" w:tplc="04090003" w:tentative="1">
+      <w:start w:val="1"/>
+      <w:numFmt w:val="bullet"/>
+      <w:lvlText w:val="o"/>
+      <w:lvlJc w:val="left"/>
+      <w:pPr>
+        <w:ind w:left="3600" w:hanging="360"/>
+      </w:pPr>
+      <w:rPr>
+        <w:rFonts w:ascii="Courier New" w:hAnsi="Courier New" w:cs="Courier New" w:hint="default"/>
+      </w:rPr>
+    </w:lvl>
+    <w:lvl w:ilvl="5" w:tplc="04090005" w:tentative="1">
+      <w:start w:val="1"/>
+      <w:numFmt w:val="bullet"/>
+      <w:lvlText w:val=""/>
+      <w:lvlJc w:val="left"/>
+      <w:pPr>
+        <w:ind w:left="4320" w:hanging="360"/>
+      </w:pPr>
+      <w:rPr>
+        <w:rFonts w:ascii="Wingdings" w:hAnsi="Wingdings" w:hint="default"/>
+      </w:rPr>
+    </w:lvl>
+    <w:lvl w:ilvl="6" w:tplc="04090001" w:tentative="1">
+      <w:start w:val="1"/>
+      <w:numFmt w:val="bullet"/>
+      <w:lvlText w:val=""/>
+      <w:lvlJc w:val="left"/>
+      <w:pPr>
+        <w:ind w:left="5040" w:hanging="360"/>
+      </w:pPr>
+      <w:rPr>
+        <w:rFonts w:ascii="Symbol" w:hAnsi="Symbol" w:hint="default"/>
+      </w:rPr>
+    </w:lvl>
+    <w:lvl w:ilvl="7" w:tplc="04090003" w:tentative="1">
+      <w:start w:val="1"/>
+      <w:numFmt w:val="bullet"/>
+      <w:lvlText w:val="o"/>
+      <w:lvlJc w:val="left"/>
+      <w:pPr>
+        <w:ind w:left="5760" w:hanging="360"/>
+      </w:pPr>
+      <w:rPr>
+        <w:rFonts w:ascii="Courier New" w:hAnsi="Courier New" w:cs="Courier New" w:hint="default"/>
+      </w:rPr>
+    </w:lvl>
+    <w:lvl w:ilvl="8" w:tplc="04090005" w:tentative="1">
+      <w:start w:val="1"/>
+      <w:numFmt w:val="bullet"/>
+      <w:lvlText w:val=""/>
+      <w:lvlJc w:val="left"/>
+      <w:pPr>
+        <w:ind w:left="6480" w:hanging="360"/>
+      </w:pPr>
+      <w:rPr>
+        <w:rFonts w:ascii="Wingdings" w:hAnsi="Wingdings" w:hint="default"/>
+      </w:rPr>
+    </w:lvl>
+  </w:abstractNum>
+  <w:abstractNum w:abstractNumId="13" w15:restartNumberingAfterBreak="0">
+    <w:nsid w:val="3E0208F1"/>
+    <w:multiLevelType w:val="hybridMultilevel"/>
+    <w:tmpl w:val="6FEC4F94"/>
+    <w:lvl w:ilvl="0" w:tplc="04090001">
+      <w:start w:val="1"/>
+      <w:numFmt w:val="bullet"/>
+      <w:lvlText w:val=""/>
+      <w:lvlJc w:val="left"/>
+      <w:pPr>
+        <w:ind w:left="720" w:hanging="360"/>
+      </w:pPr>
+      <w:rPr>
+        <w:rFonts w:ascii="Symbol" w:hAnsi="Symbol" w:hint="default"/>
+      </w:rPr>
+    </w:lvl>
+    <w:lvl w:ilvl="1" w:tplc="04090003" w:tentative="1">
+      <w:start w:val="1"/>
+      <w:numFmt w:val="bullet"/>
+      <w:lvlText w:val="o"/>
+      <w:lvlJc w:val="left"/>
+      <w:pPr>
+        <w:ind w:left="1440" w:hanging="360"/>
+      </w:pPr>
+      <w:rPr>
+        <w:rFonts w:ascii="Courier New" w:hAnsi="Courier New" w:cs="Courier New" w:hint="default"/>
+      </w:rPr>
+    </w:lvl>
+    <w:lvl w:ilvl="2" w:tplc="04090005" w:tentative="1">
+      <w:start w:val="1"/>
+      <w:numFmt w:val="bullet"/>
+      <w:lvlText w:val=""/>
+      <w:lvlJc w:val="left"/>
+      <w:pPr>
+        <w:ind w:left="2160" w:hanging="360"/>
+      </w:pPr>
+      <w:rPr>
+        <w:rFonts w:ascii="Wingdings" w:hAnsi="Wingdings" w:hint="default"/>
+      </w:rPr>
+    </w:lvl>
+    <w:lvl w:ilvl="3" w:tplc="04090001" w:tentative="1">
+      <w:start w:val="1"/>
+      <w:numFmt w:val="bullet"/>
+      <w:lvlText w:val=""/>
+      <w:lvlJc w:val="left"/>
+      <w:pPr>
+        <w:ind w:left="2880" w:hanging="360"/>
+      </w:pPr>
+      <w:rPr>
+        <w:rFonts w:ascii="Symbol" w:hAnsi="Symbol" w:hint="default"/>
+      </w:rPr>
+    </w:lvl>
+    <w:lvl w:ilvl="4" w:tplc="04090003" w:tentative="1">
+      <w:start w:val="1"/>
+      <w:numFmt w:val="bullet"/>
+      <w:lvlText w:val="o"/>
+      <w:lvlJc w:val="left"/>
+      <w:pPr>
+        <w:ind w:left="3600" w:hanging="360"/>
+      </w:pPr>
+      <w:rPr>
+        <w:rFonts w:ascii="Courier New" w:hAnsi="Courier New" w:cs="Courier New" w:hint="default"/>
+      </w:rPr>
+    </w:lvl>
+    <w:lvl w:ilvl="5" w:tplc="04090005" w:tentative="1">
+      <w:start w:val="1"/>
+      <w:numFmt w:val="bullet"/>
+      <w:lvlText w:val=""/>
+      <w:lvlJc w:val="left"/>
+      <w:pPr>
+        <w:ind w:left="4320" w:hanging="360"/>
+      </w:pPr>
+      <w:rPr>
+        <w:rFonts w:ascii="Wingdings" w:hAnsi="Wingdings" w:hint="default"/>
+      </w:rPr>
+    </w:lvl>
+    <w:lvl w:ilvl="6" w:tplc="04090001" w:tentative="1">
+      <w:start w:val="1"/>
+      <w:numFmt w:val="bullet"/>
+      <w:lvlText w:val=""/>
+      <w:lvlJc w:val="left"/>
+      <w:pPr>
+        <w:ind w:left="5040" w:hanging="360"/>
+      </w:pPr>
+      <w:rPr>
+        <w:rFonts w:ascii="Symbol" w:hAnsi="Symbol" w:hint="default"/>
+      </w:rPr>
+    </w:lvl>
+    <w:lvl w:ilvl="7" w:tplc="04090003" w:tentative="1">
+      <w:start w:val="1"/>
+      <w:numFmt w:val="bullet"/>
+      <w:lvlText w:val="o"/>
+      <w:lvlJc w:val="left"/>
+      <w:pPr>
+        <w:ind w:left="5760" w:hanging="360"/>
+      </w:pPr>
+      <w:rPr>
+        <w:rFonts w:ascii="Courier New" w:hAnsi="Courier New" w:cs="Courier New" w:hint="default"/>
+      </w:rPr>
+    </w:lvl>
+    <w:lvl w:ilvl="8" w:tplc="04090005" w:tentative="1">
+      <w:start w:val="1"/>
+      <w:numFmt w:val="bullet"/>
+      <w:lvlText w:val=""/>
+      <w:lvlJc w:val="left"/>
+      <w:pPr>
+        <w:ind w:left="6480" w:hanging="360"/>
+      </w:pPr>
+      <w:rPr>
+        <w:rFonts w:ascii="Wingdings" w:hAnsi="Wingdings" w:hint="default"/>
+      </w:rPr>
+    </w:lvl>
+  </w:abstractNum>
+  <w:abstractNum w:abstractNumId="14" w15:restartNumberingAfterBreak="0">
     <w:nsid w:val="45867B73"/>
     <w:multiLevelType w:val="hybridMultilevel"/>
     <w:tmpl w:val="195419F6"/>
@@ -11792,7 +13727,7 @@
       </w:pPr>
     </w:lvl>
   </w:abstractNum>
-  <w:abstractNum w:abstractNumId="11" w15:restartNumberingAfterBreak="0">
+  <w:abstractNum w:abstractNumId="15" w15:restartNumberingAfterBreak="0">
     <w:nsid w:val="4944728B"/>
     <w:multiLevelType w:val="hybridMultilevel"/>
     <w:tmpl w:val="42AC1EBE"/>
@@ -11905,7 +13840,7 @@
       </w:rPr>
     </w:lvl>
   </w:abstractNum>
-  <w:abstractNum w:abstractNumId="12" w15:restartNumberingAfterBreak="0">
+  <w:abstractNum w:abstractNumId="16" w15:restartNumberingAfterBreak="0">
     <w:nsid w:val="4B177C6A"/>
     <w:multiLevelType w:val="hybridMultilevel"/>
     <w:tmpl w:val="7C8ECD76"/>
@@ -12018,7 +13953,7 @@
       </w:rPr>
     </w:lvl>
   </w:abstractNum>
-  <w:abstractNum w:abstractNumId="13" w15:restartNumberingAfterBreak="0">
+  <w:abstractNum w:abstractNumId="17" w15:restartNumberingAfterBreak="0">
     <w:nsid w:val="515202CF"/>
     <w:multiLevelType w:val="hybridMultilevel"/>
     <w:tmpl w:val="FE1E7800"/>
@@ -12131,7 +14066,120 @@
       </w:rPr>
     </w:lvl>
   </w:abstractNum>
-  <w:abstractNum w:abstractNumId="14" w15:restartNumberingAfterBreak="0">
+  <w:abstractNum w:abstractNumId="18" w15:restartNumberingAfterBreak="0">
+    <w:nsid w:val="51F86D43"/>
+    <w:multiLevelType w:val="hybridMultilevel"/>
+    <w:tmpl w:val="FD0089C2"/>
+    <w:lvl w:ilvl="0" w:tplc="04090001">
+      <w:start w:val="1"/>
+      <w:numFmt w:val="bullet"/>
+      <w:lvlText w:val=""/>
+      <w:lvlJc w:val="left"/>
+      <w:pPr>
+        <w:ind w:left="720" w:hanging="360"/>
+      </w:pPr>
+      <w:rPr>
+        <w:rFonts w:ascii="Symbol" w:hAnsi="Symbol" w:hint="default"/>
+      </w:rPr>
+    </w:lvl>
+    <w:lvl w:ilvl="1" w:tplc="04090003" w:tentative="1">
+      <w:start w:val="1"/>
+      <w:numFmt w:val="bullet"/>
+      <w:lvlText w:val="o"/>
+      <w:lvlJc w:val="left"/>
+      <w:pPr>
+        <w:ind w:left="1440" w:hanging="360"/>
+      </w:pPr>
+      <w:rPr>
+        <w:rFonts w:ascii="Courier New" w:hAnsi="Courier New" w:cs="Courier New" w:hint="default"/>
+      </w:rPr>
+    </w:lvl>
+    <w:lvl w:ilvl="2" w:tplc="04090005" w:tentative="1">
+      <w:start w:val="1"/>
+      <w:numFmt w:val="bullet"/>
+      <w:lvlText w:val=""/>
+      <w:lvlJc w:val="left"/>
+      <w:pPr>
+        <w:ind w:left="2160" w:hanging="360"/>
+      </w:pPr>
+      <w:rPr>
+        <w:rFonts w:ascii="Wingdings" w:hAnsi="Wingdings" w:hint="default"/>
+      </w:rPr>
+    </w:lvl>
+    <w:lvl w:ilvl="3" w:tplc="04090001" w:tentative="1">
+      <w:start w:val="1"/>
+      <w:numFmt w:val="bullet"/>
+      <w:lvlText w:val=""/>
+      <w:lvlJc w:val="left"/>
+      <w:pPr>
+        <w:ind w:left="2880" w:hanging="360"/>
+      </w:pPr>
+      <w:rPr>
+        <w:rFonts w:ascii="Symbol" w:hAnsi="Symbol" w:hint="default"/>
+      </w:rPr>
+    </w:lvl>
+    <w:lvl w:ilvl="4" w:tplc="04090003" w:tentative="1">
+      <w:start w:val="1"/>
+      <w:numFmt w:val="bullet"/>
+      <w:lvlText w:val="o"/>
+      <w:lvlJc w:val="left"/>
+      <w:pPr>
+        <w:ind w:left="3600" w:hanging="360"/>
+      </w:pPr>
+      <w:rPr>
+        <w:rFonts w:ascii="Courier New" w:hAnsi="Courier New" w:cs="Courier New" w:hint="default"/>
+      </w:rPr>
+    </w:lvl>
+    <w:lvl w:ilvl="5" w:tplc="04090005" w:tentative="1">
+      <w:start w:val="1"/>
+      <w:numFmt w:val="bullet"/>
+      <w:lvlText w:val=""/>
+      <w:lvlJc w:val="left"/>
+      <w:pPr>
+        <w:ind w:left="4320" w:hanging="360"/>
+      </w:pPr>
+      <w:rPr>
+        <w:rFonts w:ascii="Wingdings" w:hAnsi="Wingdings" w:hint="default"/>
+      </w:rPr>
+    </w:lvl>
+    <w:lvl w:ilvl="6" w:tplc="04090001" w:tentative="1">
+      <w:start w:val="1"/>
+      <w:numFmt w:val="bullet"/>
+      <w:lvlText w:val=""/>
+      <w:lvlJc w:val="left"/>
+      <w:pPr>
+        <w:ind w:left="5040" w:hanging="360"/>
+      </w:pPr>
+      <w:rPr>
+        <w:rFonts w:ascii="Symbol" w:hAnsi="Symbol" w:hint="default"/>
+      </w:rPr>
+    </w:lvl>
+    <w:lvl w:ilvl="7" w:tplc="04090003" w:tentative="1">
+      <w:start w:val="1"/>
+      <w:numFmt w:val="bullet"/>
+      <w:lvlText w:val="o"/>
+      <w:lvlJc w:val="left"/>
+      <w:pPr>
+        <w:ind w:left="5760" w:hanging="360"/>
+      </w:pPr>
+      <w:rPr>
+        <w:rFonts w:ascii="Courier New" w:hAnsi="Courier New" w:cs="Courier New" w:hint="default"/>
+      </w:rPr>
+    </w:lvl>
+    <w:lvl w:ilvl="8" w:tplc="04090005" w:tentative="1">
+      <w:start w:val="1"/>
+      <w:numFmt w:val="bullet"/>
+      <w:lvlText w:val=""/>
+      <w:lvlJc w:val="left"/>
+      <w:pPr>
+        <w:ind w:left="6480" w:hanging="360"/>
+      </w:pPr>
+      <w:rPr>
+        <w:rFonts w:ascii="Wingdings" w:hAnsi="Wingdings" w:hint="default"/>
+      </w:rPr>
+    </w:lvl>
+  </w:abstractNum>
+  <w:abstractNum w:abstractNumId="19" w15:restartNumberingAfterBreak="0">
     <w:nsid w:val="578270A6"/>
     <w:multiLevelType w:val="hybridMultilevel"/>
     <w:tmpl w:val="E59ACD9E"/>
@@ -12244,7 +14292,7 @@
       </w:rPr>
     </w:lvl>
   </w:abstractNum>
-  <w:abstractNum w:abstractNumId="15" w15:restartNumberingAfterBreak="0">
+  <w:abstractNum w:abstractNumId="20" w15:restartNumberingAfterBreak="0">
     <w:nsid w:val="6710118D"/>
     <w:multiLevelType w:val="hybridMultilevel"/>
     <w:tmpl w:val="2862A978"/>
@@ -12357,7 +14405,7 @@
       </w:rPr>
     </w:lvl>
   </w:abstractNum>
-  <w:abstractNum w:abstractNumId="16" w15:restartNumberingAfterBreak="0">
+  <w:abstractNum w:abstractNumId="21" w15:restartNumberingAfterBreak="0">
     <w:nsid w:val="6C925EBD"/>
     <w:multiLevelType w:val="hybridMultilevel"/>
     <w:tmpl w:val="85C0B31C"/>
@@ -12443,7 +14491,7 @@
       </w:pPr>
     </w:lvl>
   </w:abstractNum>
-  <w:abstractNum w:abstractNumId="17" w15:restartNumberingAfterBreak="0">
+  <w:abstractNum w:abstractNumId="22" w15:restartNumberingAfterBreak="0">
     <w:nsid w:val="764B6FE3"/>
     <w:multiLevelType w:val="hybridMultilevel"/>
     <w:tmpl w:val="579EBCC6"/>
@@ -12556,59 +14604,190 @@
       </w:rPr>
     </w:lvl>
   </w:abstractNum>
+  <w:abstractNum w:abstractNumId="23" w15:restartNumberingAfterBreak="0">
+    <w:nsid w:val="76F565A5"/>
+    <w:multiLevelType w:val="hybridMultilevel"/>
+    <w:tmpl w:val="7A58EDD4"/>
+    <w:lvl w:ilvl="0" w:tplc="04090001">
+      <w:start w:val="1"/>
+      <w:numFmt w:val="bullet"/>
+      <w:lvlText w:val=""/>
+      <w:lvlJc w:val="left"/>
+      <w:pPr>
+        <w:ind w:left="720" w:hanging="360"/>
+      </w:pPr>
+      <w:rPr>
+        <w:rFonts w:ascii="Symbol" w:hAnsi="Symbol" w:hint="default"/>
+      </w:rPr>
+    </w:lvl>
+    <w:lvl w:ilvl="1" w:tplc="04090003" w:tentative="1">
+      <w:start w:val="1"/>
+      <w:numFmt w:val="bullet"/>
+      <w:lvlText w:val="o"/>
+      <w:lvlJc w:val="left"/>
+      <w:pPr>
+        <w:ind w:left="1440" w:hanging="360"/>
+      </w:pPr>
+      <w:rPr>
+        <w:rFonts w:ascii="Courier New" w:hAnsi="Courier New" w:cs="Courier New" w:hint="default"/>
+      </w:rPr>
+    </w:lvl>
+    <w:lvl w:ilvl="2" w:tplc="04090005" w:tentative="1">
+      <w:start w:val="1"/>
+      <w:numFmt w:val="bullet"/>
+      <w:lvlText w:val=""/>
+      <w:lvlJc w:val="left"/>
+      <w:pPr>
+        <w:ind w:left="2160" w:hanging="360"/>
+      </w:pPr>
+      <w:rPr>
+        <w:rFonts w:ascii="Wingdings" w:hAnsi="Wingdings" w:hint="default"/>
+      </w:rPr>
+    </w:lvl>
+    <w:lvl w:ilvl="3" w:tplc="04090001" w:tentative="1">
+      <w:start w:val="1"/>
+      <w:numFmt w:val="bullet"/>
+      <w:lvlText w:val=""/>
+      <w:lvlJc w:val="left"/>
+      <w:pPr>
+        <w:ind w:left="2880" w:hanging="360"/>
+      </w:pPr>
+      <w:rPr>
+        <w:rFonts w:ascii="Symbol" w:hAnsi="Symbol" w:hint="default"/>
+      </w:rPr>
+    </w:lvl>
+    <w:lvl w:ilvl="4" w:tplc="04090003" w:tentative="1">
+      <w:start w:val="1"/>
+      <w:numFmt w:val="bullet"/>
+      <w:lvlText w:val="o"/>
+      <w:lvlJc w:val="left"/>
+      <w:pPr>
+        <w:ind w:left="3600" w:hanging="360"/>
+      </w:pPr>
+      <w:rPr>
+        <w:rFonts w:ascii="Courier New" w:hAnsi="Courier New" w:cs="Courier New" w:hint="default"/>
+      </w:rPr>
+    </w:lvl>
+    <w:lvl w:ilvl="5" w:tplc="04090005" w:tentative="1">
+      <w:start w:val="1"/>
+      <w:numFmt w:val="bullet"/>
+      <w:lvlText w:val=""/>
+      <w:lvlJc w:val="left"/>
+      <w:pPr>
+        <w:ind w:left="4320" w:hanging="360"/>
+      </w:pPr>
+      <w:rPr>
+        <w:rFonts w:ascii="Wingdings" w:hAnsi="Wingdings" w:hint="default"/>
+      </w:rPr>
+    </w:lvl>
+    <w:lvl w:ilvl="6" w:tplc="04090001" w:tentative="1">
+      <w:start w:val="1"/>
+      <w:numFmt w:val="bullet"/>
+      <w:lvlText w:val=""/>
+      <w:lvlJc w:val="left"/>
+      <w:pPr>
+        <w:ind w:left="5040" w:hanging="360"/>
+      </w:pPr>
+      <w:rPr>
+        <w:rFonts w:ascii="Symbol" w:hAnsi="Symbol" w:hint="default"/>
+      </w:rPr>
+    </w:lvl>
+    <w:lvl w:ilvl="7" w:tplc="04090003" w:tentative="1">
+      <w:start w:val="1"/>
+      <w:numFmt w:val="bullet"/>
+      <w:lvlText w:val="o"/>
+      <w:lvlJc w:val="left"/>
+      <w:pPr>
+        <w:ind w:left="5760" w:hanging="360"/>
+      </w:pPr>
+      <w:rPr>
+        <w:rFonts w:ascii="Courier New" w:hAnsi="Courier New" w:cs="Courier New" w:hint="default"/>
+      </w:rPr>
+    </w:lvl>
+    <w:lvl w:ilvl="8" w:tplc="04090005" w:tentative="1">
+      <w:start w:val="1"/>
+      <w:numFmt w:val="bullet"/>
+      <w:lvlText w:val=""/>
+      <w:lvlJc w:val="left"/>
+      <w:pPr>
+        <w:ind w:left="6480" w:hanging="360"/>
+      </w:pPr>
+      <w:rPr>
+        <w:rFonts w:ascii="Wingdings" w:hAnsi="Wingdings" w:hint="default"/>
+      </w:rPr>
+    </w:lvl>
+  </w:abstractNum>
   <w:num w:numId="1">
+    <w:abstractNumId w:val="16"/>
+  </w:num>
+  <w:num w:numId="2">
+    <w:abstractNumId w:val="10"/>
+  </w:num>
+  <w:num w:numId="3">
+    <w:abstractNumId w:val="5"/>
+  </w:num>
+  <w:num w:numId="4">
+    <w:abstractNumId w:val="14"/>
+  </w:num>
+  <w:num w:numId="5">
+    <w:abstractNumId w:val="1"/>
+  </w:num>
+  <w:num w:numId="6">
+    <w:abstractNumId w:val="6"/>
+  </w:num>
+  <w:num w:numId="7">
+    <w:abstractNumId w:val="7"/>
+  </w:num>
+  <w:num w:numId="8">
+    <w:abstractNumId w:val="17"/>
+  </w:num>
+  <w:num w:numId="9">
+    <w:abstractNumId w:val="4"/>
+  </w:num>
+  <w:num w:numId="10">
+    <w:abstractNumId w:val="9"/>
+  </w:num>
+  <w:num w:numId="11">
+    <w:abstractNumId w:val="8"/>
+  </w:num>
+  <w:num w:numId="12">
+    <w:abstractNumId w:val="2"/>
+  </w:num>
+  <w:num w:numId="13">
+    <w:abstractNumId w:val="19"/>
+  </w:num>
+  <w:num w:numId="14">
+    <w:abstractNumId w:val="22"/>
+  </w:num>
+  <w:num w:numId="15">
+    <w:abstractNumId w:val="3"/>
+  </w:num>
+  <w:num w:numId="16">
+    <w:abstractNumId w:val="20"/>
+  </w:num>
+  <w:num w:numId="17">
+    <w:abstractNumId w:val="15"/>
+  </w:num>
+  <w:num w:numId="18">
+    <w:abstractNumId w:val="21"/>
+  </w:num>
+  <w:num w:numId="19">
+    <w:abstractNumId w:val="13"/>
+  </w:num>
+  <w:num w:numId="20">
+    <w:abstractNumId w:val="11"/>
+  </w:num>
+  <w:num w:numId="21">
+    <w:abstractNumId w:val="0"/>
+  </w:num>
+  <w:num w:numId="22">
+    <w:abstractNumId w:val="23"/>
+  </w:num>
+  <w:num w:numId="23">
     <w:abstractNumId w:val="12"/>
   </w:num>
-  <w:num w:numId="2">
-    <w:abstractNumId w:val="9"/>
-  </w:num>
-  <w:num w:numId="3">
-    <w:abstractNumId w:val="4"/>
-  </w:num>
-  <w:num w:numId="4">
-    <w:abstractNumId w:val="10"/>
-  </w:num>
-  <w:num w:numId="5">
-    <w:abstractNumId w:val="0"/>
-  </w:num>
-  <w:num w:numId="6">
-    <w:abstractNumId w:val="5"/>
-  </w:num>
-  <w:num w:numId="7">
-    <w:abstractNumId w:val="6"/>
-  </w:num>
-  <w:num w:numId="8">
-    <w:abstractNumId w:val="13"/>
-  </w:num>
-  <w:num w:numId="9">
-    <w:abstractNumId w:val="3"/>
-  </w:num>
-  <w:num w:numId="10">
-    <w:abstractNumId w:val="8"/>
-  </w:num>
-  <w:num w:numId="11">
-    <w:abstractNumId w:val="7"/>
-  </w:num>
-  <w:num w:numId="12">
-    <w:abstractNumId w:val="1"/>
-  </w:num>
-  <w:num w:numId="13">
-    <w:abstractNumId w:val="14"/>
-  </w:num>
-  <w:num w:numId="14">
-    <w:abstractNumId w:val="17"/>
-  </w:num>
-  <w:num w:numId="15">
-    <w:abstractNumId w:val="2"/>
-  </w:num>
-  <w:num w:numId="16">
-    <w:abstractNumId w:val="15"/>
-  </w:num>
-  <w:num w:numId="17">
-    <w:abstractNumId w:val="11"/>
-  </w:num>
-  <w:num w:numId="18">
-    <w:abstractNumId w:val="16"/>
+  <w:num w:numId="24">
+    <w:abstractNumId w:val="18"/>
   </w:num>
 </w:numbering>
 </file>
@@ -13006,6 +15185,7 @@
   <w:style w:type="paragraph" w:default="1" w:styleId="Normal">
     <w:name w:val="Normal"/>
     <w:qFormat/>
+    <w:rsid w:val="00A07C6F"/>
   </w:style>
   <w:style w:type="paragraph" w:styleId="Heading1">
     <w:name w:val="heading 1"/>
@@ -13260,6 +15440,15 @@
     <w:pPr>
       <w:ind w:left="720"/>
       <w:contextualSpacing/>
+    </w:pPr>
+  </w:style>
+  <w:style w:type="paragraph" w:styleId="NoSpacing">
+    <w:name w:val="No Spacing"/>
+    <w:uiPriority w:val="1"/>
+    <w:qFormat/>
+    <w:rsid w:val="001112EA"/>
+    <w:pPr>
+      <w:spacing w:line="240" w:lineRule="auto"/>
     </w:pPr>
   </w:style>
 </w:styles>
@@ -13531,7 +15720,7 @@
 </file>
 
 <file path=customXml/itemProps1.xml><?xml version="1.0" encoding="utf-8"?>
-<ds:datastoreItem xmlns:ds="http://schemas.openxmlformats.org/officeDocument/2006/customXml" ds:itemID="{6B81C6B6-B0BD-4526-AC67-31EF0B8C4DC6}">
+<ds:datastoreItem xmlns:ds="http://schemas.openxmlformats.org/officeDocument/2006/customXml" ds:itemID="{8B2887D1-972A-41FF-83E1-BEBD414BCD89}">
   <ds:schemaRefs>
     <ds:schemaRef ds:uri="http://schemas.openxmlformats.org/officeDocument/2006/bibliography"/>
   </ds:schemaRefs>

</xml_diff>